<commit_message>
Supplemented uml diagram and document with schedule functionality, verified document formatting requirements
</commit_message>
<xml_diff>
--- a/Documents/UseCase.docx
+++ b/Documents/UseCase.docx
@@ -2,6 +2,253 @@
 <file path=word/document.xml><?xml version="1.0" encoding="utf-8"?>
 <w:document xmlns:mc="http://schemas.openxmlformats.org/markup-compatibility/2006" xmlns:o="urn:schemas-microsoft-com:office:office" xmlns:r="http://schemas.openxmlformats.org/officeDocument/2006/relationships" xmlns:m="http://schemas.openxmlformats.org/officeDocument/2006/math" xmlns:v="urn:schemas-microsoft-com:vml" xmlns:wp="http://schemas.openxmlformats.org/drawingml/2006/wordprocessingDrawing" xmlns:w10="urn:schemas-microsoft-com:office:word" xmlns:w="http://schemas.openxmlformats.org/wordprocessingml/2006/main" xmlns:wne="http://schemas.microsoft.com/office/word/2006/wordml" xmlns:sl="http://schemas.openxmlformats.org/schemaLibrary/2006/main" xmlns:a="http://schemas.openxmlformats.org/drawingml/2006/main" xmlns:pic="http://schemas.openxmlformats.org/drawingml/2006/picture" xmlns:c="http://schemas.openxmlformats.org/drawingml/2006/chart" xmlns:lc="http://schemas.openxmlformats.org/drawingml/2006/lockedCanvas" xmlns:dgm="http://schemas.openxmlformats.org/drawingml/2006/diagram" xmlns:wps="http://schemas.microsoft.com/office/word/2010/wordprocessingShape" xmlns:wpg="http://schemas.microsoft.com/office/word/2010/wordprocessingGroup" xmlns:w14="http://schemas.microsoft.com/office/word/2010/wordml" xmlns:w15="http://schemas.microsoft.com/office/word/2012/wordml" xmlns:w16="http://schemas.microsoft.com/office/word/2018/wordml" xmlns:w16cex="http://schemas.microsoft.com/office/word/2018/wordml/cex" xmlns:w16cid="http://schemas.microsoft.com/office/word/2016/wordml/cid" xmlns="http://schemas.microsoft.com/office/tasks/2019/documenttasks" xmlns:cr="http://schemas.microsoft.com/office/comments/2020/reactions">
   <w:body>
+    <w:p>
+      <w:pPr>
+        <w:spacing w:after="0" w:line="276" w:lineRule="auto"/>
+        <w:rPr>
+          <w:rFonts w:ascii="Arial" w:cs="Arial" w:eastAsia="Arial" w:hAnsi="Arial"/>
+          <w:sz w:val="22"/>
+          <w:szCs w:val="22"/>
+        </w:rPr>
+      </w:pPr>
+      <w:r>
+        <w:rPr>
+          <w:rFonts w:ascii="Arial" w:cs="Arial" w:eastAsia="Arial" w:hAnsi="Arial"/>
+          <w:b w:val="1"/>
+          <w:bCs w:val="1"/>
+          <w:sz w:val="22"/>
+          <w:szCs w:val="22"/>
+          <w:rtl w:val="0"/>
+        </w:rPr>
+        <w:t xml:space="preserve">StudyHub</w:t>
+      </w:r>
+      <w:r>
+        <w:rPr>
+          <w:rFonts w:ascii="Arial" w:cs="Arial" w:eastAsia="Arial" w:hAnsi="Arial"/>
+          <w:sz w:val="22"/>
+          <w:szCs w:val="22"/>
+          <w:rtl w:val="0"/>
+        </w:rPr>
+        <w:t xml:space="preserve"> - веб-застосунок для організації навчального процесу студентів університету.</w:t>
+      </w:r>
+    </w:p>
+    <w:p>
+      <w:pPr>
+        <w:spacing w:after="0" w:line="276" w:lineRule="auto"/>
+        <w:rPr>
+          <w:rFonts w:ascii="Arial" w:cs="Arial" w:eastAsia="Arial" w:hAnsi="Arial"/>
+          <w:sz w:val="22"/>
+          <w:szCs w:val="22"/>
+        </w:rPr>
+      </w:pPr>
+      <w:r>
+        <w:rPr>
+          <w:rtl w:val="0"/>
+        </w:rPr>
+      </w:r>
+    </w:p>
+    <w:p>
+      <w:pPr>
+        <w:spacing w:after="240" w:before="240" w:line="276" w:lineRule="auto"/>
+        <w:rPr>
+          <w:rFonts w:ascii="Arial" w:cs="Arial" w:eastAsia="Arial" w:hAnsi="Arial"/>
+          <w:sz w:val="22"/>
+          <w:szCs w:val="22"/>
+        </w:rPr>
+      </w:pPr>
+      <w:r>
+        <w:rPr>
+          <w:rFonts w:ascii="Arial" w:cs="Arial" w:eastAsia="Arial" w:hAnsi="Arial"/>
+          <w:b w:val="1"/>
+          <w:bCs w:val="1"/>
+          <w:sz w:val="22"/>
+          <w:szCs w:val="22"/>
+          <w:rtl w:val="0"/>
+        </w:rPr>
+        <w:t xml:space="preserve">Основна мета застосунку </w:t>
+      </w:r>
+      <w:r>
+        <w:rPr>
+          <w:rFonts w:ascii="Arial" w:cs="Arial" w:eastAsia="Arial" w:hAnsi="Arial"/>
+          <w:sz w:val="22"/>
+          <w:szCs w:val="22"/>
+          <w:rtl w:val="0"/>
+        </w:rPr>
+        <w:t xml:space="preserve">- забезпечити єдине середовище для управління завданнями, перегляду розкладу та зберігання файлів для уникнення пропуску дедлайнів і спрощення навчального процесу. </w:t>
+      </w:r>
+    </w:p>
+    <w:p>
+      <w:pPr>
+        <w:spacing w:after="240" w:before="240" w:line="276" w:lineRule="auto"/>
+        <w:rPr>
+          <w:rFonts w:ascii="Arial" w:cs="Arial" w:eastAsia="Arial" w:hAnsi="Arial"/>
+          <w:sz w:val="22"/>
+          <w:szCs w:val="22"/>
+        </w:rPr>
+      </w:pPr>
+      <w:r>
+        <w:rPr>
+          <w:rFonts w:ascii="Arial" w:cs="Arial" w:eastAsia="Arial" w:hAnsi="Arial"/>
+          <w:sz w:val="22"/>
+          <w:szCs w:val="22"/>
+          <w:rtl w:val="0"/>
+        </w:rPr>
+        <w:t xml:space="preserve">Типи користувачів: </w:t>
+      </w:r>
+    </w:p>
+    <w:p>
+      <w:pPr>
+        <w:numPr>
+          <w:ilvl w:val="0"/>
+          <w:numId w:val="1"/>
+        </w:numPr>
+        <w:spacing w:after="0" w:before="240" w:line="276" w:lineRule="auto"/>
+        <w:ind w:left="720" w:hanging="360"/>
+        <w:rPr>
+          <w:rFonts w:ascii="Arial" w:cs="Arial" w:eastAsia="Arial" w:hAnsi="Arial"/>
+          <w:sz w:val="22"/>
+          <w:szCs w:val="22"/>
+        </w:rPr>
+      </w:pPr>
+      <w:r>
+        <w:rPr>
+          <w:rFonts w:ascii="Arial" w:cs="Arial" w:eastAsia="Arial" w:hAnsi="Arial"/>
+          <w:i w:val="1"/>
+          <w:iCs w:val="1"/>
+          <w:sz w:val="22"/>
+          <w:szCs w:val="22"/>
+          <w:u w:val="single"/>
+          <w:rtl w:val="0"/>
+        </w:rPr>
+        <w:t xml:space="preserve">Студент</w:t>
+      </w:r>
+      <w:r>
+        <w:rPr>
+          <w:rFonts w:ascii="Arial" w:cs="Arial" w:eastAsia="Arial" w:hAnsi="Arial"/>
+          <w:sz w:val="22"/>
+          <w:szCs w:val="22"/>
+          <w:rtl w:val="0"/>
+        </w:rPr>
+        <w:t xml:space="preserve"> - зареєстрований користувач, який може переглядати розклад своєї групи, керувати власними завданнями на дошці, завантажувати файли у сховище та отримувати сповіщення про дедлайни.</w:t>
+      </w:r>
+    </w:p>
+    <w:p>
+      <w:pPr>
+        <w:numPr>
+          <w:ilvl w:val="0"/>
+          <w:numId w:val="1"/>
+        </w:numPr>
+        <w:spacing w:after="0" w:before="0" w:line="276" w:lineRule="auto"/>
+        <w:ind w:left="720" w:hanging="360"/>
+        <w:rPr>
+          <w:rFonts w:ascii="Arial" w:cs="Arial" w:eastAsia="Arial" w:hAnsi="Arial"/>
+          <w:sz w:val="22"/>
+          <w:szCs w:val="22"/>
+        </w:rPr>
+      </w:pPr>
+      <w:r>
+        <w:rPr>
+          <w:rFonts w:ascii="Arial" w:cs="Arial" w:eastAsia="Arial" w:hAnsi="Arial"/>
+          <w:i w:val="1"/>
+          <w:iCs w:val="1"/>
+          <w:sz w:val="22"/>
+          <w:szCs w:val="22"/>
+          <w:u w:val="single"/>
+          <w:rtl w:val="0"/>
+        </w:rPr>
+        <w:t xml:space="preserve">Староста </w:t>
+      </w:r>
+      <w:r>
+        <w:rPr>
+          <w:rFonts w:ascii="Arial" w:cs="Arial" w:eastAsia="Arial" w:hAnsi="Arial"/>
+          <w:sz w:val="22"/>
+          <w:szCs w:val="22"/>
+          <w:rtl w:val="0"/>
+        </w:rPr>
+        <w:t xml:space="preserve">- користувач, який має всі права студента, а також додаткові можливості керування групою: додавати та видаляти учасників, керувати груповою дошкою із завданнями та оновлювати розклад групи.</w:t>
+      </w:r>
+    </w:p>
+    <w:p>
+      <w:pPr>
+        <w:numPr>
+          <w:ilvl w:val="0"/>
+          <w:numId w:val="1"/>
+        </w:numPr>
+        <w:spacing w:after="240" w:before="0" w:line="276" w:lineRule="auto"/>
+        <w:ind w:left="720" w:hanging="360"/>
+        <w:rPr>
+          <w:rFonts w:ascii="Arial" w:cs="Arial" w:eastAsia="Arial" w:hAnsi="Arial"/>
+          <w:sz w:val="22"/>
+          <w:szCs w:val="22"/>
+        </w:rPr>
+      </w:pPr>
+      <w:r>
+        <w:rPr>
+          <w:rFonts w:ascii="Arial" w:cs="Arial" w:eastAsia="Arial" w:hAnsi="Arial"/>
+          <w:i w:val="1"/>
+          <w:iCs w:val="1"/>
+          <w:sz w:val="22"/>
+          <w:szCs w:val="22"/>
+          <w:u w:val="single"/>
+          <w:rtl w:val="0"/>
+        </w:rPr>
+        <w:t xml:space="preserve">Адміністратор</w:t>
+      </w:r>
+      <w:r>
+        <w:rPr>
+          <w:rFonts w:ascii="Arial" w:cs="Arial" w:eastAsia="Arial" w:hAnsi="Arial"/>
+          <w:sz w:val="22"/>
+          <w:szCs w:val="22"/>
+          <w:rtl w:val="0"/>
+        </w:rPr>
+        <w:t xml:space="preserve"> - користувач із повним доступом до системи, який відповідає за модерацію, технічну підтримку та аналіз роботи застосунку.</w:t>
+      </w:r>
+    </w:p>
+    <w:p>
+      <w:pPr>
+        <w:spacing w:after="240" w:before="240" w:line="276" w:lineRule="auto"/>
+        <w:rPr>
+          <w:rFonts w:ascii="Arial" w:cs="Arial" w:eastAsia="Arial" w:hAnsi="Arial"/>
+          <w:sz w:val="22"/>
+          <w:szCs w:val="22"/>
+        </w:rPr>
+      </w:pPr>
+      <w:r>
+        <w:rPr>
+          <w:rFonts w:ascii="Arial" w:cs="Arial" w:eastAsia="Arial" w:hAnsi="Arial"/>
+          <w:b w:val="1"/>
+          <w:bCs w:val="1"/>
+          <w:sz w:val="22"/>
+          <w:szCs w:val="22"/>
+          <w:rtl w:val="0"/>
+        </w:rPr>
+        <w:t xml:space="preserve">Вимоги до функціоналу адміністратора:</w:t>
+      </w:r>
+      <w:r>
+        <w:rPr>
+          <w:rFonts w:ascii="Arial" w:cs="Arial" w:eastAsia="Arial" w:hAnsi="Arial"/>
+          <w:sz w:val="22"/>
+          <w:szCs w:val="22"/>
+          <w:rtl w:val="0"/>
+        </w:rPr>
+        <w:t xml:space="preserve">  має мати повний доступ до керування користувачами (перегляд, видалення, зміна групи, призначення ролей, оновлення даних), функцію миттєвої розсилки повідомлень для всіх користувачів, доступ до перегляду та завантаження статистики системи, керування автоматичним оновленням розкладу, видалення існуючих розкладів для певних груп, управління правами доступу старост до оновлення розкладу для їхніх груп, а також обробка запитів користувачів.</w:t>
+      </w:r>
+    </w:p>
+    <w:p>
+      <w:pPr>
+        <w:spacing w:after="240" w:before="240" w:line="276" w:lineRule="auto"/>
+        <w:rPr>
+          <w:rFonts w:ascii="Arial" w:cs="Arial" w:eastAsia="Arial" w:hAnsi="Arial"/>
+          <w:sz w:val="22"/>
+          <w:szCs w:val="22"/>
+        </w:rPr>
+      </w:pPr>
+      <w:r>
+        <w:rPr>
+          <w:rtl w:val="0"/>
+        </w:rPr>
+      </w:r>
+    </w:p>
     <w:p>
       <w:pPr>
         <w:keepNext w:val="0"/>
@@ -21,18 +268,8 @@
         <w:jc w:val="left"/>
         <w:rPr>
           <w:rFonts w:ascii="Arial" w:cs="Arial" w:eastAsia="Arial" w:hAnsi="Arial"/>
-          <w:b w:val="0"/>
-          <w:bCs w:val="0"/>
-          <w:i w:val="0"/>
-          <w:iCs w:val="0"/>
-          <w:smallCaps w:val="0"/>
-          <w:strike w:val="0"/>
-          <w:color w:val="000000"/>
           <w:sz w:val="22"/>
           <w:szCs w:val="22"/>
-          <w:u w:val="none"/>
-          <w:shd w:fill="auto" w:val="clear"/>
-          <w:vertAlign w:val="baseline"/>
         </w:rPr>
       </w:pPr>
       <w:r>
@@ -344,17 +581,6 @@
               <w:t xml:space="preserve">Староста</w:t>
             </w:r>
           </w:p>
-          <w:p>
-            <w:pPr>
-              <w:rPr/>
-            </w:pPr>
-            <w:r>
-              <w:rPr>
-                <w:rtl w:val="0"/>
-              </w:rPr>
-              <w:t xml:space="preserve">Адміністратор</w:t>
-            </w:r>
-          </w:p>
         </w:tc>
         <w:tc>
           <w:tcPr/>
@@ -380,7 +606,7 @@
               <w:rPr>
                 <w:rtl w:val="0"/>
               </w:rPr>
-              <w:t xml:space="preserve">Студент/Староста/Адміністратор може переходити на інші сторінки веб-застосунку за допомогою навігації на головній сторінці, а також за допомогою бічного поля.</w:t>
+              <w:t xml:space="preserve">Студент/Староста може переходити на інші сторінки веб-застосунку за допомогою навігації на головній сторінці, а також за допомогою бічного поля.</w:t>
             </w:r>
           </w:p>
         </w:tc>
@@ -415,17 +641,6 @@
               <w:t xml:space="preserve">Староста</w:t>
             </w:r>
           </w:p>
-          <w:p>
-            <w:pPr>
-              <w:rPr/>
-            </w:pPr>
-            <w:r>
-              <w:rPr>
-                <w:rtl w:val="0"/>
-              </w:rPr>
-              <w:t xml:space="preserve">Адміністратор</w:t>
-            </w:r>
-          </w:p>
         </w:tc>
         <w:tc>
           <w:tcPr/>
@@ -451,7 +666,7 @@
               <w:rPr>
                 <w:rtl w:val="0"/>
               </w:rPr>
-              <w:t xml:space="preserve">Студент/Староста/Адміністратор може переглядати інформацію про веб-застосунок.</w:t>
+              <w:t xml:space="preserve">Студент/Староста може переглядати інформацію про веб-застосунок.</w:t>
             </w:r>
           </w:p>
         </w:tc>
@@ -710,21 +925,31 @@
               <w:rPr>
                 <w:rtl w:val="0"/>
               </w:rPr>
-              <w:t xml:space="preserve">Завантажити розклад</w:t>
-            </w:r>
-          </w:p>
-        </w:tc>
-        <w:tc>
-          <w:tcPr/>
-          <w:p>
-            <w:pPr>
-              <w:rPr/>
-            </w:pPr>
-            <w:r>
-              <w:rPr>
-                <w:rtl w:val="0"/>
-              </w:rPr>
-              <w:t xml:space="preserve">Староста може завантажити PDF файл із оновленим розкладом своєї групи.</w:t>
+              <w:t xml:space="preserve">Оновити розклад</w:t>
+            </w:r>
+          </w:p>
+          <w:p>
+            <w:pPr>
+              <w:rPr/>
+            </w:pPr>
+            <w:r>
+              <w:rPr>
+                <w:rtl w:val="0"/>
+              </w:rPr>
+            </w:r>
+          </w:p>
+        </w:tc>
+        <w:tc>
+          <w:tcPr/>
+          <w:p>
+            <w:pPr>
+              <w:rPr/>
+            </w:pPr>
+            <w:r>
+              <w:rPr>
+                <w:rtl w:val="0"/>
+              </w:rPr>
+              <w:t xml:space="preserve">Староста може оновити розклад для своєї групи.</w:t>
             </w:r>
           </w:p>
         </w:tc>
@@ -1417,10 +1642,161 @@
               </w:rPr>
               <w:t xml:space="preserve">Адміністратор має доступ до вкладки керування запитами, де може переглядати список запитів користувачів, змінювати їхній статус та надавати зворотний зв’язок.</w:t>
             </w:r>
-            <w:r>
-              <w:rPr>
-                <w:rtl w:val="0"/>
-              </w:rPr>
+          </w:p>
+        </w:tc>
+      </w:tr>
+      <w:tr>
+        <w:trPr>
+          <w:cantSplit w:val="0"/>
+          <w:trHeight w:val="345" w:hRule="atLeast"/>
+          <w:tblHeader w:val="0"/>
+        </w:trPr>
+        <w:tc>
+          <w:tcPr/>
+          <w:p>
+            <w:pPr>
+              <w:rPr/>
+            </w:pPr>
+            <w:r>
+              <w:rPr>
+                <w:rtl w:val="0"/>
+              </w:rPr>
+              <w:t xml:space="preserve">Адміністратор</w:t>
+            </w:r>
+          </w:p>
+        </w:tc>
+        <w:tc>
+          <w:tcPr/>
+          <w:p>
+            <w:pPr>
+              <w:rPr/>
+            </w:pPr>
+            <w:r>
+              <w:rPr>
+                <w:rtl w:val="0"/>
+              </w:rPr>
+              <w:t xml:space="preserve">Керувати автооновленням розкладу</w:t>
+            </w:r>
+          </w:p>
+        </w:tc>
+        <w:tc>
+          <w:tcPr/>
+          <w:p>
+            <w:pPr>
+              <w:rPr>
+                <w:highlight w:val="white"/>
+              </w:rPr>
+            </w:pPr>
+            <w:r>
+              <w:rPr>
+                <w:highlight w:val="white"/>
+                <w:rtl w:val="0"/>
+              </w:rPr>
+              <w:t xml:space="preserve">Адміністратор може вмикати та вимикати систему автоматичного оновлення розкладу.</w:t>
+            </w:r>
+          </w:p>
+        </w:tc>
+      </w:tr>
+      <w:tr>
+        <w:trPr>
+          <w:cantSplit w:val="0"/>
+          <w:trHeight w:val="345" w:hRule="atLeast"/>
+          <w:tblHeader w:val="0"/>
+        </w:trPr>
+        <w:tc>
+          <w:tcPr/>
+          <w:p>
+            <w:pPr>
+              <w:rPr/>
+            </w:pPr>
+            <w:r>
+              <w:rPr>
+                <w:rtl w:val="0"/>
+              </w:rPr>
+              <w:t xml:space="preserve">Адміністратор</w:t>
+            </w:r>
+          </w:p>
+        </w:tc>
+        <w:tc>
+          <w:tcPr/>
+          <w:p>
+            <w:pPr>
+              <w:rPr/>
+            </w:pPr>
+            <w:r>
+              <w:rPr>
+                <w:rtl w:val="0"/>
+              </w:rPr>
+              <w:t xml:space="preserve">Видалити розклад для певної групи</w:t>
+            </w:r>
+          </w:p>
+        </w:tc>
+        <w:tc>
+          <w:tcPr/>
+          <w:p>
+            <w:pPr>
+              <w:rPr>
+                <w:highlight w:val="white"/>
+              </w:rPr>
+            </w:pPr>
+            <w:r>
+              <w:rPr>
+                <w:highlight w:val="white"/>
+                <w:rtl w:val="0"/>
+              </w:rPr>
+              <w:t xml:space="preserve">Адміністратор може видалити існуючий розклад для вибраної групи.</w:t>
+            </w:r>
+          </w:p>
+        </w:tc>
+      </w:tr>
+      <w:tr>
+        <w:trPr>
+          <w:cantSplit w:val="0"/>
+          <w:trHeight w:val="345" w:hRule="atLeast"/>
+          <w:tblHeader w:val="0"/>
+        </w:trPr>
+        <w:tc>
+          <w:tcPr/>
+          <w:p>
+            <w:pPr>
+              <w:rPr/>
+            </w:pPr>
+            <w:r>
+              <w:rPr>
+                <w:rtl w:val="0"/>
+              </w:rPr>
+              <w:t xml:space="preserve">Адміністратор</w:t>
+            </w:r>
+          </w:p>
+        </w:tc>
+        <w:tc>
+          <w:tcPr/>
+          <w:p>
+            <w:pPr>
+              <w:rPr/>
+            </w:pPr>
+            <w:r>
+              <w:rPr>
+                <w:rtl w:val="0"/>
+              </w:rPr>
+              <w:t xml:space="preserve">Керувати доступом до оновлення розкладу</w:t>
+            </w:r>
+          </w:p>
+        </w:tc>
+        <w:tc>
+          <w:tcPr/>
+          <w:p>
+            <w:pPr>
+              <w:rPr>
+                <w:highlight w:val="white"/>
+              </w:rPr>
+            </w:pPr>
+            <w:r>
+              <w:rPr>
+                <w:highlight w:val="white"/>
+                <w:rtl w:val="0"/>
+              </w:rPr>
+              <w:t xml:space="preserve">Адміністратор може дозволяти та забороняти старостам оновлення розкладу для їхніх груп.</w:t>
             </w:r>
           </w:p>
         </w:tc>
@@ -1430,6 +1806,61 @@
       <w:pPr>
         <w:rPr/>
       </w:pPr>
+      <w:r>
+        <w:rPr>
+          <w:rtl w:val="0"/>
+        </w:rPr>
+      </w:r>
+    </w:p>
+    <w:p>
+      <w:pPr>
+        <w:rPr/>
+      </w:pPr>
+      <w:r>
+        <w:rPr>
+          <w:rtl w:val="0"/>
+        </w:rPr>
+      </w:r>
+    </w:p>
+    <w:p>
+      <w:pPr>
+        <w:rPr/>
+      </w:pPr>
+      <w:r>
+        <w:rPr/>
+        <w:drawing>
+          <wp:inline distB="114300" distT="114300" distL="114300" distR="114300">
+            <wp:extent cx="6120455" cy="6337300"/>
+            <wp:effectExtent b="0" l="0" r="0" t="0"/>
+            <wp:docPr id="1" name="image1.png"/>
+            <a:graphic>
+              <a:graphicData uri="http://schemas.openxmlformats.org/drawingml/2006/picture">
+                <pic:pic>
+                  <pic:nvPicPr>
+                    <pic:cNvPr id="0" name="image1.png"/>
+                    <pic:cNvPicPr preferRelativeResize="0"/>
+                  </pic:nvPicPr>
+                  <pic:blipFill>
+                    <a:blip r:embed="rId6"/>
+                    <a:srcRect b="0" l="0" r="0" t="0"/>
+                    <a:stretch>
+                      <a:fillRect/>
+                    </a:stretch>
+                  </pic:blipFill>
+                  <pic:spPr>
+                    <a:xfrm>
+                      <a:off x="0" y="0"/>
+                      <a:ext cx="6120455" cy="6337300"/>
+                    </a:xfrm>
+                    <a:prstGeom prst="rect"/>
+                    <a:ln/>
+                  </pic:spPr>
+                </pic:pic>
+              </a:graphicData>
+            </a:graphic>
+          </wp:inline>
+        </w:drawing>
+      </w:r>
       <w:r>
         <w:rPr>
           <w:rtl w:val="0"/>
@@ -1446,7 +1877,121 @@
 </file>
 
 <file path=word/numbering.xml><?xml version="1.0" encoding="utf-8"?>
-<w:numbering xmlns:mc="http://schemas.openxmlformats.org/markup-compatibility/2006" xmlns:o="urn:schemas-microsoft-com:office:office" xmlns:r="http://schemas.openxmlformats.org/officeDocument/2006/relationships" xmlns:m="http://schemas.openxmlformats.org/officeDocument/2006/math" xmlns:v="urn:schemas-microsoft-com:vml" xmlns:wp="http://schemas.openxmlformats.org/drawingml/2006/wordprocessingDrawing" xmlns:w10="urn:schemas-microsoft-com:office:word" xmlns:w="http://schemas.openxmlformats.org/wordprocessingml/2006/main" xmlns:wne="http://schemas.microsoft.com/office/word/2006/wordml" xmlns:sl="http://schemas.openxmlformats.org/schemaLibrary/2006/main" xmlns:a="http://schemas.openxmlformats.org/drawingml/2006/main" xmlns:pic="http://schemas.openxmlformats.org/drawingml/2006/picture" xmlns:c="http://schemas.openxmlformats.org/drawingml/2006/chart" xmlns:lc="http://schemas.openxmlformats.org/drawingml/2006/lockedCanvas" xmlns:dgm="http://schemas.openxmlformats.org/drawingml/2006/diagram" xmlns:wps="http://schemas.microsoft.com/office/word/2010/wordprocessingShape" xmlns:wpg="http://schemas.microsoft.com/office/word/2010/wordprocessingGroup" xmlns:w14="http://schemas.microsoft.com/office/word/2010/wordml" xmlns:w15="http://schemas.microsoft.com/office/word/2012/wordml" xmlns:w16="http://schemas.microsoft.com/office/word/2018/wordml" xmlns:w16cex="http://schemas.microsoft.com/office/word/2018/wordml/cex" xmlns:w16cid="http://schemas.microsoft.com/office/word/2016/wordml/cid" xmlns="http://schemas.microsoft.com/office/tasks/2019/documenttasks" xmlns:cr="http://schemas.microsoft.com/office/comments/2020/reactions"/>
+<w:numbering xmlns:mc="http://schemas.openxmlformats.org/markup-compatibility/2006" xmlns:o="urn:schemas-microsoft-com:office:office" xmlns:r="http://schemas.openxmlformats.org/officeDocument/2006/relationships" xmlns:m="http://schemas.openxmlformats.org/officeDocument/2006/math" xmlns:v="urn:schemas-microsoft-com:vml" xmlns:wp="http://schemas.openxmlformats.org/drawingml/2006/wordprocessingDrawing" xmlns:w10="urn:schemas-microsoft-com:office:word" xmlns:w="http://schemas.openxmlformats.org/wordprocessingml/2006/main" xmlns:wne="http://schemas.microsoft.com/office/word/2006/wordml" xmlns:sl="http://schemas.openxmlformats.org/schemaLibrary/2006/main" xmlns:a="http://schemas.openxmlformats.org/drawingml/2006/main" xmlns:pic="http://schemas.openxmlformats.org/drawingml/2006/picture" xmlns:c="http://schemas.openxmlformats.org/drawingml/2006/chart" xmlns:lc="http://schemas.openxmlformats.org/drawingml/2006/lockedCanvas" xmlns:dgm="http://schemas.openxmlformats.org/drawingml/2006/diagram" xmlns:wps="http://schemas.microsoft.com/office/word/2010/wordprocessingShape" xmlns:wpg="http://schemas.microsoft.com/office/word/2010/wordprocessingGroup" xmlns:w14="http://schemas.microsoft.com/office/word/2010/wordml" xmlns:w15="http://schemas.microsoft.com/office/word/2012/wordml" xmlns:w16="http://schemas.microsoft.com/office/word/2018/wordml" xmlns:w16cex="http://schemas.microsoft.com/office/word/2018/wordml/cex" xmlns:w16cid="http://schemas.microsoft.com/office/word/2016/wordml/cid" xmlns="http://schemas.microsoft.com/office/tasks/2019/documenttasks" xmlns:cr="http://schemas.microsoft.com/office/comments/2020/reactions">
+  <w:abstractNum w:abstractNumId="1">
+    <w:lvl w:ilvl="0">
+      <w:start w:val="1"/>
+      <w:numFmt w:val="bullet"/>
+      <w:lvlText w:val="-"/>
+      <w:lvlJc w:val="left"/>
+      <w:pPr>
+        <w:ind w:left="720" w:hanging="360"/>
+      </w:pPr>
+      <w:rPr>
+        <w:u w:val="none"/>
+      </w:rPr>
+    </w:lvl>
+    <w:lvl w:ilvl="1">
+      <w:start w:val="1"/>
+      <w:numFmt w:val="bullet"/>
+      <w:lvlText w:val="-"/>
+      <w:lvlJc w:val="left"/>
+      <w:pPr>
+        <w:ind w:left="1440" w:hanging="360"/>
+      </w:pPr>
+      <w:rPr>
+        <w:u w:val="none"/>
+      </w:rPr>
+    </w:lvl>
+    <w:lvl w:ilvl="2">
+      <w:start w:val="1"/>
+      <w:numFmt w:val="bullet"/>
+      <w:lvlText w:val="-"/>
+      <w:lvlJc w:val="left"/>
+      <w:pPr>
+        <w:ind w:left="2160" w:hanging="360"/>
+      </w:pPr>
+      <w:rPr>
+        <w:u w:val="none"/>
+      </w:rPr>
+    </w:lvl>
+    <w:lvl w:ilvl="3">
+      <w:start w:val="1"/>
+      <w:numFmt w:val="bullet"/>
+      <w:lvlText w:val="-"/>
+      <w:lvlJc w:val="left"/>
+      <w:pPr>
+        <w:ind w:left="2880" w:hanging="360"/>
+      </w:pPr>
+      <w:rPr>
+        <w:u w:val="none"/>
+      </w:rPr>
+    </w:lvl>
+    <w:lvl w:ilvl="4">
+      <w:start w:val="1"/>
+      <w:numFmt w:val="bullet"/>
+      <w:lvlText w:val="-"/>
+      <w:lvlJc w:val="left"/>
+      <w:pPr>
+        <w:ind w:left="3600" w:hanging="360"/>
+      </w:pPr>
+      <w:rPr>
+        <w:u w:val="none"/>
+      </w:rPr>
+    </w:lvl>
+    <w:lvl w:ilvl="5">
+      <w:start w:val="1"/>
+      <w:numFmt w:val="bullet"/>
+      <w:lvlText w:val="-"/>
+      <w:lvlJc w:val="left"/>
+      <w:pPr>
+        <w:ind w:left="4320" w:hanging="360"/>
+      </w:pPr>
+      <w:rPr>
+        <w:u w:val="none"/>
+      </w:rPr>
+    </w:lvl>
+    <w:lvl w:ilvl="6">
+      <w:start w:val="1"/>
+      <w:numFmt w:val="bullet"/>
+      <w:lvlText w:val="-"/>
+      <w:lvlJc w:val="left"/>
+      <w:pPr>
+        <w:ind w:left="5040" w:hanging="360"/>
+      </w:pPr>
+      <w:rPr>
+        <w:u w:val="none"/>
+      </w:rPr>
+    </w:lvl>
+    <w:lvl w:ilvl="7">
+      <w:start w:val="1"/>
+      <w:numFmt w:val="bullet"/>
+      <w:lvlText w:val="-"/>
+      <w:lvlJc w:val="left"/>
+      <w:pPr>
+        <w:ind w:left="5760" w:hanging="360"/>
+      </w:pPr>
+      <w:rPr>
+        <w:u w:val="none"/>
+      </w:rPr>
+    </w:lvl>
+    <w:lvl w:ilvl="8">
+      <w:start w:val="1"/>
+      <w:numFmt w:val="bullet"/>
+      <w:lvlText w:val="-"/>
+      <w:lvlJc w:val="left"/>
+      <w:pPr>
+        <w:ind w:left="6480" w:hanging="360"/>
+      </w:pPr>
+      <w:rPr>
+        <w:u w:val="none"/>
+      </w:rPr>
+    </w:lvl>
+  </w:abstractNum>
+  <w:num w:numId="1">
+    <w:abstractNumId w:val="1"/>
+  </w:num>
+</w:numbering>
 </file>
 
 <file path=word/styles.xml><?xml version="1.0" encoding="utf-8"?>

</xml_diff>

<commit_message>
UML and documets updated
</commit_message>
<xml_diff>
--- a/Documents/UseCase.docx
+++ b/Documents/UseCase.docx
@@ -2239,7 +2239,7 @@
         <w:rPr/>
         <w:drawing>
           <wp:inline distB="114300" distT="114300" distL="114300" distR="114300">
-            <wp:extent cx="6120455" cy="6248400"/>
+            <wp:extent cx="6120455" cy="6261100"/>
             <wp:effectExtent b="0" l="0" r="0" t="0"/>
             <wp:docPr id="1" name="image1.png"/>
             <a:graphic>
@@ -2259,7 +2259,7 @@
                   <pic:spPr>
                     <a:xfrm>
                       <a:off x="0" y="0"/>
-                      <a:ext cx="6120455" cy="6248400"/>
+                      <a:ext cx="6120455" cy="6261100"/>
                     </a:xfrm>
                     <a:prstGeom prst="rect"/>
                     <a:ln/>

</xml_diff>

<commit_message>
UML and documets updated (#6)
</commit_message>
<xml_diff>
--- a/Documents/UseCase.docx
+++ b/Documents/UseCase.docx
@@ -2239,7 +2239,7 @@
         <w:rPr/>
         <w:drawing>
           <wp:inline distB="114300" distT="114300" distL="114300" distR="114300">
-            <wp:extent cx="6120455" cy="6248400"/>
+            <wp:extent cx="6120455" cy="6261100"/>
             <wp:effectExtent b="0" l="0" r="0" t="0"/>
             <wp:docPr id="1" name="image1.png"/>
             <a:graphic>
@@ -2259,7 +2259,7 @@
                   <pic:spPr>
                     <a:xfrm>
                       <a:off x="0" y="0"/>
-                      <a:ext cx="6120455" cy="6248400"/>
+                      <a:ext cx="6120455" cy="6261100"/>
                     </a:xfrm>
                     <a:prstGeom prst="rect"/>
                     <a:ln/>

</xml_diff>

<commit_message>
Created sequence diagrams and modified doc
</commit_message>
<xml_diff>
--- a/Documents/UseCase.docx
+++ b/Documents/UseCase.docx
@@ -323,9 +323,9 @@
     <w:tbl>
       <w:tblPr>
         <w:tblStyle w:val="Table1"/>
-        <w:tblW w:w="9915.0" w:type="dxa"/>
+        <w:tblW w:w="9885.0" w:type="dxa"/>
         <w:jc w:val="left"/>
-        <w:tblInd w:w="-105.0" w:type="dxa"/>
+        <w:tblInd w:w="-30.0" w:type="dxa"/>
         <w:tblBorders>
           <w:top w:color="000000" w:space="0" w:sz="4" w:val="single"/>
           <w:left w:color="000000" w:space="0" w:sz="4" w:val="single"/>
@@ -338,14 +338,14 @@
         <w:tblLook w:val="0400"/>
       </w:tblPr>
       <w:tblGrid>
-        <w:gridCol w:w="3030"/>
+        <w:gridCol w:w="2955"/>
         <w:gridCol w:w="2715"/>
-        <w:gridCol w:w="4170"/>
+        <w:gridCol w:w="4215"/>
         <w:tblGridChange w:id="0">
           <w:tblGrid>
-            <w:gridCol w:w="3030"/>
+            <w:gridCol w:w="2955"/>
             <w:gridCol w:w="2715"/>
-            <w:gridCol w:w="4170"/>
+            <w:gridCol w:w="4215"/>
           </w:tblGrid>
         </w:tblGridChange>
       </w:tblGrid>
@@ -710,9 +710,21 @@
           </w:tcPr>
           <w:p>
             <w:pPr>
-              <w:spacing w:after="0" w:before="0" w:line="240" w:lineRule="auto"/>
-              <w:ind w:left="0" w:firstLine="0"/>
-              <w:jc w:val="both"/>
+              <w:keepNext w:val="0"/>
+              <w:keepLines w:val="0"/>
+              <w:pageBreakBefore w:val="0"/>
+              <w:widowControl w:val="0"/>
+              <w:pBdr>
+                <w:top w:space="0" w:sz="0" w:val="nil"/>
+                <w:left w:space="0" w:sz="0" w:val="nil"/>
+                <w:bottom w:space="0" w:sz="0" w:val="nil"/>
+                <w:right w:space="0" w:sz="0" w:val="nil"/>
+                <w:between w:space="0" w:sz="0" w:val="nil"/>
+              </w:pBdr>
+              <w:shd w:fill="auto" w:val="clear"/>
+              <w:spacing w:after="0" w:before="0" w:line="276" w:lineRule="auto"/>
+              <w:ind w:left="0" w:right="0" w:firstLine="0"/>
+              <w:jc w:val="left"/>
               <w:rPr/>
             </w:pPr>
             <w:r>
@@ -919,9 +931,21 @@
           </w:tcPr>
           <w:p>
             <w:pPr>
-              <w:spacing w:after="0" w:before="0" w:line="240" w:lineRule="auto"/>
-              <w:ind w:left="0" w:firstLine="0"/>
-              <w:jc w:val="both"/>
+              <w:keepNext w:val="0"/>
+              <w:keepLines w:val="0"/>
+              <w:pageBreakBefore w:val="0"/>
+              <w:widowControl w:val="0"/>
+              <w:pBdr>
+                <w:top w:space="0" w:sz="0" w:val="nil"/>
+                <w:left w:space="0" w:sz="0" w:val="nil"/>
+                <w:bottom w:space="0" w:sz="0" w:val="nil"/>
+                <w:right w:space="0" w:sz="0" w:val="nil"/>
+                <w:between w:space="0" w:sz="0" w:val="nil"/>
+              </w:pBdr>
+              <w:shd w:fill="auto" w:val="clear"/>
+              <w:spacing w:after="0" w:before="0" w:line="276" w:lineRule="auto"/>
+              <w:ind w:left="0" w:right="0" w:firstLine="0"/>
+              <w:jc w:val="left"/>
               <w:rPr/>
             </w:pPr>
             <w:r>
@@ -1241,9 +1265,21 @@
           </w:tcPr>
           <w:p>
             <w:pPr>
-              <w:spacing w:after="0" w:before="0" w:line="240" w:lineRule="auto"/>
-              <w:ind w:left="0" w:firstLine="0"/>
-              <w:jc w:val="both"/>
+              <w:keepNext w:val="0"/>
+              <w:keepLines w:val="0"/>
+              <w:pageBreakBefore w:val="0"/>
+              <w:widowControl w:val="0"/>
+              <w:pBdr>
+                <w:top w:space="0" w:sz="0" w:val="nil"/>
+                <w:left w:space="0" w:sz="0" w:val="nil"/>
+                <w:bottom w:space="0" w:sz="0" w:val="nil"/>
+                <w:right w:space="0" w:sz="0" w:val="nil"/>
+                <w:between w:space="0" w:sz="0" w:val="nil"/>
+              </w:pBdr>
+              <w:shd w:fill="auto" w:val="clear"/>
+              <w:spacing w:after="0" w:before="0" w:line="276" w:lineRule="auto"/>
+              <w:ind w:left="0" w:right="0" w:firstLine="0"/>
+              <w:jc w:val="left"/>
               <w:rPr/>
             </w:pPr>
             <w:r>
@@ -1473,10 +1509,25 @@
           </w:tcPr>
           <w:p>
             <w:pPr>
-              <w:spacing w:after="0" w:before="0" w:line="240" w:lineRule="auto"/>
-              <w:ind w:left="0" w:firstLine="0"/>
-              <w:jc w:val="both"/>
-              <w:rPr/>
+              <w:keepNext w:val="0"/>
+              <w:keepLines w:val="0"/>
+              <w:pageBreakBefore w:val="0"/>
+              <w:widowControl w:val="0"/>
+              <w:pBdr>
+                <w:top w:space="0" w:sz="0" w:val="nil"/>
+                <w:left w:space="0" w:sz="0" w:val="nil"/>
+                <w:bottom w:space="0" w:sz="0" w:val="nil"/>
+                <w:right w:space="0" w:sz="0" w:val="nil"/>
+                <w:between w:space="0" w:sz="0" w:val="nil"/>
+              </w:pBdr>
+              <w:shd w:fill="auto" w:val="clear"/>
+              <w:spacing w:after="0" w:before="0" w:line="276" w:lineRule="auto"/>
+              <w:ind w:left="0" w:right="0" w:firstLine="0"/>
+              <w:jc w:val="left"/>
+              <w:rPr>
+                <w:color w:val="ffffff"/>
+                <w:highlight w:val="black"/>
+              </w:rPr>
             </w:pPr>
             <w:r>
               <w:rPr>
@@ -1526,9 +1577,21 @@
           </w:tcPr>
           <w:p>
             <w:pPr>
-              <w:spacing w:after="0" w:before="0" w:line="240" w:lineRule="auto"/>
-              <w:ind w:left="0" w:firstLine="0"/>
-              <w:jc w:val="both"/>
+              <w:keepNext w:val="0"/>
+              <w:keepLines w:val="0"/>
+              <w:pageBreakBefore w:val="0"/>
+              <w:widowControl w:val="0"/>
+              <w:pBdr>
+                <w:top w:space="0" w:sz="0" w:val="nil"/>
+                <w:left w:space="0" w:sz="0" w:val="nil"/>
+                <w:bottom w:space="0" w:sz="0" w:val="nil"/>
+                <w:right w:space="0" w:sz="0" w:val="nil"/>
+                <w:between w:space="0" w:sz="0" w:val="nil"/>
+              </w:pBdr>
+              <w:shd w:fill="auto" w:val="clear"/>
+              <w:spacing w:after="0" w:before="0" w:line="276" w:lineRule="auto"/>
+              <w:ind w:left="0" w:right="0" w:firstLine="0"/>
+              <w:jc w:val="left"/>
               <w:rPr/>
             </w:pPr>
             <w:r>
@@ -1579,9 +1642,21 @@
           </w:tcPr>
           <w:p>
             <w:pPr>
-              <w:spacing w:after="0" w:before="0" w:line="240" w:lineRule="auto"/>
-              <w:ind w:left="0" w:firstLine="0"/>
-              <w:jc w:val="both"/>
+              <w:keepNext w:val="0"/>
+              <w:keepLines w:val="0"/>
+              <w:pageBreakBefore w:val="0"/>
+              <w:widowControl w:val="0"/>
+              <w:pBdr>
+                <w:top w:space="0" w:sz="0" w:val="nil"/>
+                <w:left w:space="0" w:sz="0" w:val="nil"/>
+                <w:bottom w:space="0" w:sz="0" w:val="nil"/>
+                <w:right w:space="0" w:sz="0" w:val="nil"/>
+                <w:between w:space="0" w:sz="0" w:val="nil"/>
+              </w:pBdr>
+              <w:shd w:fill="auto" w:val="clear"/>
+              <w:spacing w:after="0" w:before="0" w:line="276" w:lineRule="auto"/>
+              <w:ind w:left="0" w:right="0" w:firstLine="0"/>
+              <w:jc w:val="left"/>
               <w:rPr/>
             </w:pPr>
             <w:r>
@@ -1892,9 +1967,21 @@
           </w:tcPr>
           <w:p>
             <w:pPr>
-              <w:spacing w:after="0" w:before="0" w:line="240" w:lineRule="auto"/>
-              <w:ind w:left="0" w:firstLine="0"/>
-              <w:jc w:val="both"/>
+              <w:keepNext w:val="0"/>
+              <w:keepLines w:val="0"/>
+              <w:pageBreakBefore w:val="0"/>
+              <w:widowControl w:val="0"/>
+              <w:pBdr>
+                <w:top w:space="0" w:sz="0" w:val="nil"/>
+                <w:left w:space="0" w:sz="0" w:val="nil"/>
+                <w:bottom w:space="0" w:sz="0" w:val="nil"/>
+                <w:right w:space="0" w:sz="0" w:val="nil"/>
+                <w:between w:space="0" w:sz="0" w:val="nil"/>
+              </w:pBdr>
+              <w:shd w:fill="auto" w:val="clear"/>
+              <w:spacing w:after="0" w:before="0" w:line="276" w:lineRule="auto"/>
+              <w:ind w:left="0" w:right="0" w:firstLine="0"/>
+              <w:jc w:val="left"/>
               <w:rPr/>
             </w:pPr>
             <w:r>
@@ -1945,9 +2032,21 @@
           </w:tcPr>
           <w:p>
             <w:pPr>
-              <w:spacing w:after="0" w:before="0" w:line="240" w:lineRule="auto"/>
-              <w:ind w:left="0" w:firstLine="0"/>
-              <w:jc w:val="both"/>
+              <w:keepNext w:val="0"/>
+              <w:keepLines w:val="0"/>
+              <w:pageBreakBefore w:val="0"/>
+              <w:widowControl w:val="0"/>
+              <w:pBdr>
+                <w:top w:space="0" w:sz="0" w:val="nil"/>
+                <w:left w:space="0" w:sz="0" w:val="nil"/>
+                <w:bottom w:space="0" w:sz="0" w:val="nil"/>
+                <w:right w:space="0" w:sz="0" w:val="nil"/>
+                <w:between w:space="0" w:sz="0" w:val="nil"/>
+              </w:pBdr>
+              <w:shd w:fill="auto" w:val="clear"/>
+              <w:spacing w:after="0" w:before="0" w:line="276" w:lineRule="auto"/>
+              <w:ind w:left="0" w:right="0" w:firstLine="0"/>
+              <w:jc w:val="left"/>
               <w:rPr/>
             </w:pPr>
             <w:r>
@@ -1998,9 +2097,21 @@
           </w:tcPr>
           <w:p>
             <w:pPr>
-              <w:spacing w:after="0" w:before="0" w:line="240" w:lineRule="auto"/>
-              <w:ind w:left="0" w:firstLine="0"/>
-              <w:jc w:val="both"/>
+              <w:keepNext w:val="0"/>
+              <w:keepLines w:val="0"/>
+              <w:pageBreakBefore w:val="0"/>
+              <w:widowControl w:val="0"/>
+              <w:pBdr>
+                <w:top w:space="0" w:sz="0" w:val="nil"/>
+                <w:left w:space="0" w:sz="0" w:val="nil"/>
+                <w:bottom w:space="0" w:sz="0" w:val="nil"/>
+                <w:right w:space="0" w:sz="0" w:val="nil"/>
+                <w:between w:space="0" w:sz="0" w:val="nil"/>
+              </w:pBdr>
+              <w:shd w:fill="auto" w:val="clear"/>
+              <w:spacing w:after="0" w:before="0" w:line="276" w:lineRule="auto"/>
+              <w:ind w:left="0" w:right="0" w:firstLine="0"/>
+              <w:jc w:val="left"/>
               <w:rPr/>
             </w:pPr>
             <w:r>
@@ -2054,10 +2165,24 @@
           </w:tcPr>
           <w:p>
             <w:pPr>
-              <w:spacing w:after="0" w:before="0" w:line="240" w:lineRule="auto"/>
-              <w:ind w:left="0" w:firstLine="0"/>
-              <w:jc w:val="both"/>
-              <w:rPr/>
+              <w:keepNext w:val="0"/>
+              <w:keepLines w:val="0"/>
+              <w:pageBreakBefore w:val="0"/>
+              <w:widowControl w:val="0"/>
+              <w:pBdr>
+                <w:top w:space="0" w:sz="0" w:val="nil"/>
+                <w:left w:space="0" w:sz="0" w:val="nil"/>
+                <w:bottom w:space="0" w:sz="0" w:val="nil"/>
+                <w:right w:space="0" w:sz="0" w:val="nil"/>
+                <w:between w:space="0" w:sz="0" w:val="nil"/>
+              </w:pBdr>
+              <w:shd w:fill="auto" w:val="clear"/>
+              <w:spacing w:after="0" w:before="0" w:line="276" w:lineRule="auto"/>
+              <w:ind w:left="0" w:right="0" w:firstLine="0"/>
+              <w:jc w:val="left"/>
+              <w:rPr>
+                <w:highlight w:val="white"/>
+              </w:rPr>
             </w:pPr>
             <w:r>
               <w:rPr>
@@ -2110,10 +2235,24 @@
           </w:tcPr>
           <w:p>
             <w:pPr>
-              <w:spacing w:after="0" w:before="0" w:line="240" w:lineRule="auto"/>
-              <w:ind w:left="0" w:firstLine="0"/>
-              <w:jc w:val="both"/>
-              <w:rPr/>
+              <w:keepNext w:val="0"/>
+              <w:keepLines w:val="0"/>
+              <w:pageBreakBefore w:val="0"/>
+              <w:widowControl w:val="0"/>
+              <w:pBdr>
+                <w:top w:space="0" w:sz="0" w:val="nil"/>
+                <w:left w:space="0" w:sz="0" w:val="nil"/>
+                <w:bottom w:space="0" w:sz="0" w:val="nil"/>
+                <w:right w:space="0" w:sz="0" w:val="nil"/>
+                <w:between w:space="0" w:sz="0" w:val="nil"/>
+              </w:pBdr>
+              <w:shd w:fill="auto" w:val="clear"/>
+              <w:spacing w:after="0" w:before="0" w:line="276" w:lineRule="auto"/>
+              <w:ind w:left="0" w:right="0" w:firstLine="0"/>
+              <w:jc w:val="left"/>
+              <w:rPr>
+                <w:highlight w:val="white"/>
+              </w:rPr>
             </w:pPr>
             <w:r>
               <w:rPr>
@@ -2166,10 +2305,24 @@
           </w:tcPr>
           <w:p>
             <w:pPr>
-              <w:spacing w:after="0" w:before="0" w:line="240" w:lineRule="auto"/>
-              <w:ind w:left="0" w:firstLine="0"/>
-              <w:jc w:val="both"/>
-              <w:rPr/>
+              <w:keepNext w:val="0"/>
+              <w:keepLines w:val="0"/>
+              <w:pageBreakBefore w:val="0"/>
+              <w:widowControl w:val="0"/>
+              <w:pBdr>
+                <w:top w:space="0" w:sz="0" w:val="nil"/>
+                <w:left w:space="0" w:sz="0" w:val="nil"/>
+                <w:bottom w:space="0" w:sz="0" w:val="nil"/>
+                <w:right w:space="0" w:sz="0" w:val="nil"/>
+                <w:between w:space="0" w:sz="0" w:val="nil"/>
+              </w:pBdr>
+              <w:shd w:fill="auto" w:val="clear"/>
+              <w:spacing w:after="0" w:before="0" w:line="276" w:lineRule="auto"/>
+              <w:ind w:left="0" w:right="0" w:firstLine="0"/>
+              <w:jc w:val="left"/>
+              <w:rPr>
+                <w:highlight w:val="white"/>
+              </w:rPr>
             </w:pPr>
             <w:r>
               <w:rPr>
@@ -2223,7 +2376,2479 @@
     </w:p>
     <w:p>
       <w:pPr>
-        <w:rPr/>
+        <w:rPr>
+          <w:rFonts w:ascii="Arial" w:cs="Arial" w:eastAsia="Arial" w:hAnsi="Arial"/>
+        </w:rPr>
+      </w:pPr>
+      <w:r>
+        <w:rPr>
+          <w:rtl w:val="0"/>
+        </w:rPr>
+      </w:r>
+    </w:p>
+    <w:p>
+      <w:pPr>
+        <w:rPr>
+          <w:rFonts w:ascii="Arial" w:cs="Arial" w:eastAsia="Arial" w:hAnsi="Arial"/>
+        </w:rPr>
+      </w:pPr>
+      <w:r>
+        <w:rPr>
+          <w:rtl w:val="0"/>
+        </w:rPr>
+      </w:r>
+    </w:p>
+    <w:p>
+      <w:pPr>
+        <w:rPr>
+          <w:rFonts w:ascii="Arial" w:cs="Arial" w:eastAsia="Arial" w:hAnsi="Arial"/>
+        </w:rPr>
+      </w:pPr>
+      <w:r>
+        <w:rPr>
+          <w:rtl w:val="0"/>
+        </w:rPr>
+      </w:r>
+    </w:p>
+    <w:p>
+      <w:pPr>
+        <w:rPr>
+          <w:rFonts w:ascii="Arial" w:cs="Arial" w:eastAsia="Arial" w:hAnsi="Arial"/>
+        </w:rPr>
+      </w:pPr>
+      <w:r>
+        <w:rPr>
+          <w:rtl w:val="0"/>
+        </w:rPr>
+      </w:r>
+    </w:p>
+    <w:p>
+      <w:pPr>
+        <w:rPr>
+          <w:rFonts w:ascii="Arial" w:cs="Arial" w:eastAsia="Arial" w:hAnsi="Arial"/>
+        </w:rPr>
+      </w:pPr>
+      <w:r>
+        <w:rPr>
+          <w:rtl w:val="0"/>
+        </w:rPr>
+      </w:r>
+    </w:p>
+    <w:p>
+      <w:pPr>
+        <w:rPr>
+          <w:rFonts w:ascii="Arial" w:cs="Arial" w:eastAsia="Arial" w:hAnsi="Arial"/>
+        </w:rPr>
+      </w:pPr>
+      <w:r>
+        <w:rPr>
+          <w:rtl w:val="0"/>
+        </w:rPr>
+      </w:r>
+    </w:p>
+    <w:p>
+      <w:pPr>
+        <w:rPr>
+          <w:rFonts w:ascii="Arial" w:cs="Arial" w:eastAsia="Arial" w:hAnsi="Arial"/>
+        </w:rPr>
+      </w:pPr>
+      <w:r>
+        <w:rPr>
+          <w:rtl w:val="0"/>
+        </w:rPr>
+      </w:r>
+    </w:p>
+    <w:p>
+      <w:pPr>
+        <w:rPr>
+          <w:rFonts w:ascii="Arial" w:cs="Arial" w:eastAsia="Arial" w:hAnsi="Arial"/>
+        </w:rPr>
+      </w:pPr>
+      <w:r>
+        <w:rPr>
+          <w:rtl w:val="0"/>
+        </w:rPr>
+      </w:r>
+    </w:p>
+    <w:p>
+      <w:pPr>
+        <w:rPr>
+          <w:rFonts w:ascii="Arial" w:cs="Arial" w:eastAsia="Arial" w:hAnsi="Arial"/>
+        </w:rPr>
+      </w:pPr>
+      <w:r>
+        <w:rPr>
+          <w:rtl w:val="0"/>
+        </w:rPr>
+      </w:r>
+    </w:p>
+    <w:p>
+      <w:pPr>
+        <w:rPr>
+          <w:rFonts w:ascii="Arial" w:cs="Arial" w:eastAsia="Arial" w:hAnsi="Arial"/>
+        </w:rPr>
+      </w:pPr>
+      <w:r>
+        <w:rPr>
+          <w:rtl w:val="0"/>
+        </w:rPr>
+      </w:r>
+    </w:p>
+    <w:p>
+      <w:pPr>
+        <w:rPr>
+          <w:rFonts w:ascii="Arial" w:cs="Arial" w:eastAsia="Arial" w:hAnsi="Arial"/>
+        </w:rPr>
+      </w:pPr>
+      <w:r>
+        <w:rPr>
+          <w:rtl w:val="0"/>
+        </w:rPr>
+      </w:r>
+    </w:p>
+    <w:p>
+      <w:pPr>
+        <w:spacing w:after="120" w:line="276" w:lineRule="auto"/>
+        <w:ind w:right="-134.5275590551165" w:hanging="141.73228346456688"/>
+        <w:rPr>
+          <w:rFonts w:ascii="Arial" w:cs="Arial" w:eastAsia="Arial" w:hAnsi="Arial"/>
+          <w:sz w:val="28"/>
+          <w:szCs w:val="28"/>
+        </w:rPr>
+      </w:pPr>
+      <w:r>
+        <w:rPr>
+          <w:rFonts w:ascii="Arial" w:cs="Arial" w:eastAsia="Arial" w:hAnsi="Arial"/>
+          <w:sz w:val="28"/>
+          <w:szCs w:val="28"/>
+          <w:rtl w:val="0"/>
+        </w:rPr>
+        <w:t xml:space="preserve">Умови прийняття:</w:t>
+      </w:r>
+    </w:p>
+    <w:p>
+      <w:pPr>
+        <w:spacing w:after="120" w:line="276" w:lineRule="auto"/>
+        <w:rPr>
+          <w:rFonts w:ascii="Arial" w:cs="Arial" w:eastAsia="Arial" w:hAnsi="Arial"/>
+          <w:sz w:val="28"/>
+          <w:szCs w:val="28"/>
+        </w:rPr>
+      </w:pPr>
+      <w:r>
+        <w:rPr>
+          <w:rtl w:val="0"/>
+        </w:rPr>
+      </w:r>
+    </w:p>
+    <w:tbl>
+      <w:tblPr>
+        <w:tblStyle w:val="Table2"/>
+        <w:tblW w:w="9855.0" w:type="dxa"/>
+        <w:jc w:val="left"/>
+        <w:tblInd w:w="-150.0" w:type="dxa"/>
+        <w:tblBorders>
+          <w:top w:color="000000" w:space="0" w:sz="0" w:val="nil"/>
+          <w:left w:color="000000" w:space="0" w:sz="0" w:val="nil"/>
+          <w:bottom w:color="000000" w:space="0" w:sz="0" w:val="nil"/>
+          <w:right w:color="000000" w:space="0" w:sz="0" w:val="nil"/>
+          <w:insideH w:color="000000" w:space="0" w:sz="0" w:val="nil"/>
+          <w:insideV w:color="000000" w:space="0" w:sz="0" w:val="nil"/>
+        </w:tblBorders>
+        <w:tblLayout w:type="fixed"/>
+        <w:tblLook w:val="0600"/>
+      </w:tblPr>
+      <w:tblGrid>
+        <w:gridCol w:w="2265"/>
+        <w:gridCol w:w="2385"/>
+        <w:gridCol w:w="2100"/>
+        <w:gridCol w:w="3105"/>
+        <w:tblGridChange w:id="0">
+          <w:tblGrid>
+            <w:gridCol w:w="2265"/>
+            <w:gridCol w:w="2385"/>
+            <w:gridCol w:w="2100"/>
+            <w:gridCol w:w="3105"/>
+          </w:tblGrid>
+        </w:tblGridChange>
+      </w:tblGrid>
+      <w:tr>
+        <w:trPr>
+          <w:cantSplit w:val="0"/>
+          <w:trHeight w:val="904.74609375" w:hRule="atLeast"/>
+          <w:tblHeader w:val="0"/>
+        </w:trPr>
+        <w:tc>
+          <w:tcPr>
+            <w:tcBorders>
+              <w:top w:color="1f1f1f" w:space="0" w:sz="6" w:val="single"/>
+              <w:left w:color="1f1f1f" w:space="0" w:sz="6" w:val="single"/>
+              <w:bottom w:color="1f1f1f" w:space="0" w:sz="6" w:val="single"/>
+              <w:right w:color="1f1f1f" w:space="0" w:sz="6" w:val="single"/>
+            </w:tcBorders>
+            <w:shd w:fill="efefef" w:val="clear"/>
+            <w:tcMar>
+              <w:top w:w="120.0" w:type="dxa"/>
+              <w:left w:w="180.0" w:type="dxa"/>
+              <w:bottom w:w="120.0" w:type="dxa"/>
+              <w:right w:w="180.0" w:type="dxa"/>
+            </w:tcMar>
+            <w:vAlign w:val="top"/>
+          </w:tcPr>
+          <w:p>
+            <w:pPr>
+              <w:spacing w:after="480" w:line="276" w:lineRule="auto"/>
+              <w:rPr>
+                <w:rFonts w:ascii="Arial" w:cs="Arial" w:eastAsia="Arial" w:hAnsi="Arial"/>
+                <w:color w:val="1f1f1f"/>
+              </w:rPr>
+            </w:pPr>
+            <w:r>
+              <w:rPr>
+                <w:rFonts w:ascii="Arial" w:cs="Arial" w:eastAsia="Arial" w:hAnsi="Arial"/>
+                <w:b w:val="1"/>
+                <w:bCs w:val="1"/>
+                <w:color w:val="1f1f1f"/>
+                <w:rtl w:val="0"/>
+              </w:rPr>
+              <w:t xml:space="preserve">Дія</w:t>
+            </w:r>
+            <w:r>
+              <w:rPr>
+                <w:rtl w:val="0"/>
+              </w:rPr>
+            </w:r>
+          </w:p>
+        </w:tc>
+        <w:tc>
+          <w:tcPr>
+            <w:tcBorders>
+              <w:top w:color="1f1f1f" w:space="0" w:sz="6" w:val="single"/>
+              <w:left w:color="1f1f1f" w:space="0" w:sz="6" w:val="single"/>
+              <w:bottom w:color="1f1f1f" w:space="0" w:sz="6" w:val="single"/>
+              <w:right w:color="1f1f1f" w:space="0" w:sz="6" w:val="single"/>
+            </w:tcBorders>
+            <w:shd w:fill="efefef" w:val="clear"/>
+            <w:tcMar>
+              <w:top w:w="120.0" w:type="dxa"/>
+              <w:left w:w="180.0" w:type="dxa"/>
+              <w:bottom w:w="120.0" w:type="dxa"/>
+              <w:right w:w="180.0" w:type="dxa"/>
+            </w:tcMar>
+            <w:vAlign w:val="top"/>
+          </w:tcPr>
+          <w:p>
+            <w:pPr>
+              <w:spacing w:after="480" w:line="276" w:lineRule="auto"/>
+              <w:rPr>
+                <w:rFonts w:ascii="Arial" w:cs="Arial" w:eastAsia="Arial" w:hAnsi="Arial"/>
+                <w:color w:val="1f1f1f"/>
+              </w:rPr>
+            </w:pPr>
+            <w:r>
+              <w:rPr>
+                <w:rFonts w:ascii="Arial" w:cs="Arial" w:eastAsia="Arial" w:hAnsi="Arial"/>
+                <w:b w:val="1"/>
+                <w:bCs w:val="1"/>
+                <w:color w:val="1f1f1f"/>
+                <w:rtl w:val="0"/>
+              </w:rPr>
+              <w:t xml:space="preserve">Умова прийняття </w:t>
+            </w:r>
+            <w:r>
+              <w:rPr>
+                <w:rtl w:val="0"/>
+              </w:rPr>
+            </w:r>
+          </w:p>
+        </w:tc>
+        <w:tc>
+          <w:tcPr>
+            <w:tcBorders>
+              <w:top w:color="1f1f1f" w:space="0" w:sz="6" w:val="single"/>
+              <w:left w:color="1f1f1f" w:space="0" w:sz="6" w:val="single"/>
+              <w:bottom w:color="1f1f1f" w:space="0" w:sz="6" w:val="single"/>
+              <w:right w:color="1f1f1f" w:space="0" w:sz="6" w:val="single"/>
+            </w:tcBorders>
+            <w:shd w:fill="efefef" w:val="clear"/>
+            <w:tcMar>
+              <w:top w:w="120.0" w:type="dxa"/>
+              <w:left w:w="180.0" w:type="dxa"/>
+              <w:bottom w:w="120.0" w:type="dxa"/>
+              <w:right w:w="180.0" w:type="dxa"/>
+            </w:tcMar>
+            <w:vAlign w:val="top"/>
+          </w:tcPr>
+          <w:p>
+            <w:pPr>
+              <w:spacing w:after="480" w:line="276" w:lineRule="auto"/>
+              <w:rPr>
+                <w:rFonts w:ascii="Arial" w:cs="Arial" w:eastAsia="Arial" w:hAnsi="Arial"/>
+                <w:color w:val="1f1f1f"/>
+              </w:rPr>
+            </w:pPr>
+            <w:r>
+              <w:rPr>
+                <w:rFonts w:ascii="Arial" w:cs="Arial" w:eastAsia="Arial" w:hAnsi="Arial"/>
+                <w:b w:val="1"/>
+                <w:bCs w:val="1"/>
+                <w:color w:val="1f1f1f"/>
+                <w:rtl w:val="0"/>
+              </w:rPr>
+              <w:t xml:space="preserve">Негативний сценарій</w:t>
+            </w:r>
+            <w:r>
+              <w:rPr>
+                <w:rtl w:val="0"/>
+              </w:rPr>
+            </w:r>
+          </w:p>
+        </w:tc>
+        <w:tc>
+          <w:tcPr>
+            <w:tcBorders>
+              <w:top w:color="1f1f1f" w:space="0" w:sz="6" w:val="single"/>
+              <w:left w:color="1f1f1f" w:space="0" w:sz="6" w:val="single"/>
+              <w:bottom w:color="1f1f1f" w:space="0" w:sz="6" w:val="single"/>
+              <w:right w:color="1f1f1f" w:space="0" w:sz="6" w:val="single"/>
+            </w:tcBorders>
+            <w:shd w:fill="efefef" w:val="clear"/>
+            <w:tcMar>
+              <w:top w:w="120.0" w:type="dxa"/>
+              <w:left w:w="180.0" w:type="dxa"/>
+              <w:bottom w:w="120.0" w:type="dxa"/>
+              <w:right w:w="180.0" w:type="dxa"/>
+            </w:tcMar>
+            <w:vAlign w:val="top"/>
+          </w:tcPr>
+          <w:p>
+            <w:pPr>
+              <w:spacing w:after="480" w:line="276" w:lineRule="auto"/>
+              <w:rPr>
+                <w:rFonts w:ascii="Arial" w:cs="Arial" w:eastAsia="Arial" w:hAnsi="Arial"/>
+                <w:color w:val="1f1f1f"/>
+              </w:rPr>
+            </w:pPr>
+            <w:r>
+              <w:rPr>
+                <w:rFonts w:ascii="Arial" w:cs="Arial" w:eastAsia="Arial" w:hAnsi="Arial"/>
+                <w:b w:val="1"/>
+                <w:bCs w:val="1"/>
+                <w:color w:val="1f1f1f"/>
+                <w:rtl w:val="0"/>
+              </w:rPr>
+              <w:t xml:space="preserve">Обробка негативного сценарію</w:t>
+            </w:r>
+            <w:r>
+              <w:rPr>
+                <w:rtl w:val="0"/>
+              </w:rPr>
+            </w:r>
+          </w:p>
+        </w:tc>
+      </w:tr>
+      <w:tr>
+        <w:trPr>
+          <w:cantSplit w:val="0"/>
+          <w:trHeight w:val="1739.23828125" w:hRule="atLeast"/>
+          <w:tblHeader w:val="0"/>
+        </w:trPr>
+        <w:tc>
+          <w:tcPr>
+            <w:tcBorders>
+              <w:top w:color="1f1f1f" w:space="0" w:sz="6" w:val="single"/>
+              <w:left w:color="1f1f1f" w:space="0" w:sz="6" w:val="single"/>
+              <w:bottom w:color="1f1f1f" w:space="0" w:sz="6" w:val="single"/>
+              <w:right w:color="1f1f1f" w:space="0" w:sz="6" w:val="single"/>
+            </w:tcBorders>
+            <w:tcMar>
+              <w:top w:w="120.0" w:type="dxa"/>
+              <w:left w:w="180.0" w:type="dxa"/>
+              <w:bottom w:w="120.0" w:type="dxa"/>
+              <w:right w:w="180.0" w:type="dxa"/>
+            </w:tcMar>
+            <w:vAlign w:val="top"/>
+          </w:tcPr>
+          <w:p>
+            <w:pPr>
+              <w:spacing w:after="480" w:line="276" w:lineRule="auto"/>
+              <w:rPr>
+                <w:rFonts w:ascii="Arial" w:cs="Arial" w:eastAsia="Arial" w:hAnsi="Arial"/>
+                <w:color w:val="1f1f1f"/>
+              </w:rPr>
+            </w:pPr>
+            <w:r>
+              <w:rPr>
+                <w:rFonts w:ascii="Arial" w:cs="Arial" w:eastAsia="Arial" w:hAnsi="Arial"/>
+                <w:b w:val="1"/>
+                <w:bCs w:val="1"/>
+                <w:color w:val="1f1f1f"/>
+                <w:rtl w:val="0"/>
+              </w:rPr>
+              <w:t xml:space="preserve">Авторизація</w:t>
+            </w:r>
+            <w:r>
+              <w:rPr>
+                <w:rtl w:val="0"/>
+              </w:rPr>
+            </w:r>
+          </w:p>
+        </w:tc>
+        <w:tc>
+          <w:tcPr>
+            <w:tcBorders>
+              <w:top w:color="1f1f1f" w:space="0" w:sz="6" w:val="single"/>
+              <w:left w:color="1f1f1f" w:space="0" w:sz="6" w:val="single"/>
+              <w:bottom w:color="1f1f1f" w:space="0" w:sz="6" w:val="single"/>
+              <w:right w:color="1f1f1f" w:space="0" w:sz="6" w:val="single"/>
+            </w:tcBorders>
+            <w:tcMar>
+              <w:top w:w="120.0" w:type="dxa"/>
+              <w:left w:w="180.0" w:type="dxa"/>
+              <w:bottom w:w="120.0" w:type="dxa"/>
+              <w:right w:w="180.0" w:type="dxa"/>
+            </w:tcMar>
+            <w:vAlign w:val="top"/>
+          </w:tcPr>
+          <w:p>
+            <w:pPr>
+              <w:spacing w:after="480" w:line="276" w:lineRule="auto"/>
+              <w:rPr>
+                <w:rFonts w:ascii="Arial" w:cs="Arial" w:eastAsia="Arial" w:hAnsi="Arial"/>
+                <w:color w:val="1f1f1f"/>
+              </w:rPr>
+            </w:pPr>
+            <w:r>
+              <w:rPr>
+                <w:rFonts w:ascii="Arial" w:cs="Arial" w:eastAsia="Arial" w:hAnsi="Arial"/>
+                <w:color w:val="1f1f1f"/>
+                <w:rtl w:val="0"/>
+              </w:rPr>
+              <w:t xml:space="preserve">Вхід виключно через Microsoft OAuth</w:t>
+            </w:r>
+          </w:p>
+        </w:tc>
+        <w:tc>
+          <w:tcPr>
+            <w:tcBorders>
+              <w:top w:color="1f1f1f" w:space="0" w:sz="6" w:val="single"/>
+              <w:left w:color="1f1f1f" w:space="0" w:sz="6" w:val="single"/>
+              <w:bottom w:color="1f1f1f" w:space="0" w:sz="6" w:val="single"/>
+              <w:right w:color="1f1f1f" w:space="0" w:sz="6" w:val="single"/>
+            </w:tcBorders>
+            <w:tcMar>
+              <w:top w:w="120.0" w:type="dxa"/>
+              <w:left w:w="180.0" w:type="dxa"/>
+              <w:bottom w:w="120.0" w:type="dxa"/>
+              <w:right w:w="180.0" w:type="dxa"/>
+            </w:tcMar>
+            <w:vAlign w:val="top"/>
+          </w:tcPr>
+          <w:p>
+            <w:pPr>
+              <w:spacing w:after="480" w:line="276" w:lineRule="auto"/>
+              <w:rPr>
+                <w:rFonts w:ascii="Arial" w:cs="Arial" w:eastAsia="Arial" w:hAnsi="Arial"/>
+                <w:color w:val="1f1f1f"/>
+              </w:rPr>
+            </w:pPr>
+            <w:r>
+              <w:rPr>
+                <w:rFonts w:ascii="Arial" w:cs="Arial" w:eastAsia="Arial" w:hAnsi="Arial"/>
+                <w:color w:val="1f1f1f"/>
+                <w:rtl w:val="0"/>
+              </w:rPr>
+              <w:t xml:space="preserve">Спроба входу через особисту пошту (Gmail) або логін/пароль.</w:t>
+            </w:r>
+          </w:p>
+        </w:tc>
+        <w:tc>
+          <w:tcPr>
+            <w:tcBorders>
+              <w:top w:color="1f1f1f" w:space="0" w:sz="6" w:val="single"/>
+              <w:left w:color="1f1f1f" w:space="0" w:sz="6" w:val="single"/>
+              <w:bottom w:color="1f1f1f" w:space="0" w:sz="6" w:val="single"/>
+              <w:right w:color="1f1f1f" w:space="0" w:sz="6" w:val="single"/>
+            </w:tcBorders>
+            <w:tcMar>
+              <w:top w:w="120.0" w:type="dxa"/>
+              <w:left w:w="180.0" w:type="dxa"/>
+              <w:bottom w:w="120.0" w:type="dxa"/>
+              <w:right w:w="180.0" w:type="dxa"/>
+            </w:tcMar>
+            <w:vAlign w:val="top"/>
+          </w:tcPr>
+          <w:p>
+            <w:pPr>
+              <w:spacing w:after="480" w:line="276" w:lineRule="auto"/>
+              <w:rPr>
+                <w:rFonts w:ascii="Arial" w:cs="Arial" w:eastAsia="Arial" w:hAnsi="Arial"/>
+                <w:color w:val="1f1f1f"/>
+              </w:rPr>
+            </w:pPr>
+            <w:r>
+              <w:rPr>
+                <w:rFonts w:ascii="Arial" w:cs="Arial" w:eastAsia="Arial" w:hAnsi="Arial"/>
+                <w:color w:val="1f1f1f"/>
+                <w:rtl w:val="0"/>
+              </w:rPr>
+              <w:t xml:space="preserve">Система відхиляє запит, доступ заборонено.</w:t>
+            </w:r>
+          </w:p>
+        </w:tc>
+      </w:tr>
+      <w:tr>
+        <w:trPr>
+          <w:cantSplit w:val="0"/>
+          <w:trHeight w:val="2475" w:hRule="atLeast"/>
+          <w:tblHeader w:val="0"/>
+        </w:trPr>
+        <w:tc>
+          <w:tcPr>
+            <w:tcBorders>
+              <w:top w:color="1f1f1f" w:space="0" w:sz="6" w:val="single"/>
+              <w:left w:color="1f1f1f" w:space="0" w:sz="6" w:val="single"/>
+              <w:bottom w:color="1f1f1f" w:space="0" w:sz="6" w:val="single"/>
+              <w:right w:color="1f1f1f" w:space="0" w:sz="6" w:val="single"/>
+            </w:tcBorders>
+            <w:tcMar>
+              <w:top w:w="120.0" w:type="dxa"/>
+              <w:left w:w="180.0" w:type="dxa"/>
+              <w:bottom w:w="120.0" w:type="dxa"/>
+              <w:right w:w="180.0" w:type="dxa"/>
+            </w:tcMar>
+            <w:vAlign w:val="top"/>
+          </w:tcPr>
+          <w:p>
+            <w:pPr>
+              <w:spacing w:after="480" w:line="276" w:lineRule="auto"/>
+              <w:rPr>
+                <w:rFonts w:ascii="Arial" w:cs="Arial" w:eastAsia="Arial" w:hAnsi="Arial"/>
+                <w:color w:val="1f1f1f"/>
+              </w:rPr>
+            </w:pPr>
+            <w:r>
+              <w:rPr>
+                <w:rFonts w:ascii="Arial" w:cs="Arial" w:eastAsia="Arial" w:hAnsi="Arial"/>
+                <w:b w:val="1"/>
+                <w:bCs w:val="1"/>
+                <w:color w:val="1f1f1f"/>
+                <w:rtl w:val="0"/>
+              </w:rPr>
+              <w:t xml:space="preserve">Реєстрація</w:t>
+            </w:r>
+            <w:r>
+              <w:rPr>
+                <w:rtl w:val="0"/>
+              </w:rPr>
+            </w:r>
+          </w:p>
+        </w:tc>
+        <w:tc>
+          <w:tcPr>
+            <w:tcBorders>
+              <w:top w:color="1f1f1f" w:space="0" w:sz="6" w:val="single"/>
+              <w:left w:color="1f1f1f" w:space="0" w:sz="6" w:val="single"/>
+              <w:bottom w:color="1f1f1f" w:space="0" w:sz="6" w:val="single"/>
+              <w:right w:color="1f1f1f" w:space="0" w:sz="6" w:val="single"/>
+            </w:tcBorders>
+            <w:tcMar>
+              <w:top w:w="120.0" w:type="dxa"/>
+              <w:left w:w="180.0" w:type="dxa"/>
+              <w:bottom w:w="120.0" w:type="dxa"/>
+              <w:right w:w="180.0" w:type="dxa"/>
+            </w:tcMar>
+            <w:vAlign w:val="top"/>
+          </w:tcPr>
+          <w:p>
+            <w:pPr>
+              <w:spacing w:after="480" w:line="276" w:lineRule="auto"/>
+              <w:rPr>
+                <w:rFonts w:ascii="Arial" w:cs="Arial" w:eastAsia="Arial" w:hAnsi="Arial"/>
+                <w:color w:val="1f1f1f"/>
+              </w:rPr>
+            </w:pPr>
+            <w:r>
+              <w:rPr>
+                <w:rFonts w:ascii="Arial" w:cs="Arial" w:eastAsia="Arial" w:hAnsi="Arial"/>
+                <w:color w:val="1f1f1f"/>
+                <w:rtl w:val="0"/>
+              </w:rPr>
+              <w:t xml:space="preserve">Автозаповнення профілю з MS акаунта</w:t>
+            </w:r>
+          </w:p>
+        </w:tc>
+        <w:tc>
+          <w:tcPr>
+            <w:tcBorders>
+              <w:top w:color="1f1f1f" w:space="0" w:sz="6" w:val="single"/>
+              <w:left w:color="1f1f1f" w:space="0" w:sz="6" w:val="single"/>
+              <w:bottom w:color="1f1f1f" w:space="0" w:sz="6" w:val="single"/>
+              <w:right w:color="1f1f1f" w:space="0" w:sz="6" w:val="single"/>
+            </w:tcBorders>
+            <w:tcMar>
+              <w:top w:w="120.0" w:type="dxa"/>
+              <w:left w:w="180.0" w:type="dxa"/>
+              <w:bottom w:w="120.0" w:type="dxa"/>
+              <w:right w:w="180.0" w:type="dxa"/>
+            </w:tcMar>
+            <w:vAlign w:val="top"/>
+          </w:tcPr>
+          <w:p>
+            <w:pPr>
+              <w:spacing w:after="480" w:line="276" w:lineRule="auto"/>
+              <w:rPr>
+                <w:rFonts w:ascii="Arial" w:cs="Arial" w:eastAsia="Arial" w:hAnsi="Arial"/>
+                <w:color w:val="1f1f1f"/>
+              </w:rPr>
+            </w:pPr>
+            <w:r>
+              <w:rPr>
+                <w:rFonts w:ascii="Arial" w:cs="Arial" w:eastAsia="Arial" w:hAnsi="Arial"/>
+                <w:color w:val="1f1f1f"/>
+                <w:rtl w:val="0"/>
+              </w:rPr>
+              <w:t xml:space="preserve">Спроба вручну змінити Email або Прізвище через API під час реєстрації.</w:t>
+            </w:r>
+          </w:p>
+        </w:tc>
+        <w:tc>
+          <w:tcPr>
+            <w:tcBorders>
+              <w:top w:color="1f1f1f" w:space="0" w:sz="6" w:val="single"/>
+              <w:left w:color="1f1f1f" w:space="0" w:sz="6" w:val="single"/>
+              <w:bottom w:color="1f1f1f" w:space="0" w:sz="6" w:val="single"/>
+              <w:right w:color="1f1f1f" w:space="0" w:sz="6" w:val="single"/>
+            </w:tcBorders>
+            <w:tcMar>
+              <w:top w:w="120.0" w:type="dxa"/>
+              <w:left w:w="180.0" w:type="dxa"/>
+              <w:bottom w:w="120.0" w:type="dxa"/>
+              <w:right w:w="180.0" w:type="dxa"/>
+            </w:tcMar>
+            <w:vAlign w:val="top"/>
+          </w:tcPr>
+          <w:p>
+            <w:pPr>
+              <w:spacing w:after="480" w:line="276" w:lineRule="auto"/>
+              <w:rPr>
+                <w:rFonts w:ascii="Arial" w:cs="Arial" w:eastAsia="Arial" w:hAnsi="Arial"/>
+                <w:color w:val="1f1f1f"/>
+              </w:rPr>
+            </w:pPr>
+            <w:r>
+              <w:rPr>
+                <w:rFonts w:ascii="Arial" w:cs="Arial" w:eastAsia="Arial" w:hAnsi="Arial"/>
+                <w:color w:val="1f1f1f"/>
+                <w:rtl w:val="0"/>
+              </w:rPr>
+              <w:t xml:space="preserve">Система ігнорує ручні дані та записує лише дані з OAuth.</w:t>
+            </w:r>
+          </w:p>
+        </w:tc>
+      </w:tr>
+      <w:tr>
+        <w:trPr>
+          <w:cantSplit w:val="0"/>
+          <w:trHeight w:val="1920" w:hRule="atLeast"/>
+          <w:tblHeader w:val="0"/>
+        </w:trPr>
+        <w:tc>
+          <w:tcPr>
+            <w:tcBorders>
+              <w:top w:color="1f1f1f" w:space="0" w:sz="6" w:val="single"/>
+              <w:left w:color="1f1f1f" w:space="0" w:sz="6" w:val="single"/>
+              <w:bottom w:color="1f1f1f" w:space="0" w:sz="6" w:val="single"/>
+              <w:right w:color="1f1f1f" w:space="0" w:sz="6" w:val="single"/>
+            </w:tcBorders>
+            <w:tcMar>
+              <w:top w:w="120.0" w:type="dxa"/>
+              <w:left w:w="180.0" w:type="dxa"/>
+              <w:bottom w:w="120.0" w:type="dxa"/>
+              <w:right w:w="180.0" w:type="dxa"/>
+            </w:tcMar>
+            <w:vAlign w:val="top"/>
+          </w:tcPr>
+          <w:p>
+            <w:pPr>
+              <w:spacing w:after="480" w:line="276" w:lineRule="auto"/>
+              <w:rPr>
+                <w:rFonts w:ascii="Arial" w:cs="Arial" w:eastAsia="Arial" w:hAnsi="Arial"/>
+                <w:color w:val="1f1f1f"/>
+              </w:rPr>
+            </w:pPr>
+            <w:r>
+              <w:rPr>
+                <w:rFonts w:ascii="Arial" w:cs="Arial" w:eastAsia="Arial" w:hAnsi="Arial"/>
+                <w:b w:val="1"/>
+                <w:bCs w:val="1"/>
+                <w:color w:val="1f1f1f"/>
+                <w:rtl w:val="0"/>
+              </w:rPr>
+              <w:t xml:space="preserve">Обирати групу</w:t>
+            </w:r>
+            <w:r>
+              <w:rPr>
+                <w:rtl w:val="0"/>
+              </w:rPr>
+            </w:r>
+          </w:p>
+        </w:tc>
+        <w:tc>
+          <w:tcPr>
+            <w:tcBorders>
+              <w:top w:color="1f1f1f" w:space="0" w:sz="6" w:val="single"/>
+              <w:left w:color="1f1f1f" w:space="0" w:sz="6" w:val="single"/>
+              <w:bottom w:color="1f1f1f" w:space="0" w:sz="6" w:val="single"/>
+              <w:right w:color="1f1f1f" w:space="0" w:sz="6" w:val="single"/>
+            </w:tcBorders>
+            <w:tcMar>
+              <w:top w:w="120.0" w:type="dxa"/>
+              <w:left w:w="180.0" w:type="dxa"/>
+              <w:bottom w:w="120.0" w:type="dxa"/>
+              <w:right w:w="180.0" w:type="dxa"/>
+            </w:tcMar>
+            <w:vAlign w:val="top"/>
+          </w:tcPr>
+          <w:p>
+            <w:pPr>
+              <w:spacing w:after="480" w:line="276" w:lineRule="auto"/>
+              <w:rPr>
+                <w:rFonts w:ascii="Arial" w:cs="Arial" w:eastAsia="Arial" w:hAnsi="Arial"/>
+                <w:color w:val="1f1f1f"/>
+              </w:rPr>
+            </w:pPr>
+            <w:r>
+              <w:rPr>
+                <w:rFonts w:ascii="Arial" w:cs="Arial" w:eastAsia="Arial" w:hAnsi="Arial"/>
+                <w:color w:val="1f1f1f"/>
+                <w:rtl w:val="0"/>
+              </w:rPr>
+              <w:t xml:space="preserve">Обов'язковий вибір академічної групи</w:t>
+            </w:r>
+          </w:p>
+        </w:tc>
+        <w:tc>
+          <w:tcPr>
+            <w:tcBorders>
+              <w:top w:color="1f1f1f" w:space="0" w:sz="6" w:val="single"/>
+              <w:left w:color="1f1f1f" w:space="0" w:sz="6" w:val="single"/>
+              <w:bottom w:color="1f1f1f" w:space="0" w:sz="6" w:val="single"/>
+              <w:right w:color="1f1f1f" w:space="0" w:sz="6" w:val="single"/>
+            </w:tcBorders>
+            <w:tcMar>
+              <w:top w:w="120.0" w:type="dxa"/>
+              <w:left w:w="180.0" w:type="dxa"/>
+              <w:bottom w:w="120.0" w:type="dxa"/>
+              <w:right w:w="180.0" w:type="dxa"/>
+            </w:tcMar>
+            <w:vAlign w:val="top"/>
+          </w:tcPr>
+          <w:p>
+            <w:pPr>
+              <w:spacing w:after="480" w:line="276" w:lineRule="auto"/>
+              <w:rPr>
+                <w:rFonts w:ascii="Arial" w:cs="Arial" w:eastAsia="Arial" w:hAnsi="Arial"/>
+                <w:color w:val="1f1f1f"/>
+              </w:rPr>
+            </w:pPr>
+            <w:r>
+              <w:rPr>
+                <w:rFonts w:ascii="Arial" w:cs="Arial" w:eastAsia="Arial" w:hAnsi="Arial"/>
+                <w:color w:val="1f1f1f"/>
+                <w:rtl w:val="0"/>
+              </w:rPr>
+              <w:t xml:space="preserve">Користувач намагається завершити реєстрацію, не обравши групу.</w:t>
+            </w:r>
+          </w:p>
+        </w:tc>
+        <w:tc>
+          <w:tcPr>
+            <w:tcBorders>
+              <w:top w:color="1f1f1f" w:space="0" w:sz="6" w:val="single"/>
+              <w:left w:color="1f1f1f" w:space="0" w:sz="6" w:val="single"/>
+              <w:bottom w:color="1f1f1f" w:space="0" w:sz="6" w:val="single"/>
+              <w:right w:color="1f1f1f" w:space="0" w:sz="6" w:val="single"/>
+            </w:tcBorders>
+            <w:tcMar>
+              <w:top w:w="120.0" w:type="dxa"/>
+              <w:left w:w="180.0" w:type="dxa"/>
+              <w:bottom w:w="120.0" w:type="dxa"/>
+              <w:right w:w="180.0" w:type="dxa"/>
+            </w:tcMar>
+            <w:vAlign w:val="top"/>
+          </w:tcPr>
+          <w:p>
+            <w:pPr>
+              <w:spacing w:after="480" w:line="276" w:lineRule="auto"/>
+              <w:rPr>
+                <w:rFonts w:ascii="Arial" w:cs="Arial" w:eastAsia="Arial" w:hAnsi="Arial"/>
+                <w:color w:val="1f1f1f"/>
+              </w:rPr>
+            </w:pPr>
+            <w:r>
+              <w:rPr>
+                <w:rFonts w:ascii="Arial" w:cs="Arial" w:eastAsia="Arial" w:hAnsi="Arial"/>
+                <w:color w:val="1f1f1f"/>
+                <w:rtl w:val="0"/>
+              </w:rPr>
+              <w:t xml:space="preserve">Помилка валідації: "Вибір групи є обов'язковим".</w:t>
+            </w:r>
+          </w:p>
+        </w:tc>
+      </w:tr>
+      <w:tr>
+        <w:trPr>
+          <w:cantSplit w:val="0"/>
+          <w:trHeight w:val="2475" w:hRule="atLeast"/>
+          <w:tblHeader w:val="0"/>
+        </w:trPr>
+        <w:tc>
+          <w:tcPr>
+            <w:tcBorders>
+              <w:top w:color="1f1f1f" w:space="0" w:sz="6" w:val="single"/>
+              <w:left w:color="1f1f1f" w:space="0" w:sz="6" w:val="single"/>
+              <w:bottom w:color="1f1f1f" w:space="0" w:sz="6" w:val="single"/>
+              <w:right w:color="1f1f1f" w:space="0" w:sz="6" w:val="single"/>
+            </w:tcBorders>
+            <w:tcMar>
+              <w:top w:w="120.0" w:type="dxa"/>
+              <w:left w:w="180.0" w:type="dxa"/>
+              <w:bottom w:w="120.0" w:type="dxa"/>
+              <w:right w:w="180.0" w:type="dxa"/>
+            </w:tcMar>
+            <w:vAlign w:val="top"/>
+          </w:tcPr>
+          <w:p>
+            <w:pPr>
+              <w:spacing w:after="480" w:line="276" w:lineRule="auto"/>
+              <w:rPr>
+                <w:rFonts w:ascii="Arial" w:cs="Arial" w:eastAsia="Arial" w:hAnsi="Arial"/>
+                <w:color w:val="1f1f1f"/>
+              </w:rPr>
+            </w:pPr>
+            <w:r>
+              <w:rPr>
+                <w:rFonts w:ascii="Arial" w:cs="Arial" w:eastAsia="Arial" w:hAnsi="Arial"/>
+                <w:b w:val="1"/>
+                <w:bCs w:val="1"/>
+                <w:color w:val="1f1f1f"/>
+                <w:rtl w:val="0"/>
+              </w:rPr>
+              <w:t xml:space="preserve">Вихід з системи</w:t>
+            </w:r>
+            <w:r>
+              <w:rPr>
+                <w:rtl w:val="0"/>
+              </w:rPr>
+            </w:r>
+          </w:p>
+        </w:tc>
+        <w:tc>
+          <w:tcPr>
+            <w:tcBorders>
+              <w:top w:color="1f1f1f" w:space="0" w:sz="6" w:val="single"/>
+              <w:left w:color="1f1f1f" w:space="0" w:sz="6" w:val="single"/>
+              <w:bottom w:color="1f1f1f" w:space="0" w:sz="6" w:val="single"/>
+              <w:right w:color="1f1f1f" w:space="0" w:sz="6" w:val="single"/>
+            </w:tcBorders>
+            <w:tcMar>
+              <w:top w:w="120.0" w:type="dxa"/>
+              <w:left w:w="180.0" w:type="dxa"/>
+              <w:bottom w:w="120.0" w:type="dxa"/>
+              <w:right w:w="180.0" w:type="dxa"/>
+            </w:tcMar>
+            <w:vAlign w:val="top"/>
+          </w:tcPr>
+          <w:p>
+            <w:pPr>
+              <w:spacing w:after="480" w:line="276" w:lineRule="auto"/>
+              <w:rPr>
+                <w:rFonts w:ascii="Arial" w:cs="Arial" w:eastAsia="Arial" w:hAnsi="Arial"/>
+                <w:color w:val="1f1f1f"/>
+              </w:rPr>
+            </w:pPr>
+            <w:r>
+              <w:rPr>
+                <w:rFonts w:ascii="Arial" w:cs="Arial" w:eastAsia="Arial" w:hAnsi="Arial"/>
+                <w:color w:val="1f1f1f"/>
+                <w:rtl w:val="0"/>
+              </w:rPr>
+              <w:t xml:space="preserve">Сесія повинна анулюватися</w:t>
+            </w:r>
+          </w:p>
+        </w:tc>
+        <w:tc>
+          <w:tcPr>
+            <w:tcBorders>
+              <w:top w:color="1f1f1f" w:space="0" w:sz="6" w:val="single"/>
+              <w:left w:color="1f1f1f" w:space="0" w:sz="6" w:val="single"/>
+              <w:bottom w:color="1f1f1f" w:space="0" w:sz="6" w:val="single"/>
+              <w:right w:color="1f1f1f" w:space="0" w:sz="6" w:val="single"/>
+            </w:tcBorders>
+            <w:tcMar>
+              <w:top w:w="120.0" w:type="dxa"/>
+              <w:left w:w="180.0" w:type="dxa"/>
+              <w:bottom w:w="120.0" w:type="dxa"/>
+              <w:right w:w="180.0" w:type="dxa"/>
+            </w:tcMar>
+            <w:vAlign w:val="top"/>
+          </w:tcPr>
+          <w:p>
+            <w:pPr>
+              <w:spacing w:after="480" w:line="276" w:lineRule="auto"/>
+              <w:rPr>
+                <w:rFonts w:ascii="Arial" w:cs="Arial" w:eastAsia="Arial" w:hAnsi="Arial"/>
+                <w:color w:val="1f1f1f"/>
+              </w:rPr>
+            </w:pPr>
+            <w:r>
+              <w:rPr>
+                <w:rFonts w:ascii="Arial" w:cs="Arial" w:eastAsia="Arial" w:hAnsi="Arial"/>
+                <w:color w:val="1f1f1f"/>
+                <w:rtl w:val="0"/>
+              </w:rPr>
+              <w:t xml:space="preserve">Спроба використати старий токен після того, як користувач натиснув "Вихід".</w:t>
+            </w:r>
+          </w:p>
+        </w:tc>
+        <w:tc>
+          <w:tcPr>
+            <w:tcBorders>
+              <w:top w:color="1f1f1f" w:space="0" w:sz="6" w:val="single"/>
+              <w:left w:color="1f1f1f" w:space="0" w:sz="6" w:val="single"/>
+              <w:bottom w:color="1f1f1f" w:space="0" w:sz="6" w:val="single"/>
+              <w:right w:color="1f1f1f" w:space="0" w:sz="6" w:val="single"/>
+            </w:tcBorders>
+            <w:tcMar>
+              <w:top w:w="120.0" w:type="dxa"/>
+              <w:left w:w="180.0" w:type="dxa"/>
+              <w:bottom w:w="120.0" w:type="dxa"/>
+              <w:right w:w="180.0" w:type="dxa"/>
+            </w:tcMar>
+            <w:vAlign w:val="top"/>
+          </w:tcPr>
+          <w:p>
+            <w:pPr>
+              <w:spacing w:after="480" w:line="276" w:lineRule="auto"/>
+              <w:rPr>
+                <w:rFonts w:ascii="Arial" w:cs="Arial" w:eastAsia="Arial" w:hAnsi="Arial"/>
+                <w:color w:val="1f1f1f"/>
+              </w:rPr>
+            </w:pPr>
+            <w:r>
+              <w:rPr>
+                <w:rFonts w:ascii="Arial" w:cs="Arial" w:eastAsia="Arial" w:hAnsi="Arial"/>
+                <w:color w:val="1f1f1f"/>
+                <w:rtl w:val="0"/>
+              </w:rPr>
+              <w:t xml:space="preserve">Сервер перенаправляє на сторінку авторизації</w:t>
+            </w:r>
+          </w:p>
+        </w:tc>
+      </w:tr>
+      <w:tr>
+        <w:trPr>
+          <w:cantSplit w:val="0"/>
+          <w:trHeight w:val="1920" w:hRule="atLeast"/>
+          <w:tblHeader w:val="0"/>
+        </w:trPr>
+        <w:tc>
+          <w:tcPr>
+            <w:tcBorders>
+              <w:top w:color="1f1f1f" w:space="0" w:sz="6" w:val="single"/>
+              <w:left w:color="1f1f1f" w:space="0" w:sz="6" w:val="single"/>
+              <w:bottom w:color="1f1f1f" w:space="0" w:sz="6" w:val="single"/>
+              <w:right w:color="1f1f1f" w:space="0" w:sz="6" w:val="single"/>
+            </w:tcBorders>
+            <w:tcMar>
+              <w:top w:w="120.0" w:type="dxa"/>
+              <w:left w:w="180.0" w:type="dxa"/>
+              <w:bottom w:w="120.0" w:type="dxa"/>
+              <w:right w:w="180.0" w:type="dxa"/>
+            </w:tcMar>
+            <w:vAlign w:val="top"/>
+          </w:tcPr>
+          <w:p>
+            <w:pPr>
+              <w:spacing w:after="480" w:line="276" w:lineRule="auto"/>
+              <w:rPr>
+                <w:rFonts w:ascii="Arial" w:cs="Arial" w:eastAsia="Arial" w:hAnsi="Arial"/>
+                <w:color w:val="1f1f1f"/>
+              </w:rPr>
+            </w:pPr>
+            <w:r>
+              <w:rPr>
+                <w:rFonts w:ascii="Arial" w:cs="Arial" w:eastAsia="Arial" w:hAnsi="Arial"/>
+                <w:b w:val="1"/>
+                <w:bCs w:val="1"/>
+                <w:color w:val="1f1f1f"/>
+                <w:rtl w:val="0"/>
+              </w:rPr>
+              <w:t xml:space="preserve">Встановлювати дедлайн</w:t>
+            </w:r>
+            <w:r>
+              <w:rPr>
+                <w:rtl w:val="0"/>
+              </w:rPr>
+            </w:r>
+          </w:p>
+        </w:tc>
+        <w:tc>
+          <w:tcPr>
+            <w:tcBorders>
+              <w:top w:color="1f1f1f" w:space="0" w:sz="6" w:val="single"/>
+              <w:left w:color="1f1f1f" w:space="0" w:sz="6" w:val="single"/>
+              <w:bottom w:color="1f1f1f" w:space="0" w:sz="6" w:val="single"/>
+              <w:right w:color="1f1f1f" w:space="0" w:sz="6" w:val="single"/>
+            </w:tcBorders>
+            <w:tcMar>
+              <w:top w:w="120.0" w:type="dxa"/>
+              <w:left w:w="180.0" w:type="dxa"/>
+              <w:bottom w:w="120.0" w:type="dxa"/>
+              <w:right w:w="180.0" w:type="dxa"/>
+            </w:tcMar>
+            <w:vAlign w:val="top"/>
+          </w:tcPr>
+          <w:p>
+            <w:pPr>
+              <w:spacing w:after="480" w:line="276" w:lineRule="auto"/>
+              <w:rPr>
+                <w:rFonts w:ascii="Arial" w:cs="Arial" w:eastAsia="Arial" w:hAnsi="Arial"/>
+                <w:color w:val="1f1f1f"/>
+              </w:rPr>
+            </w:pPr>
+            <w:r>
+              <w:rPr>
+                <w:rFonts w:ascii="Arial" w:cs="Arial" w:eastAsia="Arial" w:hAnsi="Arial"/>
+                <w:color w:val="1f1f1f"/>
+                <w:rtl w:val="0"/>
+              </w:rPr>
+              <w:t xml:space="preserve">Валідація дедлайнів (не минула дата)</w:t>
+            </w:r>
+          </w:p>
+        </w:tc>
+        <w:tc>
+          <w:tcPr>
+            <w:tcBorders>
+              <w:top w:color="1f1f1f" w:space="0" w:sz="6" w:val="single"/>
+              <w:left w:color="1f1f1f" w:space="0" w:sz="6" w:val="single"/>
+              <w:bottom w:color="1f1f1f" w:space="0" w:sz="6" w:val="single"/>
+              <w:right w:color="1f1f1f" w:space="0" w:sz="6" w:val="single"/>
+            </w:tcBorders>
+            <w:tcMar>
+              <w:top w:w="120.0" w:type="dxa"/>
+              <w:left w:w="180.0" w:type="dxa"/>
+              <w:bottom w:w="120.0" w:type="dxa"/>
+              <w:right w:w="180.0" w:type="dxa"/>
+            </w:tcMar>
+            <w:vAlign w:val="top"/>
+          </w:tcPr>
+          <w:p>
+            <w:pPr>
+              <w:spacing w:after="480" w:line="276" w:lineRule="auto"/>
+              <w:rPr>
+                <w:rFonts w:ascii="Arial" w:cs="Arial" w:eastAsia="Arial" w:hAnsi="Arial"/>
+                <w:color w:val="1f1f1f"/>
+              </w:rPr>
+            </w:pPr>
+            <w:r>
+              <w:rPr>
+                <w:rFonts w:ascii="Arial" w:cs="Arial" w:eastAsia="Arial" w:hAnsi="Arial"/>
+                <w:color w:val="1f1f1f"/>
+                <w:rtl w:val="0"/>
+              </w:rPr>
+              <w:t xml:space="preserve">Студент встановлює дедлайн на заднє число.</w:t>
+            </w:r>
+          </w:p>
+        </w:tc>
+        <w:tc>
+          <w:tcPr>
+            <w:tcBorders>
+              <w:top w:color="1f1f1f" w:space="0" w:sz="6" w:val="single"/>
+              <w:left w:color="1f1f1f" w:space="0" w:sz="6" w:val="single"/>
+              <w:bottom w:color="1f1f1f" w:space="0" w:sz="6" w:val="single"/>
+              <w:right w:color="1f1f1f" w:space="0" w:sz="6" w:val="single"/>
+            </w:tcBorders>
+            <w:tcMar>
+              <w:top w:w="120.0" w:type="dxa"/>
+              <w:left w:w="180.0" w:type="dxa"/>
+              <w:bottom w:w="120.0" w:type="dxa"/>
+              <w:right w:w="180.0" w:type="dxa"/>
+            </w:tcMar>
+            <w:vAlign w:val="top"/>
+          </w:tcPr>
+          <w:p>
+            <w:pPr>
+              <w:spacing w:after="480" w:line="276" w:lineRule="auto"/>
+              <w:rPr>
+                <w:rFonts w:ascii="Arial" w:cs="Arial" w:eastAsia="Arial" w:hAnsi="Arial"/>
+                <w:color w:val="1f1f1f"/>
+              </w:rPr>
+            </w:pPr>
+            <w:r>
+              <w:rPr>
+                <w:rFonts w:ascii="Arial" w:cs="Arial" w:eastAsia="Arial" w:hAnsi="Arial"/>
+                <w:color w:val="1f1f1f"/>
+                <w:rtl w:val="0"/>
+              </w:rPr>
+              <w:t xml:space="preserve">Система блокує збереження: "Дедлайн не може бути в минулому".</w:t>
+            </w:r>
+          </w:p>
+        </w:tc>
+      </w:tr>
+      <w:tr>
+        <w:trPr>
+          <w:cantSplit w:val="0"/>
+          <w:trHeight w:val="2205" w:hRule="atLeast"/>
+          <w:tblHeader w:val="0"/>
+        </w:trPr>
+        <w:tc>
+          <w:tcPr>
+            <w:tcBorders>
+              <w:top w:color="1f1f1f" w:space="0" w:sz="6" w:val="single"/>
+              <w:left w:color="1f1f1f" w:space="0" w:sz="6" w:val="single"/>
+              <w:bottom w:color="1f1f1f" w:space="0" w:sz="6" w:val="single"/>
+              <w:right w:color="1f1f1f" w:space="0" w:sz="6" w:val="single"/>
+            </w:tcBorders>
+            <w:tcMar>
+              <w:top w:w="120.0" w:type="dxa"/>
+              <w:left w:w="180.0" w:type="dxa"/>
+              <w:bottom w:w="120.0" w:type="dxa"/>
+              <w:right w:w="180.0" w:type="dxa"/>
+            </w:tcMar>
+            <w:vAlign w:val="top"/>
+          </w:tcPr>
+          <w:p>
+            <w:pPr>
+              <w:spacing w:after="480" w:line="276" w:lineRule="auto"/>
+              <w:rPr>
+                <w:rFonts w:ascii="Arial" w:cs="Arial" w:eastAsia="Arial" w:hAnsi="Arial"/>
+                <w:color w:val="1f1f1f"/>
+              </w:rPr>
+            </w:pPr>
+            <w:r>
+              <w:rPr>
+                <w:rFonts w:ascii="Arial" w:cs="Arial" w:eastAsia="Arial" w:hAnsi="Arial"/>
+                <w:b w:val="1"/>
+                <w:bCs w:val="1"/>
+                <w:color w:val="1f1f1f"/>
+                <w:rtl w:val="0"/>
+              </w:rPr>
+              <w:t xml:space="preserve">Відфільтрувати завдання по назві</w:t>
+            </w:r>
+            <w:r>
+              <w:rPr>
+                <w:rtl w:val="0"/>
+              </w:rPr>
+            </w:r>
+          </w:p>
+        </w:tc>
+        <w:tc>
+          <w:tcPr>
+            <w:tcBorders>
+              <w:top w:color="1f1f1f" w:space="0" w:sz="6" w:val="single"/>
+              <w:left w:color="1f1f1f" w:space="0" w:sz="6" w:val="single"/>
+              <w:bottom w:color="1f1f1f" w:space="0" w:sz="6" w:val="single"/>
+              <w:right w:color="1f1f1f" w:space="0" w:sz="6" w:val="single"/>
+            </w:tcBorders>
+            <w:tcMar>
+              <w:top w:w="120.0" w:type="dxa"/>
+              <w:left w:w="180.0" w:type="dxa"/>
+              <w:bottom w:w="120.0" w:type="dxa"/>
+              <w:right w:w="180.0" w:type="dxa"/>
+            </w:tcMar>
+            <w:vAlign w:val="top"/>
+          </w:tcPr>
+          <w:p>
+            <w:pPr>
+              <w:spacing w:after="480" w:line="276" w:lineRule="auto"/>
+              <w:rPr>
+                <w:rFonts w:ascii="Arial" w:cs="Arial" w:eastAsia="Arial" w:hAnsi="Arial"/>
+                <w:color w:val="1f1f1f"/>
+              </w:rPr>
+            </w:pPr>
+            <w:r>
+              <w:rPr>
+                <w:rFonts w:ascii="Arial" w:cs="Arial" w:eastAsia="Arial" w:hAnsi="Arial"/>
+                <w:color w:val="1f1f1f"/>
+                <w:rtl w:val="0"/>
+              </w:rPr>
+              <w:t xml:space="preserve">Фільтрація за текстом</w:t>
+            </w:r>
+          </w:p>
+        </w:tc>
+        <w:tc>
+          <w:tcPr>
+            <w:tcBorders>
+              <w:top w:color="1f1f1f" w:space="0" w:sz="6" w:val="single"/>
+              <w:left w:color="1f1f1f" w:space="0" w:sz="6" w:val="single"/>
+              <w:bottom w:color="1f1f1f" w:space="0" w:sz="6" w:val="single"/>
+              <w:right w:color="1f1f1f" w:space="0" w:sz="6" w:val="single"/>
+            </w:tcBorders>
+            <w:tcMar>
+              <w:top w:w="120.0" w:type="dxa"/>
+              <w:left w:w="180.0" w:type="dxa"/>
+              <w:bottom w:w="120.0" w:type="dxa"/>
+              <w:right w:w="180.0" w:type="dxa"/>
+            </w:tcMar>
+            <w:vAlign w:val="top"/>
+          </w:tcPr>
+          <w:p>
+            <w:pPr>
+              <w:spacing w:after="480" w:line="276" w:lineRule="auto"/>
+              <w:rPr>
+                <w:rFonts w:ascii="Arial" w:cs="Arial" w:eastAsia="Arial" w:hAnsi="Arial"/>
+                <w:color w:val="1f1f1f"/>
+              </w:rPr>
+            </w:pPr>
+            <w:r>
+              <w:rPr>
+                <w:rFonts w:ascii="Arial" w:cs="Arial" w:eastAsia="Arial" w:hAnsi="Arial"/>
+                <w:color w:val="1f1f1f"/>
+                <w:rtl w:val="0"/>
+              </w:rPr>
+              <w:t xml:space="preserve">Користувач вводить у пошук 1000+ символів або SQL-ін'єкцію.</w:t>
+            </w:r>
+          </w:p>
+        </w:tc>
+        <w:tc>
+          <w:tcPr>
+            <w:tcBorders>
+              <w:top w:color="1f1f1f" w:space="0" w:sz="6" w:val="single"/>
+              <w:left w:color="1f1f1f" w:space="0" w:sz="6" w:val="single"/>
+              <w:bottom w:color="1f1f1f" w:space="0" w:sz="6" w:val="single"/>
+              <w:right w:color="1f1f1f" w:space="0" w:sz="6" w:val="single"/>
+            </w:tcBorders>
+            <w:tcMar>
+              <w:top w:w="120.0" w:type="dxa"/>
+              <w:left w:w="180.0" w:type="dxa"/>
+              <w:bottom w:w="120.0" w:type="dxa"/>
+              <w:right w:w="180.0" w:type="dxa"/>
+            </w:tcMar>
+            <w:vAlign w:val="top"/>
+          </w:tcPr>
+          <w:p>
+            <w:pPr>
+              <w:spacing w:after="480" w:line="276" w:lineRule="auto"/>
+              <w:rPr>
+                <w:rFonts w:ascii="Arial" w:cs="Arial" w:eastAsia="Arial" w:hAnsi="Arial"/>
+                <w:color w:val="1f1f1f"/>
+              </w:rPr>
+            </w:pPr>
+            <w:r>
+              <w:rPr>
+                <w:rFonts w:ascii="Arial" w:cs="Arial" w:eastAsia="Arial" w:hAnsi="Arial"/>
+                <w:color w:val="1f1f1f"/>
+                <w:rtl w:val="0"/>
+              </w:rPr>
+              <w:t xml:space="preserve">Вертає пустий список.</w:t>
+            </w:r>
+          </w:p>
+        </w:tc>
+      </w:tr>
+      <w:tr>
+        <w:trPr>
+          <w:cantSplit w:val="0"/>
+          <w:trHeight w:val="2475" w:hRule="atLeast"/>
+          <w:tblHeader w:val="0"/>
+        </w:trPr>
+        <w:tc>
+          <w:tcPr>
+            <w:tcBorders>
+              <w:top w:color="1f1f1f" w:space="0" w:sz="6" w:val="single"/>
+              <w:left w:color="1f1f1f" w:space="0" w:sz="6" w:val="single"/>
+              <w:bottom w:color="1f1f1f" w:space="0" w:sz="6" w:val="single"/>
+              <w:right w:color="1f1f1f" w:space="0" w:sz="6" w:val="single"/>
+            </w:tcBorders>
+            <w:tcMar>
+              <w:top w:w="120.0" w:type="dxa"/>
+              <w:left w:w="180.0" w:type="dxa"/>
+              <w:bottom w:w="120.0" w:type="dxa"/>
+              <w:right w:w="180.0" w:type="dxa"/>
+            </w:tcMar>
+            <w:vAlign w:val="top"/>
+          </w:tcPr>
+          <w:p>
+            <w:pPr>
+              <w:spacing w:after="480" w:line="276" w:lineRule="auto"/>
+              <w:rPr>
+                <w:rFonts w:ascii="Arial" w:cs="Arial" w:eastAsia="Arial" w:hAnsi="Arial"/>
+                <w:b w:val="1"/>
+                <w:bCs w:val="1"/>
+                <w:color w:val="1f1f1f"/>
+              </w:rPr>
+            </w:pPr>
+            <w:r>
+              <w:rPr>
+                <w:rFonts w:ascii="Arial" w:cs="Arial" w:eastAsia="Arial" w:hAnsi="Arial"/>
+                <w:b w:val="1"/>
+                <w:bCs w:val="1"/>
+                <w:color w:val="1f1f1f"/>
+                <w:rtl w:val="0"/>
+              </w:rPr>
+              <w:t xml:space="preserve">Видалити завдання з  дошки</w:t>
+            </w:r>
+          </w:p>
+        </w:tc>
+        <w:tc>
+          <w:tcPr>
+            <w:tcBorders>
+              <w:top w:color="1f1f1f" w:space="0" w:sz="6" w:val="single"/>
+              <w:left w:color="1f1f1f" w:space="0" w:sz="6" w:val="single"/>
+              <w:bottom w:color="1f1f1f" w:space="0" w:sz="6" w:val="single"/>
+              <w:right w:color="1f1f1f" w:space="0" w:sz="6" w:val="single"/>
+            </w:tcBorders>
+            <w:tcMar>
+              <w:top w:w="120.0" w:type="dxa"/>
+              <w:left w:w="180.0" w:type="dxa"/>
+              <w:bottom w:w="120.0" w:type="dxa"/>
+              <w:right w:w="180.0" w:type="dxa"/>
+            </w:tcMar>
+            <w:vAlign w:val="top"/>
+          </w:tcPr>
+          <w:p>
+            <w:pPr>
+              <w:spacing w:after="480" w:line="276" w:lineRule="auto"/>
+              <w:rPr>
+                <w:rFonts w:ascii="Arial" w:cs="Arial" w:eastAsia="Arial" w:hAnsi="Arial"/>
+                <w:color w:val="1f1f1f"/>
+              </w:rPr>
+            </w:pPr>
+            <w:r>
+              <w:rPr>
+                <w:rFonts w:ascii="Arial" w:cs="Arial" w:eastAsia="Arial" w:hAnsi="Arial"/>
+                <w:color w:val="1f1f1f"/>
+                <w:rtl w:val="0"/>
+              </w:rPr>
+              <w:t xml:space="preserve">Студент може видалити тільки свої завдання</w:t>
+            </w:r>
+          </w:p>
+          <w:p>
+            <w:pPr>
+              <w:spacing w:after="480" w:line="276" w:lineRule="auto"/>
+              <w:rPr>
+                <w:rFonts w:ascii="Arial" w:cs="Arial" w:eastAsia="Arial" w:hAnsi="Arial"/>
+                <w:color w:val="1f1f1f"/>
+              </w:rPr>
+            </w:pPr>
+            <w:r>
+              <w:rPr>
+                <w:rtl w:val="0"/>
+              </w:rPr>
+            </w:r>
+          </w:p>
+        </w:tc>
+        <w:tc>
+          <w:tcPr>
+            <w:tcBorders>
+              <w:top w:color="1f1f1f" w:space="0" w:sz="6" w:val="single"/>
+              <w:left w:color="1f1f1f" w:space="0" w:sz="6" w:val="single"/>
+              <w:bottom w:color="1f1f1f" w:space="0" w:sz="6" w:val="single"/>
+              <w:right w:color="1f1f1f" w:space="0" w:sz="6" w:val="single"/>
+            </w:tcBorders>
+            <w:tcMar>
+              <w:top w:w="120.0" w:type="dxa"/>
+              <w:left w:w="180.0" w:type="dxa"/>
+              <w:bottom w:w="120.0" w:type="dxa"/>
+              <w:right w:w="180.0" w:type="dxa"/>
+            </w:tcMar>
+            <w:vAlign w:val="top"/>
+          </w:tcPr>
+          <w:p>
+            <w:pPr>
+              <w:spacing w:after="480" w:line="276" w:lineRule="auto"/>
+              <w:rPr>
+                <w:rFonts w:ascii="Arial" w:cs="Arial" w:eastAsia="Arial" w:hAnsi="Arial"/>
+                <w:color w:val="1f1f1f"/>
+              </w:rPr>
+            </w:pPr>
+            <w:r>
+              <w:rPr>
+                <w:rFonts w:ascii="Arial" w:cs="Arial" w:eastAsia="Arial" w:hAnsi="Arial"/>
+                <w:color w:val="1f1f1f"/>
+                <w:rtl w:val="0"/>
+              </w:rPr>
+              <w:t xml:space="preserve">Звичайний студент (не староста) намагається видалити завдання іншого студента.</w:t>
+            </w:r>
+          </w:p>
+        </w:tc>
+        <w:tc>
+          <w:tcPr>
+            <w:tcBorders>
+              <w:top w:color="1f1f1f" w:space="0" w:sz="6" w:val="single"/>
+              <w:left w:color="1f1f1f" w:space="0" w:sz="6" w:val="single"/>
+              <w:bottom w:color="1f1f1f" w:space="0" w:sz="6" w:val="single"/>
+              <w:right w:color="1f1f1f" w:space="0" w:sz="6" w:val="single"/>
+            </w:tcBorders>
+            <w:tcMar>
+              <w:top w:w="120.0" w:type="dxa"/>
+              <w:left w:w="180.0" w:type="dxa"/>
+              <w:bottom w:w="120.0" w:type="dxa"/>
+              <w:right w:w="180.0" w:type="dxa"/>
+            </w:tcMar>
+            <w:vAlign w:val="top"/>
+          </w:tcPr>
+          <w:p>
+            <w:pPr>
+              <w:spacing w:after="480" w:line="276" w:lineRule="auto"/>
+              <w:rPr>
+                <w:rFonts w:ascii="Arial" w:cs="Arial" w:eastAsia="Arial" w:hAnsi="Arial"/>
+                <w:color w:val="1f1f1f"/>
+              </w:rPr>
+            </w:pPr>
+            <w:r>
+              <w:rPr>
+                <w:rFonts w:ascii="Arial" w:cs="Arial" w:eastAsia="Arial" w:hAnsi="Arial"/>
+                <w:color w:val="1f1f1f"/>
+                <w:rtl w:val="0"/>
+              </w:rPr>
+              <w:t xml:space="preserve">Помилка доступу: "Тільки староста може видаляти чужі завдання".</w:t>
+            </w:r>
+          </w:p>
+        </w:tc>
+      </w:tr>
+      <w:tr>
+        <w:trPr>
+          <w:cantSplit w:val="0"/>
+          <w:trHeight w:val="1920" w:hRule="atLeast"/>
+          <w:tblHeader w:val="0"/>
+        </w:trPr>
+        <w:tc>
+          <w:tcPr>
+            <w:tcBorders>
+              <w:top w:color="1f1f1f" w:space="0" w:sz="6" w:val="single"/>
+              <w:left w:color="1f1f1f" w:space="0" w:sz="6" w:val="single"/>
+              <w:bottom w:color="1f1f1f" w:space="0" w:sz="6" w:val="single"/>
+              <w:right w:color="1f1f1f" w:space="0" w:sz="6" w:val="single"/>
+            </w:tcBorders>
+            <w:tcMar>
+              <w:top w:w="120.0" w:type="dxa"/>
+              <w:left w:w="180.0" w:type="dxa"/>
+              <w:bottom w:w="120.0" w:type="dxa"/>
+              <w:right w:w="180.0" w:type="dxa"/>
+            </w:tcMar>
+            <w:vAlign w:val="top"/>
+          </w:tcPr>
+          <w:p>
+            <w:pPr>
+              <w:spacing w:after="480" w:line="276" w:lineRule="auto"/>
+              <w:rPr>
+                <w:rFonts w:ascii="Arial" w:cs="Arial" w:eastAsia="Arial" w:hAnsi="Arial"/>
+                <w:b w:val="1"/>
+                <w:bCs w:val="1"/>
+                <w:color w:val="1f1f1f"/>
+              </w:rPr>
+            </w:pPr>
+            <w:r>
+              <w:rPr>
+                <w:rFonts w:ascii="Arial" w:cs="Arial" w:eastAsia="Arial" w:hAnsi="Arial"/>
+                <w:b w:val="1"/>
+                <w:bCs w:val="1"/>
+                <w:color w:val="1f1f1f"/>
+                <w:rtl w:val="0"/>
+              </w:rPr>
+              <w:t xml:space="preserve">Завантажувати розклад</w:t>
+            </w:r>
+          </w:p>
+        </w:tc>
+        <w:tc>
+          <w:tcPr>
+            <w:tcBorders>
+              <w:top w:color="1f1f1f" w:space="0" w:sz="6" w:val="single"/>
+              <w:left w:color="1f1f1f" w:space="0" w:sz="6" w:val="single"/>
+              <w:bottom w:color="1f1f1f" w:space="0" w:sz="6" w:val="single"/>
+              <w:right w:color="1f1f1f" w:space="0" w:sz="6" w:val="single"/>
+            </w:tcBorders>
+            <w:tcMar>
+              <w:top w:w="120.0" w:type="dxa"/>
+              <w:left w:w="180.0" w:type="dxa"/>
+              <w:bottom w:w="120.0" w:type="dxa"/>
+              <w:right w:w="180.0" w:type="dxa"/>
+            </w:tcMar>
+            <w:vAlign w:val="top"/>
+          </w:tcPr>
+          <w:p>
+            <w:pPr>
+              <w:spacing w:after="480" w:line="276" w:lineRule="auto"/>
+              <w:rPr>
+                <w:rFonts w:ascii="Arial" w:cs="Arial" w:eastAsia="Arial" w:hAnsi="Arial"/>
+                <w:color w:val="1f1f1f"/>
+              </w:rPr>
+            </w:pPr>
+            <w:r>
+              <w:rPr>
+                <w:rFonts w:ascii="Arial" w:cs="Arial" w:eastAsia="Arial" w:hAnsi="Arial"/>
+                <w:color w:val="1f1f1f"/>
+                <w:rtl w:val="0"/>
+              </w:rPr>
+              <w:t xml:space="preserve">Автоматичний парсинг для групи</w:t>
+            </w:r>
+          </w:p>
+        </w:tc>
+        <w:tc>
+          <w:tcPr>
+            <w:tcBorders>
+              <w:top w:color="1f1f1f" w:space="0" w:sz="6" w:val="single"/>
+              <w:left w:color="1f1f1f" w:space="0" w:sz="6" w:val="single"/>
+              <w:bottom w:color="1f1f1f" w:space="0" w:sz="6" w:val="single"/>
+              <w:right w:color="1f1f1f" w:space="0" w:sz="6" w:val="single"/>
+            </w:tcBorders>
+            <w:tcMar>
+              <w:top w:w="120.0" w:type="dxa"/>
+              <w:left w:w="180.0" w:type="dxa"/>
+              <w:bottom w:w="120.0" w:type="dxa"/>
+              <w:right w:w="180.0" w:type="dxa"/>
+            </w:tcMar>
+            <w:vAlign w:val="top"/>
+          </w:tcPr>
+          <w:p>
+            <w:pPr>
+              <w:spacing w:after="480" w:line="276" w:lineRule="auto"/>
+              <w:rPr>
+                <w:rFonts w:ascii="Arial" w:cs="Arial" w:eastAsia="Arial" w:hAnsi="Arial"/>
+                <w:color w:val="1f1f1f"/>
+              </w:rPr>
+            </w:pPr>
+            <w:r>
+              <w:rPr>
+                <w:rFonts w:ascii="Arial" w:cs="Arial" w:eastAsia="Arial" w:hAnsi="Arial"/>
+                <w:color w:val="1f1f1f"/>
+                <w:rtl w:val="0"/>
+              </w:rPr>
+              <w:t xml:space="preserve">Користувач вказав у профілі неіснуючу групу.</w:t>
+            </w:r>
+          </w:p>
+        </w:tc>
+        <w:tc>
+          <w:tcPr>
+            <w:tcBorders>
+              <w:top w:color="1f1f1f" w:space="0" w:sz="6" w:val="single"/>
+              <w:left w:color="1f1f1f" w:space="0" w:sz="6" w:val="single"/>
+              <w:bottom w:color="1f1f1f" w:space="0" w:sz="6" w:val="single"/>
+              <w:right w:color="1f1f1f" w:space="0" w:sz="6" w:val="single"/>
+            </w:tcBorders>
+            <w:tcMar>
+              <w:top w:w="120.0" w:type="dxa"/>
+              <w:left w:w="180.0" w:type="dxa"/>
+              <w:bottom w:w="120.0" w:type="dxa"/>
+              <w:right w:w="180.0" w:type="dxa"/>
+            </w:tcMar>
+            <w:vAlign w:val="top"/>
+          </w:tcPr>
+          <w:p>
+            <w:pPr>
+              <w:spacing w:after="480" w:line="276" w:lineRule="auto"/>
+              <w:rPr>
+                <w:rFonts w:ascii="Arial" w:cs="Arial" w:eastAsia="Arial" w:hAnsi="Arial"/>
+                <w:color w:val="1f1f1f"/>
+              </w:rPr>
+            </w:pPr>
+            <w:r>
+              <w:rPr>
+                <w:rFonts w:ascii="Arial" w:cs="Arial" w:eastAsia="Arial" w:hAnsi="Arial"/>
+                <w:color w:val="1f1f1f"/>
+                <w:rtl w:val="0"/>
+              </w:rPr>
+              <w:t xml:space="preserve">Система виводить повідомлення: "Розклад для вказаної групи не знайдено".</w:t>
+            </w:r>
+          </w:p>
+        </w:tc>
+      </w:tr>
+      <w:tr>
+        <w:trPr>
+          <w:cantSplit w:val="0"/>
+          <w:trHeight w:val="1920" w:hRule="atLeast"/>
+          <w:tblHeader w:val="0"/>
+        </w:trPr>
+        <w:tc>
+          <w:tcPr>
+            <w:tcBorders>
+              <w:top w:color="1f1f1f" w:space="0" w:sz="6" w:val="single"/>
+              <w:left w:color="1f1f1f" w:space="0" w:sz="6" w:val="single"/>
+              <w:bottom w:color="1f1f1f" w:space="0" w:sz="6" w:val="single"/>
+              <w:right w:color="1f1f1f" w:space="0" w:sz="6" w:val="single"/>
+            </w:tcBorders>
+            <w:tcMar>
+              <w:top w:w="120.0" w:type="dxa"/>
+              <w:left w:w="180.0" w:type="dxa"/>
+              <w:bottom w:w="120.0" w:type="dxa"/>
+              <w:right w:w="180.0" w:type="dxa"/>
+            </w:tcMar>
+            <w:vAlign w:val="top"/>
+          </w:tcPr>
+          <w:p>
+            <w:pPr>
+              <w:spacing w:after="480" w:line="276" w:lineRule="auto"/>
+              <w:rPr>
+                <w:rFonts w:ascii="Arial" w:cs="Arial" w:eastAsia="Arial" w:hAnsi="Arial"/>
+                <w:b w:val="1"/>
+                <w:bCs w:val="1"/>
+                <w:color w:val="1f1f1f"/>
+              </w:rPr>
+            </w:pPr>
+            <w:r>
+              <w:rPr>
+                <w:rFonts w:ascii="Arial" w:cs="Arial" w:eastAsia="Arial" w:hAnsi="Arial"/>
+                <w:b w:val="1"/>
+                <w:bCs w:val="1"/>
+                <w:color w:val="1f1f1f"/>
+                <w:rtl w:val="0"/>
+              </w:rPr>
+              <w:t xml:space="preserve">Отримувати доступ (офлайн)</w:t>
+            </w:r>
+          </w:p>
+        </w:tc>
+        <w:tc>
+          <w:tcPr>
+            <w:tcBorders>
+              <w:top w:color="1f1f1f" w:space="0" w:sz="6" w:val="single"/>
+              <w:left w:color="1f1f1f" w:space="0" w:sz="6" w:val="single"/>
+              <w:bottom w:color="1f1f1f" w:space="0" w:sz="6" w:val="single"/>
+              <w:right w:color="1f1f1f" w:space="0" w:sz="6" w:val="single"/>
+            </w:tcBorders>
+            <w:tcMar>
+              <w:top w:w="120.0" w:type="dxa"/>
+              <w:left w:w="180.0" w:type="dxa"/>
+              <w:bottom w:w="120.0" w:type="dxa"/>
+              <w:right w:w="180.0" w:type="dxa"/>
+            </w:tcMar>
+            <w:vAlign w:val="top"/>
+          </w:tcPr>
+          <w:p>
+            <w:pPr>
+              <w:spacing w:after="480" w:line="276" w:lineRule="auto"/>
+              <w:rPr>
+                <w:rFonts w:ascii="Arial" w:cs="Arial" w:eastAsia="Arial" w:hAnsi="Arial"/>
+                <w:color w:val="1f1f1f"/>
+              </w:rPr>
+            </w:pPr>
+            <w:r>
+              <w:rPr>
+                <w:rFonts w:ascii="Arial" w:cs="Arial" w:eastAsia="Arial" w:hAnsi="Arial"/>
+                <w:color w:val="1f1f1f"/>
+                <w:rtl w:val="0"/>
+              </w:rPr>
+              <w:t xml:space="preserve">Офлайн-доступ до розкладу</w:t>
+            </w:r>
+          </w:p>
+        </w:tc>
+        <w:tc>
+          <w:tcPr>
+            <w:tcBorders>
+              <w:top w:color="1f1f1f" w:space="0" w:sz="6" w:val="single"/>
+              <w:left w:color="1f1f1f" w:space="0" w:sz="6" w:val="single"/>
+              <w:bottom w:color="1f1f1f" w:space="0" w:sz="6" w:val="single"/>
+              <w:right w:color="1f1f1f" w:space="0" w:sz="6" w:val="single"/>
+            </w:tcBorders>
+            <w:tcMar>
+              <w:top w:w="120.0" w:type="dxa"/>
+              <w:left w:w="180.0" w:type="dxa"/>
+              <w:bottom w:w="120.0" w:type="dxa"/>
+              <w:right w:w="180.0" w:type="dxa"/>
+            </w:tcMar>
+            <w:vAlign w:val="top"/>
+          </w:tcPr>
+          <w:p>
+            <w:pPr>
+              <w:spacing w:after="480" w:line="276" w:lineRule="auto"/>
+              <w:rPr>
+                <w:rFonts w:ascii="Arial" w:cs="Arial" w:eastAsia="Arial" w:hAnsi="Arial"/>
+                <w:color w:val="1f1f1f"/>
+              </w:rPr>
+            </w:pPr>
+            <w:r>
+              <w:rPr>
+                <w:rFonts w:ascii="Arial" w:cs="Arial" w:eastAsia="Arial" w:hAnsi="Arial"/>
+                <w:color w:val="1f1f1f"/>
+                <w:rtl w:val="0"/>
+              </w:rPr>
+              <w:t xml:space="preserve">Відсутній інтернет і в кеші немає жодної копії (перший вхід).</w:t>
+            </w:r>
+          </w:p>
+        </w:tc>
+        <w:tc>
+          <w:tcPr>
+            <w:tcBorders>
+              <w:top w:color="1f1f1f" w:space="0" w:sz="6" w:val="single"/>
+              <w:left w:color="1f1f1f" w:space="0" w:sz="6" w:val="single"/>
+              <w:bottom w:color="1f1f1f" w:space="0" w:sz="6" w:val="single"/>
+              <w:right w:color="1f1f1f" w:space="0" w:sz="6" w:val="single"/>
+            </w:tcBorders>
+            <w:tcMar>
+              <w:top w:w="120.0" w:type="dxa"/>
+              <w:left w:w="180.0" w:type="dxa"/>
+              <w:bottom w:w="120.0" w:type="dxa"/>
+              <w:right w:w="180.0" w:type="dxa"/>
+            </w:tcMar>
+            <w:vAlign w:val="top"/>
+          </w:tcPr>
+          <w:p>
+            <w:pPr>
+              <w:spacing w:after="480" w:line="276" w:lineRule="auto"/>
+              <w:rPr>
+                <w:rFonts w:ascii="Arial" w:cs="Arial" w:eastAsia="Arial" w:hAnsi="Arial"/>
+                <w:color w:val="1f1f1f"/>
+              </w:rPr>
+            </w:pPr>
+            <w:r>
+              <w:rPr>
+                <w:rFonts w:ascii="Arial" w:cs="Arial" w:eastAsia="Arial" w:hAnsi="Arial"/>
+                <w:color w:val="1f1f1f"/>
+                <w:rtl w:val="0"/>
+              </w:rPr>
+              <w:t xml:space="preserve">Повідомлення: "Дані відсутні. Підключіться до мережі".</w:t>
+            </w:r>
+          </w:p>
+        </w:tc>
+      </w:tr>
+      <w:tr>
+        <w:trPr>
+          <w:cantSplit w:val="0"/>
+          <w:trHeight w:val="2475" w:hRule="atLeast"/>
+          <w:tblHeader w:val="0"/>
+        </w:trPr>
+        <w:tc>
+          <w:tcPr>
+            <w:tcBorders>
+              <w:top w:color="1f1f1f" w:space="0" w:sz="6" w:val="single"/>
+              <w:left w:color="1f1f1f" w:space="0" w:sz="6" w:val="single"/>
+              <w:bottom w:color="1f1f1f" w:space="0" w:sz="6" w:val="single"/>
+              <w:right w:color="1f1f1f" w:space="0" w:sz="6" w:val="single"/>
+            </w:tcBorders>
+            <w:tcMar>
+              <w:top w:w="120.0" w:type="dxa"/>
+              <w:left w:w="180.0" w:type="dxa"/>
+              <w:bottom w:w="120.0" w:type="dxa"/>
+              <w:right w:w="180.0" w:type="dxa"/>
+            </w:tcMar>
+            <w:vAlign w:val="top"/>
+          </w:tcPr>
+          <w:p>
+            <w:pPr>
+              <w:spacing w:after="480" w:line="276" w:lineRule="auto"/>
+              <w:rPr>
+                <w:rFonts w:ascii="Arial" w:cs="Arial" w:eastAsia="Arial" w:hAnsi="Arial"/>
+                <w:color w:val="1f1f1f"/>
+              </w:rPr>
+            </w:pPr>
+            <w:r>
+              <w:rPr>
+                <w:rFonts w:ascii="Arial" w:cs="Arial" w:eastAsia="Arial" w:hAnsi="Arial"/>
+                <w:b w:val="1"/>
+                <w:bCs w:val="1"/>
+                <w:color w:val="1f1f1f"/>
+                <w:rtl w:val="0"/>
+              </w:rPr>
+              <w:t xml:space="preserve">Переглядати файли</w:t>
+            </w:r>
+            <w:r>
+              <w:rPr>
+                <w:rtl w:val="0"/>
+              </w:rPr>
+            </w:r>
+          </w:p>
+        </w:tc>
+        <w:tc>
+          <w:tcPr>
+            <w:tcBorders>
+              <w:top w:color="1f1f1f" w:space="0" w:sz="6" w:val="single"/>
+              <w:left w:color="1f1f1f" w:space="0" w:sz="6" w:val="single"/>
+              <w:bottom w:color="1f1f1f" w:space="0" w:sz="6" w:val="single"/>
+              <w:right w:color="1f1f1f" w:space="0" w:sz="6" w:val="single"/>
+            </w:tcBorders>
+            <w:tcMar>
+              <w:top w:w="120.0" w:type="dxa"/>
+              <w:left w:w="180.0" w:type="dxa"/>
+              <w:bottom w:w="120.0" w:type="dxa"/>
+              <w:right w:w="180.0" w:type="dxa"/>
+            </w:tcMar>
+            <w:vAlign w:val="top"/>
+          </w:tcPr>
+          <w:p>
+            <w:pPr>
+              <w:spacing w:after="480" w:line="276" w:lineRule="auto"/>
+              <w:rPr>
+                <w:rFonts w:ascii="Arial" w:cs="Arial" w:eastAsia="Arial" w:hAnsi="Arial"/>
+                <w:color w:val="1f1f1f"/>
+              </w:rPr>
+            </w:pPr>
+            <w:r>
+              <w:rPr>
+                <w:rFonts w:ascii="Arial" w:cs="Arial" w:eastAsia="Arial" w:hAnsi="Arial"/>
+                <w:color w:val="1f1f1f"/>
+                <w:rtl w:val="0"/>
+              </w:rPr>
+              <w:t xml:space="preserve">Доступ до сховищ інших груп заблоковано</w:t>
+            </w:r>
+          </w:p>
+        </w:tc>
+        <w:tc>
+          <w:tcPr>
+            <w:tcBorders>
+              <w:top w:color="1f1f1f" w:space="0" w:sz="6" w:val="single"/>
+              <w:left w:color="1f1f1f" w:space="0" w:sz="6" w:val="single"/>
+              <w:bottom w:color="1f1f1f" w:space="0" w:sz="6" w:val="single"/>
+              <w:right w:color="1f1f1f" w:space="0" w:sz="6" w:val="single"/>
+            </w:tcBorders>
+            <w:tcMar>
+              <w:top w:w="120.0" w:type="dxa"/>
+              <w:left w:w="180.0" w:type="dxa"/>
+              <w:bottom w:w="120.0" w:type="dxa"/>
+              <w:right w:w="180.0" w:type="dxa"/>
+            </w:tcMar>
+            <w:vAlign w:val="top"/>
+          </w:tcPr>
+          <w:p>
+            <w:pPr>
+              <w:spacing w:after="480" w:line="276" w:lineRule="auto"/>
+              <w:rPr>
+                <w:rFonts w:ascii="Arial" w:cs="Arial" w:eastAsia="Arial" w:hAnsi="Arial"/>
+                <w:color w:val="1f1f1f"/>
+              </w:rPr>
+            </w:pPr>
+            <w:r>
+              <w:rPr>
+                <w:rFonts w:ascii="Arial" w:cs="Arial" w:eastAsia="Arial" w:hAnsi="Arial"/>
+                <w:color w:val="1f1f1f"/>
+                <w:rtl w:val="0"/>
+              </w:rPr>
+              <w:t xml:space="preserve">Спробувати підібрати ID папки іншої групи в URL-адресі.</w:t>
+            </w:r>
+          </w:p>
+        </w:tc>
+        <w:tc>
+          <w:tcPr>
+            <w:tcBorders>
+              <w:top w:color="1f1f1f" w:space="0" w:sz="6" w:val="single"/>
+              <w:left w:color="1f1f1f" w:space="0" w:sz="6" w:val="single"/>
+              <w:bottom w:color="1f1f1f" w:space="0" w:sz="6" w:val="single"/>
+              <w:right w:color="1f1f1f" w:space="0" w:sz="6" w:val="single"/>
+            </w:tcBorders>
+            <w:tcMar>
+              <w:top w:w="120.0" w:type="dxa"/>
+              <w:left w:w="180.0" w:type="dxa"/>
+              <w:bottom w:w="120.0" w:type="dxa"/>
+              <w:right w:w="180.0" w:type="dxa"/>
+            </w:tcMar>
+            <w:vAlign w:val="top"/>
+          </w:tcPr>
+          <w:p>
+            <w:pPr>
+              <w:spacing w:after="480" w:line="276" w:lineRule="auto"/>
+              <w:rPr>
+                <w:rFonts w:ascii="Arial" w:cs="Arial" w:eastAsia="Arial" w:hAnsi="Arial"/>
+                <w:color w:val="1f1f1f"/>
+              </w:rPr>
+            </w:pPr>
+            <w:r>
+              <w:rPr>
+                <w:rFonts w:ascii="Arial" w:cs="Arial" w:eastAsia="Arial" w:hAnsi="Arial"/>
+                <w:color w:val="1f1f1f"/>
+                <w:rtl w:val="0"/>
+              </w:rPr>
+              <w:t xml:space="preserve">Статус код 403 Forbidden.</w:t>
+            </w:r>
+          </w:p>
+        </w:tc>
+      </w:tr>
+      <w:tr>
+        <w:trPr>
+          <w:cantSplit w:val="0"/>
+          <w:trHeight w:val="1650" w:hRule="atLeast"/>
+          <w:tblHeader w:val="0"/>
+        </w:trPr>
+        <w:tc>
+          <w:tcPr>
+            <w:tcBorders>
+              <w:top w:color="1f1f1f" w:space="0" w:sz="6" w:val="single"/>
+              <w:left w:color="1f1f1f" w:space="0" w:sz="6" w:val="single"/>
+              <w:bottom w:color="1f1f1f" w:space="0" w:sz="6" w:val="single"/>
+              <w:right w:color="1f1f1f" w:space="0" w:sz="6" w:val="single"/>
+            </w:tcBorders>
+            <w:tcMar>
+              <w:top w:w="120.0" w:type="dxa"/>
+              <w:left w:w="180.0" w:type="dxa"/>
+              <w:bottom w:w="120.0" w:type="dxa"/>
+              <w:right w:w="180.0" w:type="dxa"/>
+            </w:tcMar>
+            <w:vAlign w:val="top"/>
+          </w:tcPr>
+          <w:p>
+            <w:pPr>
+              <w:spacing w:after="480" w:line="276" w:lineRule="auto"/>
+              <w:rPr>
+                <w:rFonts w:ascii="Arial" w:cs="Arial" w:eastAsia="Arial" w:hAnsi="Arial"/>
+                <w:b w:val="1"/>
+                <w:bCs w:val="1"/>
+                <w:color w:val="1f1f1f"/>
+              </w:rPr>
+            </w:pPr>
+            <w:r>
+              <w:rPr>
+                <w:rFonts w:ascii="Arial" w:cs="Arial" w:eastAsia="Arial" w:hAnsi="Arial"/>
+                <w:b w:val="1"/>
+                <w:bCs w:val="1"/>
+                <w:color w:val="1f1f1f"/>
+                <w:rtl w:val="0"/>
+              </w:rPr>
+              <w:t xml:space="preserve">Завантажувати файл</w:t>
+            </w:r>
+          </w:p>
+        </w:tc>
+        <w:tc>
+          <w:tcPr>
+            <w:tcBorders>
+              <w:top w:color="1f1f1f" w:space="0" w:sz="6" w:val="single"/>
+              <w:left w:color="1f1f1f" w:space="0" w:sz="6" w:val="single"/>
+              <w:bottom w:color="1f1f1f" w:space="0" w:sz="6" w:val="single"/>
+              <w:right w:color="1f1f1f" w:space="0" w:sz="6" w:val="single"/>
+            </w:tcBorders>
+            <w:tcMar>
+              <w:top w:w="120.0" w:type="dxa"/>
+              <w:left w:w="180.0" w:type="dxa"/>
+              <w:bottom w:w="120.0" w:type="dxa"/>
+              <w:right w:w="180.0" w:type="dxa"/>
+            </w:tcMar>
+            <w:vAlign w:val="top"/>
+          </w:tcPr>
+          <w:p>
+            <w:pPr>
+              <w:spacing w:after="480" w:line="276" w:lineRule="auto"/>
+              <w:rPr>
+                <w:rFonts w:ascii="Arial" w:cs="Arial" w:eastAsia="Arial" w:hAnsi="Arial"/>
+                <w:color w:val="1f1f1f"/>
+              </w:rPr>
+            </w:pPr>
+            <w:r>
+              <w:rPr>
+                <w:rFonts w:ascii="Arial" w:cs="Arial" w:eastAsia="Arial" w:hAnsi="Arial"/>
+                <w:color w:val="1f1f1f"/>
+                <w:rtl w:val="0"/>
+              </w:rPr>
+              <w:t xml:space="preserve">Обмеження розміру файлу (100 Мб)</w:t>
+            </w:r>
+          </w:p>
+        </w:tc>
+        <w:tc>
+          <w:tcPr>
+            <w:tcBorders>
+              <w:top w:color="1f1f1f" w:space="0" w:sz="6" w:val="single"/>
+              <w:left w:color="1f1f1f" w:space="0" w:sz="6" w:val="single"/>
+              <w:bottom w:color="1f1f1f" w:space="0" w:sz="6" w:val="single"/>
+              <w:right w:color="1f1f1f" w:space="0" w:sz="6" w:val="single"/>
+            </w:tcBorders>
+            <w:tcMar>
+              <w:top w:w="120.0" w:type="dxa"/>
+              <w:left w:w="180.0" w:type="dxa"/>
+              <w:bottom w:w="120.0" w:type="dxa"/>
+              <w:right w:w="180.0" w:type="dxa"/>
+            </w:tcMar>
+            <w:vAlign w:val="top"/>
+          </w:tcPr>
+          <w:p>
+            <w:pPr>
+              <w:spacing w:after="480" w:line="276" w:lineRule="auto"/>
+              <w:rPr>
+                <w:rFonts w:ascii="Arial" w:cs="Arial" w:eastAsia="Arial" w:hAnsi="Arial"/>
+                <w:color w:val="1f1f1f"/>
+              </w:rPr>
+            </w:pPr>
+            <w:r>
+              <w:rPr>
+                <w:rFonts w:ascii="Arial" w:cs="Arial" w:eastAsia="Arial" w:hAnsi="Arial"/>
+                <w:color w:val="1f1f1f"/>
+                <w:rtl w:val="0"/>
+              </w:rPr>
+              <w:t xml:space="preserve">Студент завантажує файл розміром більше 100 Мб.</w:t>
+            </w:r>
+          </w:p>
+        </w:tc>
+        <w:tc>
+          <w:tcPr>
+            <w:tcBorders>
+              <w:top w:color="1f1f1f" w:space="0" w:sz="6" w:val="single"/>
+              <w:left w:color="1f1f1f" w:space="0" w:sz="6" w:val="single"/>
+              <w:bottom w:color="1f1f1f" w:space="0" w:sz="6" w:val="single"/>
+              <w:right w:color="1f1f1f" w:space="0" w:sz="6" w:val="single"/>
+            </w:tcBorders>
+            <w:tcMar>
+              <w:top w:w="120.0" w:type="dxa"/>
+              <w:left w:w="180.0" w:type="dxa"/>
+              <w:bottom w:w="120.0" w:type="dxa"/>
+              <w:right w:w="180.0" w:type="dxa"/>
+            </w:tcMar>
+            <w:vAlign w:val="top"/>
+          </w:tcPr>
+          <w:p>
+            <w:pPr>
+              <w:spacing w:after="480" w:line="276" w:lineRule="auto"/>
+              <w:rPr>
+                <w:rFonts w:ascii="Arial" w:cs="Arial" w:eastAsia="Arial" w:hAnsi="Arial"/>
+                <w:color w:val="1f1f1f"/>
+              </w:rPr>
+            </w:pPr>
+            <w:r>
+              <w:rPr>
+                <w:rFonts w:ascii="Arial" w:cs="Arial" w:eastAsia="Arial" w:hAnsi="Arial"/>
+                <w:color w:val="1f1f1f"/>
+                <w:rtl w:val="0"/>
+              </w:rPr>
+              <w:t xml:space="preserve">Система повертає статус код 400 Bad Request.</w:t>
+            </w:r>
+          </w:p>
+        </w:tc>
+      </w:tr>
+      <w:tr>
+        <w:trPr>
+          <w:cantSplit w:val="0"/>
+          <w:trHeight w:val="2205" w:hRule="atLeast"/>
+          <w:tblHeader w:val="0"/>
+        </w:trPr>
+        <w:tc>
+          <w:tcPr>
+            <w:tcBorders>
+              <w:top w:color="1f1f1f" w:space="0" w:sz="6" w:val="single"/>
+              <w:left w:color="1f1f1f" w:space="0" w:sz="6" w:val="single"/>
+              <w:bottom w:color="1f1f1f" w:space="0" w:sz="6" w:val="single"/>
+              <w:right w:color="1f1f1f" w:space="0" w:sz="6" w:val="single"/>
+            </w:tcBorders>
+            <w:tcMar>
+              <w:top w:w="120.0" w:type="dxa"/>
+              <w:left w:w="180.0" w:type="dxa"/>
+              <w:bottom w:w="120.0" w:type="dxa"/>
+              <w:right w:w="180.0" w:type="dxa"/>
+            </w:tcMar>
+            <w:vAlign w:val="top"/>
+          </w:tcPr>
+          <w:p>
+            <w:pPr>
+              <w:spacing w:after="480" w:line="276" w:lineRule="auto"/>
+              <w:rPr>
+                <w:rFonts w:ascii="Arial" w:cs="Arial" w:eastAsia="Arial" w:hAnsi="Arial"/>
+                <w:b w:val="1"/>
+                <w:bCs w:val="1"/>
+                <w:color w:val="1f1f1f"/>
+              </w:rPr>
+            </w:pPr>
+            <w:r>
+              <w:rPr>
+                <w:rFonts w:ascii="Arial" w:cs="Arial" w:eastAsia="Arial" w:hAnsi="Arial"/>
+                <w:b w:val="1"/>
+                <w:bCs w:val="1"/>
+                <w:color w:val="1f1f1f"/>
+                <w:rtl w:val="0"/>
+              </w:rPr>
+              <w:t xml:space="preserve">Надсилати сповіщення</w:t>
+            </w:r>
+          </w:p>
+        </w:tc>
+        <w:tc>
+          <w:tcPr>
+            <w:tcBorders>
+              <w:top w:color="1f1f1f" w:space="0" w:sz="6" w:val="single"/>
+              <w:left w:color="1f1f1f" w:space="0" w:sz="6" w:val="single"/>
+              <w:bottom w:color="1f1f1f" w:space="0" w:sz="6" w:val="single"/>
+              <w:right w:color="1f1f1f" w:space="0" w:sz="6" w:val="single"/>
+            </w:tcBorders>
+            <w:tcMar>
+              <w:top w:w="120.0" w:type="dxa"/>
+              <w:left w:w="180.0" w:type="dxa"/>
+              <w:bottom w:w="120.0" w:type="dxa"/>
+              <w:right w:w="180.0" w:type="dxa"/>
+            </w:tcMar>
+            <w:vAlign w:val="top"/>
+          </w:tcPr>
+          <w:p>
+            <w:pPr>
+              <w:spacing w:after="480" w:line="276" w:lineRule="auto"/>
+              <w:rPr>
+                <w:rFonts w:ascii="Arial" w:cs="Arial" w:eastAsia="Arial" w:hAnsi="Arial"/>
+                <w:color w:val="1f1f1f"/>
+              </w:rPr>
+            </w:pPr>
+            <w:r>
+              <w:rPr>
+                <w:rFonts w:ascii="Arial" w:cs="Arial" w:eastAsia="Arial" w:hAnsi="Arial"/>
+                <w:color w:val="1f1f1f"/>
+                <w:rtl w:val="0"/>
+              </w:rPr>
+              <w:t xml:space="preserve">Логіка дедлайнів (&lt; 24 год)</w:t>
+            </w:r>
+          </w:p>
+        </w:tc>
+        <w:tc>
+          <w:tcPr>
+            <w:tcBorders>
+              <w:top w:color="1f1f1f" w:space="0" w:sz="6" w:val="single"/>
+              <w:left w:color="1f1f1f" w:space="0" w:sz="6" w:val="single"/>
+              <w:bottom w:color="1f1f1f" w:space="0" w:sz="6" w:val="single"/>
+              <w:right w:color="1f1f1f" w:space="0" w:sz="6" w:val="single"/>
+            </w:tcBorders>
+            <w:tcMar>
+              <w:top w:w="120.0" w:type="dxa"/>
+              <w:left w:w="180.0" w:type="dxa"/>
+              <w:bottom w:w="120.0" w:type="dxa"/>
+              <w:right w:w="180.0" w:type="dxa"/>
+            </w:tcMar>
+            <w:vAlign w:val="top"/>
+          </w:tcPr>
+          <w:p>
+            <w:pPr>
+              <w:spacing w:after="480" w:line="276" w:lineRule="auto"/>
+              <w:rPr>
+                <w:rFonts w:ascii="Arial" w:cs="Arial" w:eastAsia="Arial" w:hAnsi="Arial"/>
+                <w:color w:val="1f1f1f"/>
+              </w:rPr>
+            </w:pPr>
+            <w:r>
+              <w:rPr>
+                <w:rFonts w:ascii="Arial" w:cs="Arial" w:eastAsia="Arial" w:hAnsi="Arial"/>
+                <w:color w:val="1f1f1f"/>
+                <w:rtl w:val="0"/>
+              </w:rPr>
+              <w:t xml:space="preserve">Дедлайн завдання змінено на майбутнє (наприклад, через тиждень).</w:t>
+            </w:r>
+          </w:p>
+        </w:tc>
+        <w:tc>
+          <w:tcPr>
+            <w:tcBorders>
+              <w:top w:color="1f1f1f" w:space="0" w:sz="6" w:val="single"/>
+              <w:left w:color="1f1f1f" w:space="0" w:sz="6" w:val="single"/>
+              <w:bottom w:color="1f1f1f" w:space="0" w:sz="6" w:val="single"/>
+              <w:right w:color="1f1f1f" w:space="0" w:sz="6" w:val="single"/>
+            </w:tcBorders>
+            <w:tcMar>
+              <w:top w:w="120.0" w:type="dxa"/>
+              <w:left w:w="180.0" w:type="dxa"/>
+              <w:bottom w:w="120.0" w:type="dxa"/>
+              <w:right w:w="180.0" w:type="dxa"/>
+            </w:tcMar>
+            <w:vAlign w:val="top"/>
+          </w:tcPr>
+          <w:p>
+            <w:pPr>
+              <w:spacing w:after="480" w:line="276" w:lineRule="auto"/>
+              <w:rPr>
+                <w:rFonts w:ascii="Arial" w:cs="Arial" w:eastAsia="Arial" w:hAnsi="Arial"/>
+                <w:color w:val="1f1f1f"/>
+              </w:rPr>
+            </w:pPr>
+            <w:r>
+              <w:rPr>
+                <w:rFonts w:ascii="Arial" w:cs="Arial" w:eastAsia="Arial" w:hAnsi="Arial"/>
+                <w:color w:val="1f1f1f"/>
+                <w:rtl w:val="0"/>
+              </w:rPr>
+              <w:t xml:space="preserve">Система скасовує заплановане "термінове" сповіщення.</w:t>
+            </w:r>
+          </w:p>
+        </w:tc>
+      </w:tr>
+      <w:tr>
+        <w:trPr>
+          <w:cantSplit w:val="0"/>
+          <w:trHeight w:val="2205" w:hRule="atLeast"/>
+          <w:tblHeader w:val="0"/>
+        </w:trPr>
+        <w:tc>
+          <w:tcPr>
+            <w:tcBorders>
+              <w:top w:color="1f1f1f" w:space="0" w:sz="6" w:val="single"/>
+              <w:left w:color="1f1f1f" w:space="0" w:sz="6" w:val="single"/>
+              <w:bottom w:color="1f1f1f" w:space="0" w:sz="6" w:val="single"/>
+              <w:right w:color="1f1f1f" w:space="0" w:sz="6" w:val="single"/>
+            </w:tcBorders>
+            <w:tcMar>
+              <w:top w:w="120.0" w:type="dxa"/>
+              <w:left w:w="180.0" w:type="dxa"/>
+              <w:bottom w:w="120.0" w:type="dxa"/>
+              <w:right w:w="180.0" w:type="dxa"/>
+            </w:tcMar>
+            <w:vAlign w:val="top"/>
+          </w:tcPr>
+          <w:p>
+            <w:pPr>
+              <w:spacing w:after="480" w:line="276" w:lineRule="auto"/>
+              <w:rPr>
+                <w:rFonts w:ascii="Arial" w:cs="Arial" w:eastAsia="Arial" w:hAnsi="Arial"/>
+                <w:b w:val="1"/>
+                <w:bCs w:val="1"/>
+                <w:color w:val="1f1f1f"/>
+              </w:rPr>
+            </w:pPr>
+            <w:r>
+              <w:rPr>
+                <w:rFonts w:ascii="Arial" w:cs="Arial" w:eastAsia="Arial" w:hAnsi="Arial"/>
+                <w:b w:val="1"/>
+                <w:bCs w:val="1"/>
+                <w:color w:val="1f1f1f"/>
+                <w:rtl w:val="0"/>
+              </w:rPr>
+              <w:t xml:space="preserve">Модерувати дані</w:t>
+            </w:r>
+          </w:p>
+        </w:tc>
+        <w:tc>
+          <w:tcPr>
+            <w:tcBorders>
+              <w:top w:color="1f1f1f" w:space="0" w:sz="6" w:val="single"/>
+              <w:left w:color="1f1f1f" w:space="0" w:sz="6" w:val="single"/>
+              <w:bottom w:color="1f1f1f" w:space="0" w:sz="6" w:val="single"/>
+              <w:right w:color="1f1f1f" w:space="0" w:sz="6" w:val="single"/>
+            </w:tcBorders>
+            <w:tcMar>
+              <w:top w:w="120.0" w:type="dxa"/>
+              <w:left w:w="180.0" w:type="dxa"/>
+              <w:bottom w:w="120.0" w:type="dxa"/>
+              <w:right w:w="180.0" w:type="dxa"/>
+            </w:tcMar>
+            <w:vAlign w:val="top"/>
+          </w:tcPr>
+          <w:p>
+            <w:pPr>
+              <w:spacing w:after="480" w:line="276" w:lineRule="auto"/>
+              <w:rPr>
+                <w:rFonts w:ascii="Arial" w:cs="Arial" w:eastAsia="Arial" w:hAnsi="Arial"/>
+                <w:color w:val="1f1f1f"/>
+              </w:rPr>
+            </w:pPr>
+            <w:r>
+              <w:rPr>
+                <w:rFonts w:ascii="Arial" w:cs="Arial" w:eastAsia="Arial" w:hAnsi="Arial"/>
+                <w:color w:val="1f1f1f"/>
+                <w:rtl w:val="0"/>
+              </w:rPr>
+              <w:t xml:space="preserve">Адміністратор може видаляти користувачів</w:t>
+            </w:r>
+          </w:p>
+        </w:tc>
+        <w:tc>
+          <w:tcPr>
+            <w:tcBorders>
+              <w:top w:color="1f1f1f" w:space="0" w:sz="6" w:val="single"/>
+              <w:left w:color="1f1f1f" w:space="0" w:sz="6" w:val="single"/>
+              <w:bottom w:color="1f1f1f" w:space="0" w:sz="6" w:val="single"/>
+              <w:right w:color="1f1f1f" w:space="0" w:sz="6" w:val="single"/>
+            </w:tcBorders>
+            <w:tcMar>
+              <w:top w:w="120.0" w:type="dxa"/>
+              <w:left w:w="180.0" w:type="dxa"/>
+              <w:bottom w:w="120.0" w:type="dxa"/>
+              <w:right w:w="180.0" w:type="dxa"/>
+            </w:tcMar>
+            <w:vAlign w:val="top"/>
+          </w:tcPr>
+          <w:p>
+            <w:pPr>
+              <w:spacing w:after="480" w:line="276" w:lineRule="auto"/>
+              <w:rPr>
+                <w:rFonts w:ascii="Arial" w:cs="Arial" w:eastAsia="Arial" w:hAnsi="Arial"/>
+                <w:color w:val="1f1f1f"/>
+              </w:rPr>
+            </w:pPr>
+            <w:r>
+              <w:rPr>
+                <w:rFonts w:ascii="Arial" w:cs="Arial" w:eastAsia="Arial" w:hAnsi="Arial"/>
+                <w:color w:val="1f1f1f"/>
+                <w:rtl w:val="0"/>
+              </w:rPr>
+              <w:t xml:space="preserve">Адміністратор видаляє свій власний обліковий запис, якщо він єдиний адмін.</w:t>
+            </w:r>
+          </w:p>
+        </w:tc>
+        <w:tc>
+          <w:tcPr>
+            <w:tcBorders>
+              <w:top w:color="1f1f1f" w:space="0" w:sz="6" w:val="single"/>
+              <w:left w:color="1f1f1f" w:space="0" w:sz="6" w:val="single"/>
+              <w:bottom w:color="1f1f1f" w:space="0" w:sz="6" w:val="single"/>
+              <w:right w:color="1f1f1f" w:space="0" w:sz="6" w:val="single"/>
+            </w:tcBorders>
+            <w:tcMar>
+              <w:top w:w="120.0" w:type="dxa"/>
+              <w:left w:w="180.0" w:type="dxa"/>
+              <w:bottom w:w="120.0" w:type="dxa"/>
+              <w:right w:w="180.0" w:type="dxa"/>
+            </w:tcMar>
+            <w:vAlign w:val="top"/>
+          </w:tcPr>
+          <w:p>
+            <w:pPr>
+              <w:spacing w:after="480" w:line="276" w:lineRule="auto"/>
+              <w:rPr>
+                <w:rFonts w:ascii="Arial" w:cs="Arial" w:eastAsia="Arial" w:hAnsi="Arial"/>
+                <w:color w:val="1f1f1f"/>
+              </w:rPr>
+            </w:pPr>
+            <w:r>
+              <w:rPr>
+                <w:rFonts w:ascii="Arial" w:cs="Arial" w:eastAsia="Arial" w:hAnsi="Arial"/>
+                <w:color w:val="1f1f1f"/>
+                <w:rtl w:val="0"/>
+              </w:rPr>
+              <w:t xml:space="preserve">Система блокує дію для запобігання втрати контролю над системою.</w:t>
+            </w:r>
+          </w:p>
+        </w:tc>
+      </w:tr>
+      <w:tr>
+        <w:trPr>
+          <w:cantSplit w:val="0"/>
+          <w:trHeight w:val="2475" w:hRule="atLeast"/>
+          <w:tblHeader w:val="0"/>
+        </w:trPr>
+        <w:tc>
+          <w:tcPr>
+            <w:tcBorders>
+              <w:top w:color="1f1f1f" w:space="0" w:sz="6" w:val="single"/>
+              <w:left w:color="1f1f1f" w:space="0" w:sz="6" w:val="single"/>
+              <w:bottom w:color="1f1f1f" w:space="0" w:sz="6" w:val="single"/>
+              <w:right w:color="1f1f1f" w:space="0" w:sz="6" w:val="single"/>
+            </w:tcBorders>
+            <w:tcMar>
+              <w:top w:w="120.0" w:type="dxa"/>
+              <w:left w:w="180.0" w:type="dxa"/>
+              <w:bottom w:w="120.0" w:type="dxa"/>
+              <w:right w:w="180.0" w:type="dxa"/>
+            </w:tcMar>
+            <w:vAlign w:val="top"/>
+          </w:tcPr>
+          <w:p>
+            <w:pPr>
+              <w:spacing w:after="480" w:line="276" w:lineRule="auto"/>
+              <w:rPr>
+                <w:rFonts w:ascii="Arial" w:cs="Arial" w:eastAsia="Arial" w:hAnsi="Arial"/>
+                <w:b w:val="1"/>
+                <w:bCs w:val="1"/>
+                <w:color w:val="1f1f1f"/>
+              </w:rPr>
+            </w:pPr>
+            <w:r>
+              <w:rPr>
+                <w:rFonts w:ascii="Arial" w:cs="Arial" w:eastAsia="Arial" w:hAnsi="Arial"/>
+                <w:b w:val="1"/>
+                <w:bCs w:val="1"/>
+                <w:color w:val="1f1f1f"/>
+                <w:rtl w:val="0"/>
+              </w:rPr>
+              <w:t xml:space="preserve">Синхронізувати зміни</w:t>
+            </w:r>
+          </w:p>
+        </w:tc>
+        <w:tc>
+          <w:tcPr>
+            <w:tcBorders>
+              <w:top w:color="1f1f1f" w:space="0" w:sz="6" w:val="single"/>
+              <w:left w:color="1f1f1f" w:space="0" w:sz="6" w:val="single"/>
+              <w:bottom w:color="1f1f1f" w:space="0" w:sz="6" w:val="single"/>
+              <w:right w:color="1f1f1f" w:space="0" w:sz="6" w:val="single"/>
+            </w:tcBorders>
+            <w:tcMar>
+              <w:top w:w="120.0" w:type="dxa"/>
+              <w:left w:w="180.0" w:type="dxa"/>
+              <w:bottom w:w="120.0" w:type="dxa"/>
+              <w:right w:w="180.0" w:type="dxa"/>
+            </w:tcMar>
+            <w:vAlign w:val="top"/>
+          </w:tcPr>
+          <w:p>
+            <w:pPr>
+              <w:spacing w:after="480" w:line="276" w:lineRule="auto"/>
+              <w:rPr>
+                <w:rFonts w:ascii="Arial" w:cs="Arial" w:eastAsia="Arial" w:hAnsi="Arial"/>
+                <w:color w:val="1f1f1f"/>
+              </w:rPr>
+            </w:pPr>
+            <w:r>
+              <w:rPr>
+                <w:rFonts w:ascii="Arial" w:cs="Arial" w:eastAsia="Arial" w:hAnsi="Arial"/>
+                <w:color w:val="1f1f1f"/>
+                <w:rtl w:val="0"/>
+              </w:rPr>
+              <w:t xml:space="preserve">Синхронізація між пристроями</w:t>
+            </w:r>
+          </w:p>
+        </w:tc>
+        <w:tc>
+          <w:tcPr>
+            <w:tcBorders>
+              <w:top w:color="1f1f1f" w:space="0" w:sz="6" w:val="single"/>
+              <w:left w:color="1f1f1f" w:space="0" w:sz="6" w:val="single"/>
+              <w:bottom w:color="1f1f1f" w:space="0" w:sz="6" w:val="single"/>
+              <w:right w:color="1f1f1f" w:space="0" w:sz="6" w:val="single"/>
+            </w:tcBorders>
+            <w:tcMar>
+              <w:top w:w="120.0" w:type="dxa"/>
+              <w:left w:w="180.0" w:type="dxa"/>
+              <w:bottom w:w="120.0" w:type="dxa"/>
+              <w:right w:w="180.0" w:type="dxa"/>
+            </w:tcMar>
+            <w:vAlign w:val="top"/>
+          </w:tcPr>
+          <w:p>
+            <w:pPr>
+              <w:spacing w:after="480" w:line="276" w:lineRule="auto"/>
+              <w:rPr>
+                <w:rFonts w:ascii="Arial" w:cs="Arial" w:eastAsia="Arial" w:hAnsi="Arial"/>
+                <w:color w:val="1f1f1f"/>
+              </w:rPr>
+            </w:pPr>
+            <w:r>
+              <w:rPr>
+                <w:rFonts w:ascii="Arial" w:cs="Arial" w:eastAsia="Arial" w:hAnsi="Arial"/>
+                <w:color w:val="1f1f1f"/>
+                <w:rtl w:val="0"/>
+              </w:rPr>
+              <w:t xml:space="preserve">Одночасна зміна одного завдання з двох пристроїв (конфлікт).</w:t>
+            </w:r>
+          </w:p>
+        </w:tc>
+        <w:tc>
+          <w:tcPr>
+            <w:tcBorders>
+              <w:top w:color="1f1f1f" w:space="0" w:sz="6" w:val="single"/>
+              <w:left w:color="1f1f1f" w:space="0" w:sz="6" w:val="single"/>
+              <w:bottom w:color="1f1f1f" w:space="0" w:sz="6" w:val="single"/>
+              <w:right w:color="1f1f1f" w:space="0" w:sz="6" w:val="single"/>
+            </w:tcBorders>
+            <w:tcMar>
+              <w:top w:w="120.0" w:type="dxa"/>
+              <w:left w:w="180.0" w:type="dxa"/>
+              <w:bottom w:w="120.0" w:type="dxa"/>
+              <w:right w:w="180.0" w:type="dxa"/>
+            </w:tcMar>
+            <w:vAlign w:val="top"/>
+          </w:tcPr>
+          <w:p>
+            <w:pPr>
+              <w:spacing w:after="480" w:line="276" w:lineRule="auto"/>
+              <w:rPr>
+                <w:rFonts w:ascii="Arial" w:cs="Arial" w:eastAsia="Arial" w:hAnsi="Arial"/>
+                <w:color w:val="1f1f1f"/>
+              </w:rPr>
+            </w:pPr>
+            <w:r>
+              <w:rPr>
+                <w:rFonts w:ascii="Arial" w:cs="Arial" w:eastAsia="Arial" w:hAnsi="Arial"/>
+                <w:color w:val="1f1f1f"/>
+                <w:rtl w:val="0"/>
+              </w:rPr>
+              <w:t xml:space="preserve">Система повинна зберегти останню актуальну зміну або попередити про конфлікт.</w:t>
+            </w:r>
+          </w:p>
+        </w:tc>
+      </w:tr>
+    </w:tbl>
+    <w:p>
+      <w:pPr>
+        <w:spacing w:after="120" w:line="276" w:lineRule="auto"/>
+        <w:rPr>
+          <w:rFonts w:ascii="Arial" w:cs="Arial" w:eastAsia="Arial" w:hAnsi="Arial"/>
+          <w:sz w:val="28"/>
+          <w:szCs w:val="28"/>
+        </w:rPr>
       </w:pPr>
       <w:r>
         <w:rPr>
@@ -2241,7 +4866,7 @@
           <wp:inline distB="114300" distT="114300" distL="114300" distR="114300">
             <wp:extent cx="6120455" cy="6261100"/>
             <wp:effectExtent b="0" l="0" r="0" t="0"/>
-            <wp:docPr id="1" name="image1.png"/>
+            <wp:docPr id="5" name="image1.png"/>
             <a:graphic>
               <a:graphicData uri="http://schemas.openxmlformats.org/drawingml/2006/picture">
                 <pic:pic>
@@ -2274,6 +4899,820 @@
         <w:rPr>
           <w:rtl w:val="0"/>
         </w:rPr>
+      </w:r>
+    </w:p>
+    <w:p>
+      <w:pPr>
+        <w:rPr/>
+      </w:pPr>
+      <w:r>
+        <w:rPr>
+          <w:rtl w:val="0"/>
+        </w:rPr>
+      </w:r>
+    </w:p>
+    <w:p>
+      <w:pPr>
+        <w:rPr/>
+      </w:pPr>
+      <w:r>
+        <w:rPr>
+          <w:rtl w:val="0"/>
+        </w:rPr>
+      </w:r>
+    </w:p>
+    <w:p>
+      <w:pPr>
+        <w:rPr/>
+      </w:pPr>
+      <w:r>
+        <w:rPr>
+          <w:rtl w:val="0"/>
+        </w:rPr>
+      </w:r>
+    </w:p>
+    <w:p>
+      <w:pPr>
+        <w:rPr/>
+      </w:pPr>
+      <w:r>
+        <w:rPr>
+          <w:rtl w:val="0"/>
+        </w:rPr>
+      </w:r>
+    </w:p>
+    <w:p>
+      <w:pPr>
+        <w:rPr/>
+      </w:pPr>
+      <w:r>
+        <w:rPr>
+          <w:rtl w:val="0"/>
+        </w:rPr>
+      </w:r>
+    </w:p>
+    <w:p>
+      <w:pPr>
+        <w:rPr/>
+      </w:pPr>
+      <w:r>
+        <w:rPr>
+          <w:rtl w:val="0"/>
+        </w:rPr>
+      </w:r>
+    </w:p>
+    <w:p>
+      <w:pPr>
+        <w:rPr/>
+      </w:pPr>
+      <w:r>
+        <w:rPr>
+          <w:rtl w:val="0"/>
+        </w:rPr>
+      </w:r>
+    </w:p>
+    <w:p>
+      <w:pPr>
+        <w:rPr/>
+      </w:pPr>
+      <w:r>
+        <w:rPr>
+          <w:rtl w:val="0"/>
+        </w:rPr>
+      </w:r>
+    </w:p>
+    <w:p>
+      <w:pPr>
+        <w:rPr/>
+      </w:pPr>
+      <w:r>
+        <w:rPr>
+          <w:rtl w:val="0"/>
+        </w:rPr>
+      </w:r>
+    </w:p>
+    <w:p>
+      <w:pPr>
+        <w:rPr/>
+      </w:pPr>
+      <w:r>
+        <w:rPr>
+          <w:rtl w:val="0"/>
+        </w:rPr>
+      </w:r>
+    </w:p>
+    <w:p>
+      <w:pPr>
+        <w:rPr>
+          <w:sz w:val="28"/>
+          <w:szCs w:val="28"/>
+        </w:rPr>
+      </w:pPr>
+      <w:r>
+        <w:rPr>
+          <w:sz w:val="28"/>
+          <w:szCs w:val="28"/>
+          <w:rtl w:val="0"/>
+        </w:rPr>
+        <w:t xml:space="preserve">Діаграми послідовностей:</w:t>
+      </w:r>
+    </w:p>
+    <w:p>
+      <w:pPr>
+        <w:rPr/>
+      </w:pPr>
+      <w:r>
+        <w:rPr>
+          <w:rtl w:val="0"/>
+        </w:rPr>
+      </w:r>
+    </w:p>
+    <w:p>
+      <w:pPr>
+        <w:jc w:val="center"/>
+        <w:rPr/>
+      </w:pPr>
+      <w:r>
+        <w:rPr>
+          <w:rtl w:val="0"/>
+        </w:rPr>
+        <w:br w:type="textWrapping"/>
+      </w:r>
+      <w:r>
+        <w:rPr/>
+        <w:drawing>
+          <wp:inline distB="114300" distT="114300" distL="114300" distR="114300">
+            <wp:extent cx="6120455" cy="3467100"/>
+            <wp:effectExtent b="0" l="0" r="0" t="0"/>
+            <wp:docPr id="6" name="image5.png"/>
+            <a:graphic>
+              <a:graphicData uri="http://schemas.openxmlformats.org/drawingml/2006/picture">
+                <pic:pic>
+                  <pic:nvPicPr>
+                    <pic:cNvPr id="0" name="image5.png"/>
+                    <pic:cNvPicPr preferRelativeResize="0"/>
+                  </pic:nvPicPr>
+                  <pic:blipFill>
+                    <a:blip r:embed="rId7"/>
+                    <a:srcRect b="0" l="0" r="0" t="0"/>
+                    <a:stretch>
+                      <a:fillRect/>
+                    </a:stretch>
+                  </pic:blipFill>
+                  <pic:spPr>
+                    <a:xfrm>
+                      <a:off x="0" y="0"/>
+                      <a:ext cx="6120455" cy="3467100"/>
+                    </a:xfrm>
+                    <a:prstGeom prst="rect"/>
+                    <a:ln/>
+                  </pic:spPr>
+                </pic:pic>
+              </a:graphicData>
+            </a:graphic>
+          </wp:inline>
+        </w:drawing>
+      </w:r>
+      <w:r>
+        <w:rPr>
+          <w:rtl w:val="0"/>
+        </w:rPr>
+        <w:br w:type="textWrapping"/>
+        <w:t xml:space="preserve">Авторизація / Автентифікація</w:t>
+        <w:br w:type="textWrapping"/>
+        <w:br w:type="textWrapping"/>
+      </w:r>
+      <w:r>
+        <w:rPr/>
+        <w:drawing>
+          <wp:inline distB="114300" distT="114300" distL="114300" distR="114300">
+            <wp:extent cx="6120455" cy="6045200"/>
+            <wp:effectExtent b="0" l="0" r="0" t="0"/>
+            <wp:docPr id="2" name="image7.png"/>
+            <a:graphic>
+              <a:graphicData uri="http://schemas.openxmlformats.org/drawingml/2006/picture">
+                <pic:pic>
+                  <pic:nvPicPr>
+                    <pic:cNvPr id="0" name="image7.png"/>
+                    <pic:cNvPicPr preferRelativeResize="0"/>
+                  </pic:nvPicPr>
+                  <pic:blipFill>
+                    <a:blip r:embed="rId8"/>
+                    <a:srcRect b="0" l="0" r="0" t="0"/>
+                    <a:stretch>
+                      <a:fillRect/>
+                    </a:stretch>
+                  </pic:blipFill>
+                  <pic:spPr>
+                    <a:xfrm>
+                      <a:off x="0" y="0"/>
+                      <a:ext cx="6120455" cy="6045200"/>
+                    </a:xfrm>
+                    <a:prstGeom prst="rect"/>
+                    <a:ln/>
+                  </pic:spPr>
+                </pic:pic>
+              </a:graphicData>
+            </a:graphic>
+          </wp:inline>
+        </w:drawing>
+      </w:r>
+      <w:r>
+        <w:rPr>
+          <w:rtl w:val="0"/>
+        </w:rPr>
+      </w:r>
+    </w:p>
+    <w:p>
+      <w:pPr>
+        <w:jc w:val="center"/>
+        <w:rPr/>
+      </w:pPr>
+      <w:r>
+        <w:rPr>
+          <w:rtl w:val="0"/>
+        </w:rPr>
+        <w:t xml:space="preserve">Сховище файлів</w:t>
+      </w:r>
+    </w:p>
+    <w:p>
+      <w:pPr>
+        <w:rPr/>
+      </w:pPr>
+      <w:r>
+        <w:rPr>
+          <w:rtl w:val="0"/>
+        </w:rPr>
+      </w:r>
+    </w:p>
+    <w:p>
+      <w:pPr>
+        <w:rPr/>
+      </w:pPr>
+      <w:r>
+        <w:rPr/>
+        <w:drawing>
+          <wp:inline distB="114300" distT="114300" distL="114300" distR="114300">
+            <wp:extent cx="6120455" cy="4622800"/>
+            <wp:effectExtent b="0" l="0" r="0" t="0"/>
+            <wp:docPr id="7" name="image8.png"/>
+            <a:graphic>
+              <a:graphicData uri="http://schemas.openxmlformats.org/drawingml/2006/picture">
+                <pic:pic>
+                  <pic:nvPicPr>
+                    <pic:cNvPr id="0" name="image8.png"/>
+                    <pic:cNvPicPr preferRelativeResize="0"/>
+                  </pic:nvPicPr>
+                  <pic:blipFill>
+                    <a:blip r:embed="rId9"/>
+                    <a:srcRect b="0" l="0" r="0" t="0"/>
+                    <a:stretch>
+                      <a:fillRect/>
+                    </a:stretch>
+                  </pic:blipFill>
+                  <pic:spPr>
+                    <a:xfrm>
+                      <a:off x="0" y="0"/>
+                      <a:ext cx="6120455" cy="4622800"/>
+                    </a:xfrm>
+                    <a:prstGeom prst="rect"/>
+                    <a:ln/>
+                  </pic:spPr>
+                </pic:pic>
+              </a:graphicData>
+            </a:graphic>
+          </wp:inline>
+        </w:drawing>
+      </w:r>
+      <w:r>
+        <w:rPr>
+          <w:rtl w:val="0"/>
+        </w:rPr>
+      </w:r>
+    </w:p>
+    <w:p>
+      <w:pPr>
+        <w:jc w:val="center"/>
+        <w:rPr/>
+      </w:pPr>
+      <w:r>
+        <w:rPr>
+          <w:rtl w:val="0"/>
+        </w:rPr>
+        <w:t xml:space="preserve">Дошка завдань</w:t>
+      </w:r>
+    </w:p>
+    <w:p>
+      <w:pPr>
+        <w:rPr/>
+      </w:pPr>
+      <w:r>
+        <w:rPr>
+          <w:rtl w:val="0"/>
+        </w:rPr>
+      </w:r>
+    </w:p>
+    <w:p>
+      <w:pPr>
+        <w:rPr/>
+      </w:pPr>
+      <w:r>
+        <w:rPr>
+          <w:rtl w:val="0"/>
+        </w:rPr>
+      </w:r>
+    </w:p>
+    <w:p>
+      <w:pPr>
+        <w:rPr/>
+      </w:pPr>
+      <w:r>
+        <w:rPr>
+          <w:rtl w:val="0"/>
+        </w:rPr>
+      </w:r>
+    </w:p>
+    <w:p>
+      <w:pPr>
+        <w:rPr/>
+      </w:pPr>
+      <w:r>
+        <w:rPr>
+          <w:rtl w:val="0"/>
+        </w:rPr>
+      </w:r>
+    </w:p>
+    <w:p>
+      <w:pPr>
+        <w:rPr/>
+      </w:pPr>
+      <w:r>
+        <w:rPr/>
+        <w:drawing>
+          <wp:inline distB="114300" distT="114300" distL="114300" distR="114300">
+            <wp:extent cx="6120455" cy="4089400"/>
+            <wp:effectExtent b="0" l="0" r="0" t="0"/>
+            <wp:docPr id="3" name="image4.png"/>
+            <a:graphic>
+              <a:graphicData uri="http://schemas.openxmlformats.org/drawingml/2006/picture">
+                <pic:pic>
+                  <pic:nvPicPr>
+                    <pic:cNvPr id="0" name="image4.png"/>
+                    <pic:cNvPicPr preferRelativeResize="0"/>
+                  </pic:nvPicPr>
+                  <pic:blipFill>
+                    <a:blip r:embed="rId10"/>
+                    <a:srcRect b="0" l="0" r="0" t="0"/>
+                    <a:stretch>
+                      <a:fillRect/>
+                    </a:stretch>
+                  </pic:blipFill>
+                  <pic:spPr>
+                    <a:xfrm>
+                      <a:off x="0" y="0"/>
+                      <a:ext cx="6120455" cy="4089400"/>
+                    </a:xfrm>
+                    <a:prstGeom prst="rect"/>
+                    <a:ln/>
+                  </pic:spPr>
+                </pic:pic>
+              </a:graphicData>
+            </a:graphic>
+          </wp:inline>
+        </w:drawing>
+      </w:r>
+      <w:r>
+        <w:rPr>
+          <w:rtl w:val="0"/>
+        </w:rPr>
+      </w:r>
+    </w:p>
+    <w:p>
+      <w:pPr>
+        <w:jc w:val="center"/>
+        <w:rPr/>
+      </w:pPr>
+      <w:r>
+        <w:rPr>
+          <w:rtl w:val="0"/>
+        </w:rPr>
+        <w:t xml:space="preserve">Сторінка розкладу старости</w:t>
+        <w:br w:type="textWrapping"/>
+        <w:br w:type="textWrapping"/>
+      </w:r>
+    </w:p>
+    <w:p>
+      <w:pPr>
+        <w:rPr/>
+      </w:pPr>
+      <w:r>
+        <w:rPr>
+          <w:rtl w:val="0"/>
+        </w:rPr>
+      </w:r>
+    </w:p>
+    <w:p>
+      <w:pPr>
+        <w:rPr/>
+      </w:pPr>
+      <w:r>
+        <w:rPr>
+          <w:rtl w:val="0"/>
+        </w:rPr>
+      </w:r>
+    </w:p>
+    <w:p>
+      <w:pPr>
+        <w:rPr/>
+      </w:pPr>
+      <w:r>
+        <w:rPr>
+          <w:rtl w:val="0"/>
+        </w:rPr>
+      </w:r>
+    </w:p>
+    <w:p>
+      <w:pPr>
+        <w:rPr/>
+      </w:pPr>
+      <w:r>
+        <w:rPr>
+          <w:rtl w:val="0"/>
+        </w:rPr>
+      </w:r>
+    </w:p>
+    <w:p>
+      <w:pPr>
+        <w:rPr/>
+      </w:pPr>
+      <w:r>
+        <w:rPr>
+          <w:rtl w:val="0"/>
+        </w:rPr>
+      </w:r>
+    </w:p>
+    <w:p>
+      <w:pPr>
+        <w:rPr/>
+      </w:pPr>
+      <w:r>
+        <w:rPr>
+          <w:rtl w:val="0"/>
+        </w:rPr>
+      </w:r>
+    </w:p>
+    <w:p>
+      <w:pPr>
+        <w:rPr/>
+      </w:pPr>
+      <w:r>
+        <w:rPr>
+          <w:rtl w:val="0"/>
+        </w:rPr>
+        <w:br w:type="textWrapping"/>
+      </w:r>
+    </w:p>
+    <w:p>
+      <w:pPr>
+        <w:rPr/>
+      </w:pPr>
+      <w:r>
+        <w:rPr/>
+        <w:drawing>
+          <wp:inline distB="114300" distT="114300" distL="114300" distR="114300">
+            <wp:extent cx="6120455" cy="3149600"/>
+            <wp:effectExtent b="0" l="0" r="0" t="0"/>
+            <wp:docPr id="9" name="image6.png"/>
+            <a:graphic>
+              <a:graphicData uri="http://schemas.openxmlformats.org/drawingml/2006/picture">
+                <pic:pic>
+                  <pic:nvPicPr>
+                    <pic:cNvPr id="0" name="image6.png"/>
+                    <pic:cNvPicPr preferRelativeResize="0"/>
+                  </pic:nvPicPr>
+                  <pic:blipFill>
+                    <a:blip r:embed="rId11"/>
+                    <a:srcRect b="0" l="0" r="0" t="0"/>
+                    <a:stretch>
+                      <a:fillRect/>
+                    </a:stretch>
+                  </pic:blipFill>
+                  <pic:spPr>
+                    <a:xfrm>
+                      <a:off x="0" y="0"/>
+                      <a:ext cx="6120455" cy="3149600"/>
+                    </a:xfrm>
+                    <a:prstGeom prst="rect"/>
+                    <a:ln/>
+                  </pic:spPr>
+                </pic:pic>
+              </a:graphicData>
+            </a:graphic>
+          </wp:inline>
+        </w:drawing>
+      </w:r>
+      <w:r>
+        <w:rPr>
+          <w:rtl w:val="0"/>
+        </w:rPr>
+      </w:r>
+    </w:p>
+    <w:p>
+      <w:pPr>
+        <w:jc w:val="center"/>
+        <w:rPr/>
+      </w:pPr>
+      <w:r>
+        <w:rPr>
+          <w:rtl w:val="0"/>
+        </w:rPr>
+        <w:t xml:space="preserve">Сторінка профілю</w:t>
+      </w:r>
+    </w:p>
+    <w:p>
+      <w:pPr>
+        <w:rPr/>
+      </w:pPr>
+      <w:r>
+        <w:rPr>
+          <w:rtl w:val="0"/>
+        </w:rPr>
+      </w:r>
+    </w:p>
+    <w:p>
+      <w:pPr>
+        <w:rPr/>
+      </w:pPr>
+      <w:r>
+        <w:rPr>
+          <w:rtl w:val="0"/>
+        </w:rPr>
+      </w:r>
+    </w:p>
+    <w:p>
+      <w:pPr>
+        <w:rPr/>
+      </w:pPr>
+      <w:r>
+        <w:rPr>
+          <w:rtl w:val="0"/>
+        </w:rPr>
+      </w:r>
+    </w:p>
+    <w:p>
+      <w:pPr>
+        <w:rPr/>
+      </w:pPr>
+      <w:r>
+        <w:rPr>
+          <w:rtl w:val="0"/>
+        </w:rPr>
+      </w:r>
+    </w:p>
+    <w:p>
+      <w:pPr>
+        <w:rPr/>
+      </w:pPr>
+      <w:r>
+        <w:rPr>
+          <w:rtl w:val="0"/>
+        </w:rPr>
+        <w:br w:type="textWrapping"/>
+        <w:br w:type="textWrapping"/>
+        <w:br w:type="textWrapping"/>
+      </w:r>
+      <w:r>
+        <w:rPr/>
+        <w:drawing>
+          <wp:inline distB="114300" distT="114300" distL="114300" distR="114300">
+            <wp:extent cx="6120455" cy="4432300"/>
+            <wp:effectExtent b="0" l="0" r="0" t="0"/>
+            <wp:docPr id="8" name="image9.png"/>
+            <a:graphic>
+              <a:graphicData uri="http://schemas.openxmlformats.org/drawingml/2006/picture">
+                <pic:pic>
+                  <pic:nvPicPr>
+                    <pic:cNvPr id="0" name="image9.png"/>
+                    <pic:cNvPicPr preferRelativeResize="0"/>
+                  </pic:nvPicPr>
+                  <pic:blipFill>
+                    <a:blip r:embed="rId12"/>
+                    <a:srcRect b="0" l="0" r="0" t="0"/>
+                    <a:stretch>
+                      <a:fillRect/>
+                    </a:stretch>
+                  </pic:blipFill>
+                  <pic:spPr>
+                    <a:xfrm>
+                      <a:off x="0" y="0"/>
+                      <a:ext cx="6120455" cy="4432300"/>
+                    </a:xfrm>
+                    <a:prstGeom prst="rect"/>
+                    <a:ln/>
+                  </pic:spPr>
+                </pic:pic>
+              </a:graphicData>
+            </a:graphic>
+          </wp:inline>
+        </w:drawing>
+      </w:r>
+      <w:r>
+        <w:rPr>
+          <w:rtl w:val="0"/>
+        </w:rPr>
+      </w:r>
+    </w:p>
+    <w:p>
+      <w:pPr>
+        <w:jc w:val="center"/>
+        <w:rPr/>
+      </w:pPr>
+      <w:r>
+        <w:rPr>
+          <w:rtl w:val="0"/>
+        </w:rPr>
+        <w:t xml:space="preserve">Адмін-панель</w:t>
+        <w:br w:type="textWrapping"/>
+      </w:r>
+    </w:p>
+    <w:p>
+      <w:pPr>
+        <w:rPr/>
+      </w:pPr>
+      <w:r>
+        <w:rPr>
+          <w:rtl w:val="0"/>
+        </w:rPr>
+      </w:r>
+    </w:p>
+    <w:p>
+      <w:pPr>
+        <w:rPr/>
+      </w:pPr>
+      <w:r>
+        <w:rPr>
+          <w:rtl w:val="0"/>
+        </w:rPr>
+      </w:r>
+    </w:p>
+    <w:p>
+      <w:pPr>
+        <w:rPr/>
+      </w:pPr>
+      <w:r>
+        <w:rPr>
+          <w:rtl w:val="0"/>
+        </w:rPr>
+        <w:br w:type="textWrapping"/>
+      </w:r>
+      <w:r>
+        <w:rPr/>
+        <w:drawing>
+          <wp:inline distB="114300" distT="114300" distL="114300" distR="114300">
+            <wp:extent cx="6120455" cy="4076700"/>
+            <wp:effectExtent b="0" l="0" r="0" t="0"/>
+            <wp:docPr id="1" name="image2.png"/>
+            <a:graphic>
+              <a:graphicData uri="http://schemas.openxmlformats.org/drawingml/2006/picture">
+                <pic:pic>
+                  <pic:nvPicPr>
+                    <pic:cNvPr id="0" name="image2.png"/>
+                    <pic:cNvPicPr preferRelativeResize="0"/>
+                  </pic:nvPicPr>
+                  <pic:blipFill>
+                    <a:blip r:embed="rId13"/>
+                    <a:srcRect b="0" l="0" r="0" t="0"/>
+                    <a:stretch>
+                      <a:fillRect/>
+                    </a:stretch>
+                  </pic:blipFill>
+                  <pic:spPr>
+                    <a:xfrm>
+                      <a:off x="0" y="0"/>
+                      <a:ext cx="6120455" cy="4076700"/>
+                    </a:xfrm>
+                    <a:prstGeom prst="rect"/>
+                    <a:ln/>
+                  </pic:spPr>
+                </pic:pic>
+              </a:graphicData>
+            </a:graphic>
+          </wp:inline>
+        </w:drawing>
+      </w:r>
+      <w:r>
+        <w:rPr>
+          <w:rtl w:val="0"/>
+        </w:rPr>
+      </w:r>
+    </w:p>
+    <w:p>
+      <w:pPr>
+        <w:jc w:val="center"/>
+        <w:rPr/>
+      </w:pPr>
+      <w:r>
+        <w:rPr>
+          <w:rtl w:val="0"/>
+        </w:rPr>
+        <w:t xml:space="preserve">Сторінка запитів</w:t>
+      </w:r>
+    </w:p>
+    <w:p>
+      <w:pPr>
+        <w:rPr/>
+      </w:pPr>
+      <w:r>
+        <w:rPr>
+          <w:rtl w:val="0"/>
+        </w:rPr>
+      </w:r>
+    </w:p>
+    <w:p>
+      <w:pPr>
+        <w:rPr/>
+      </w:pPr>
+      <w:r>
+        <w:rPr>
+          <w:rtl w:val="0"/>
+        </w:rPr>
+      </w:r>
+    </w:p>
+    <w:p>
+      <w:pPr>
+        <w:rPr/>
+      </w:pPr>
+      <w:r>
+        <w:rPr>
+          <w:rtl w:val="0"/>
+        </w:rPr>
+      </w:r>
+    </w:p>
+    <w:p>
+      <w:pPr>
+        <w:rPr/>
+      </w:pPr>
+      <w:r>
+        <w:rPr>
+          <w:rtl w:val="0"/>
+        </w:rPr>
+      </w:r>
+    </w:p>
+    <w:p>
+      <w:pPr>
+        <w:rPr/>
+      </w:pPr>
+      <w:r>
+        <w:rPr/>
+        <w:drawing>
+          <wp:inline distB="114300" distT="114300" distL="114300" distR="114300">
+            <wp:extent cx="6120455" cy="3683000"/>
+            <wp:effectExtent b="0" l="0" r="0" t="0"/>
+            <wp:docPr id="4" name="image3.png"/>
+            <a:graphic>
+              <a:graphicData uri="http://schemas.openxmlformats.org/drawingml/2006/picture">
+                <pic:pic>
+                  <pic:nvPicPr>
+                    <pic:cNvPr id="0" name="image3.png"/>
+                    <pic:cNvPicPr preferRelativeResize="0"/>
+                  </pic:nvPicPr>
+                  <pic:blipFill>
+                    <a:blip r:embed="rId14"/>
+                    <a:srcRect b="0" l="0" r="0" t="0"/>
+                    <a:stretch>
+                      <a:fillRect/>
+                    </a:stretch>
+                  </pic:blipFill>
+                  <pic:spPr>
+                    <a:xfrm>
+                      <a:off x="0" y="0"/>
+                      <a:ext cx="6120455" cy="3683000"/>
+                    </a:xfrm>
+                    <a:prstGeom prst="rect"/>
+                    <a:ln/>
+                  </pic:spPr>
+                </pic:pic>
+              </a:graphicData>
+            </a:graphic>
+          </wp:inline>
+        </w:drawing>
+      </w:r>
+      <w:r>
+        <w:rPr>
+          <w:rtl w:val="0"/>
+        </w:rPr>
+      </w:r>
+    </w:p>
+    <w:p>
+      <w:pPr>
+        <w:jc w:val="center"/>
+        <w:rPr/>
+      </w:pPr>
+      <w:r>
+        <w:rPr>
+          <w:rtl w:val="0"/>
+        </w:rPr>
+        <w:t xml:space="preserve">Отримання статистики</w:t>
       </w:r>
     </w:p>
     <w:sectPr>
@@ -2561,6 +6000,19 @@
         <w:left w:w="108.0" w:type="dxa"/>
         <w:bottom w:w="0.0" w:type="dxa"/>
         <w:right w:w="108.0" w:type="dxa"/>
+      </w:tblCellMar>
+    </w:tblPr>
+  </w:style>
+  <w:style w:type="table" w:styleId="Table2">
+    <w:basedOn w:val="TableNormal"/>
+    <w:tblPr>
+      <w:tblStyleRowBandSize w:val="1"/>
+      <w:tblStyleColBandSize w:val="1"/>
+      <w:tblCellMar>
+        <w:top w:w="100.0" w:type="dxa"/>
+        <w:left w:w="100.0" w:type="dxa"/>
+        <w:bottom w:w="100.0" w:type="dxa"/>
+        <w:right w:w="100.0" w:type="dxa"/>
       </w:tblCellMar>
     </w:tblPr>
   </w:style>

</xml_diff>

<commit_message>
Created sequence diagrams and modified doc (#8)
</commit_message>
<xml_diff>
--- a/Documents/UseCase.docx
+++ b/Documents/UseCase.docx
@@ -323,9 +323,9 @@
     <w:tbl>
       <w:tblPr>
         <w:tblStyle w:val="Table1"/>
-        <w:tblW w:w="9915.0" w:type="dxa"/>
+        <w:tblW w:w="9885.0" w:type="dxa"/>
         <w:jc w:val="left"/>
-        <w:tblInd w:w="-105.0" w:type="dxa"/>
+        <w:tblInd w:w="-30.0" w:type="dxa"/>
         <w:tblBorders>
           <w:top w:color="000000" w:space="0" w:sz="4" w:val="single"/>
           <w:left w:color="000000" w:space="0" w:sz="4" w:val="single"/>
@@ -338,14 +338,14 @@
         <w:tblLook w:val="0400"/>
       </w:tblPr>
       <w:tblGrid>
-        <w:gridCol w:w="3030"/>
+        <w:gridCol w:w="2955"/>
         <w:gridCol w:w="2715"/>
-        <w:gridCol w:w="4170"/>
+        <w:gridCol w:w="4215"/>
         <w:tblGridChange w:id="0">
           <w:tblGrid>
-            <w:gridCol w:w="3030"/>
+            <w:gridCol w:w="2955"/>
             <w:gridCol w:w="2715"/>
-            <w:gridCol w:w="4170"/>
+            <w:gridCol w:w="4215"/>
           </w:tblGrid>
         </w:tblGridChange>
       </w:tblGrid>
@@ -710,9 +710,21 @@
           </w:tcPr>
           <w:p>
             <w:pPr>
-              <w:spacing w:after="0" w:before="0" w:line="240" w:lineRule="auto"/>
-              <w:ind w:left="0" w:firstLine="0"/>
-              <w:jc w:val="both"/>
+              <w:keepNext w:val="0"/>
+              <w:keepLines w:val="0"/>
+              <w:pageBreakBefore w:val="0"/>
+              <w:widowControl w:val="0"/>
+              <w:pBdr>
+                <w:top w:space="0" w:sz="0" w:val="nil"/>
+                <w:left w:space="0" w:sz="0" w:val="nil"/>
+                <w:bottom w:space="0" w:sz="0" w:val="nil"/>
+                <w:right w:space="0" w:sz="0" w:val="nil"/>
+                <w:between w:space="0" w:sz="0" w:val="nil"/>
+              </w:pBdr>
+              <w:shd w:fill="auto" w:val="clear"/>
+              <w:spacing w:after="0" w:before="0" w:line="276" w:lineRule="auto"/>
+              <w:ind w:left="0" w:right="0" w:firstLine="0"/>
+              <w:jc w:val="left"/>
               <w:rPr/>
             </w:pPr>
             <w:r>
@@ -919,9 +931,21 @@
           </w:tcPr>
           <w:p>
             <w:pPr>
-              <w:spacing w:after="0" w:before="0" w:line="240" w:lineRule="auto"/>
-              <w:ind w:left="0" w:firstLine="0"/>
-              <w:jc w:val="both"/>
+              <w:keepNext w:val="0"/>
+              <w:keepLines w:val="0"/>
+              <w:pageBreakBefore w:val="0"/>
+              <w:widowControl w:val="0"/>
+              <w:pBdr>
+                <w:top w:space="0" w:sz="0" w:val="nil"/>
+                <w:left w:space="0" w:sz="0" w:val="nil"/>
+                <w:bottom w:space="0" w:sz="0" w:val="nil"/>
+                <w:right w:space="0" w:sz="0" w:val="nil"/>
+                <w:between w:space="0" w:sz="0" w:val="nil"/>
+              </w:pBdr>
+              <w:shd w:fill="auto" w:val="clear"/>
+              <w:spacing w:after="0" w:before="0" w:line="276" w:lineRule="auto"/>
+              <w:ind w:left="0" w:right="0" w:firstLine="0"/>
+              <w:jc w:val="left"/>
               <w:rPr/>
             </w:pPr>
             <w:r>
@@ -1241,9 +1265,21 @@
           </w:tcPr>
           <w:p>
             <w:pPr>
-              <w:spacing w:after="0" w:before="0" w:line="240" w:lineRule="auto"/>
-              <w:ind w:left="0" w:firstLine="0"/>
-              <w:jc w:val="both"/>
+              <w:keepNext w:val="0"/>
+              <w:keepLines w:val="0"/>
+              <w:pageBreakBefore w:val="0"/>
+              <w:widowControl w:val="0"/>
+              <w:pBdr>
+                <w:top w:space="0" w:sz="0" w:val="nil"/>
+                <w:left w:space="0" w:sz="0" w:val="nil"/>
+                <w:bottom w:space="0" w:sz="0" w:val="nil"/>
+                <w:right w:space="0" w:sz="0" w:val="nil"/>
+                <w:between w:space="0" w:sz="0" w:val="nil"/>
+              </w:pBdr>
+              <w:shd w:fill="auto" w:val="clear"/>
+              <w:spacing w:after="0" w:before="0" w:line="276" w:lineRule="auto"/>
+              <w:ind w:left="0" w:right="0" w:firstLine="0"/>
+              <w:jc w:val="left"/>
               <w:rPr/>
             </w:pPr>
             <w:r>
@@ -1473,10 +1509,25 @@
           </w:tcPr>
           <w:p>
             <w:pPr>
-              <w:spacing w:after="0" w:before="0" w:line="240" w:lineRule="auto"/>
-              <w:ind w:left="0" w:firstLine="0"/>
-              <w:jc w:val="both"/>
-              <w:rPr/>
+              <w:keepNext w:val="0"/>
+              <w:keepLines w:val="0"/>
+              <w:pageBreakBefore w:val="0"/>
+              <w:widowControl w:val="0"/>
+              <w:pBdr>
+                <w:top w:space="0" w:sz="0" w:val="nil"/>
+                <w:left w:space="0" w:sz="0" w:val="nil"/>
+                <w:bottom w:space="0" w:sz="0" w:val="nil"/>
+                <w:right w:space="0" w:sz="0" w:val="nil"/>
+                <w:between w:space="0" w:sz="0" w:val="nil"/>
+              </w:pBdr>
+              <w:shd w:fill="auto" w:val="clear"/>
+              <w:spacing w:after="0" w:before="0" w:line="276" w:lineRule="auto"/>
+              <w:ind w:left="0" w:right="0" w:firstLine="0"/>
+              <w:jc w:val="left"/>
+              <w:rPr>
+                <w:color w:val="ffffff"/>
+                <w:highlight w:val="black"/>
+              </w:rPr>
             </w:pPr>
             <w:r>
               <w:rPr>
@@ -1526,9 +1577,21 @@
           </w:tcPr>
           <w:p>
             <w:pPr>
-              <w:spacing w:after="0" w:before="0" w:line="240" w:lineRule="auto"/>
-              <w:ind w:left="0" w:firstLine="0"/>
-              <w:jc w:val="both"/>
+              <w:keepNext w:val="0"/>
+              <w:keepLines w:val="0"/>
+              <w:pageBreakBefore w:val="0"/>
+              <w:widowControl w:val="0"/>
+              <w:pBdr>
+                <w:top w:space="0" w:sz="0" w:val="nil"/>
+                <w:left w:space="0" w:sz="0" w:val="nil"/>
+                <w:bottom w:space="0" w:sz="0" w:val="nil"/>
+                <w:right w:space="0" w:sz="0" w:val="nil"/>
+                <w:between w:space="0" w:sz="0" w:val="nil"/>
+              </w:pBdr>
+              <w:shd w:fill="auto" w:val="clear"/>
+              <w:spacing w:after="0" w:before="0" w:line="276" w:lineRule="auto"/>
+              <w:ind w:left="0" w:right="0" w:firstLine="0"/>
+              <w:jc w:val="left"/>
               <w:rPr/>
             </w:pPr>
             <w:r>
@@ -1579,9 +1642,21 @@
           </w:tcPr>
           <w:p>
             <w:pPr>
-              <w:spacing w:after="0" w:before="0" w:line="240" w:lineRule="auto"/>
-              <w:ind w:left="0" w:firstLine="0"/>
-              <w:jc w:val="both"/>
+              <w:keepNext w:val="0"/>
+              <w:keepLines w:val="0"/>
+              <w:pageBreakBefore w:val="0"/>
+              <w:widowControl w:val="0"/>
+              <w:pBdr>
+                <w:top w:space="0" w:sz="0" w:val="nil"/>
+                <w:left w:space="0" w:sz="0" w:val="nil"/>
+                <w:bottom w:space="0" w:sz="0" w:val="nil"/>
+                <w:right w:space="0" w:sz="0" w:val="nil"/>
+                <w:between w:space="0" w:sz="0" w:val="nil"/>
+              </w:pBdr>
+              <w:shd w:fill="auto" w:val="clear"/>
+              <w:spacing w:after="0" w:before="0" w:line="276" w:lineRule="auto"/>
+              <w:ind w:left="0" w:right="0" w:firstLine="0"/>
+              <w:jc w:val="left"/>
               <w:rPr/>
             </w:pPr>
             <w:r>
@@ -1892,9 +1967,21 @@
           </w:tcPr>
           <w:p>
             <w:pPr>
-              <w:spacing w:after="0" w:before="0" w:line="240" w:lineRule="auto"/>
-              <w:ind w:left="0" w:firstLine="0"/>
-              <w:jc w:val="both"/>
+              <w:keepNext w:val="0"/>
+              <w:keepLines w:val="0"/>
+              <w:pageBreakBefore w:val="0"/>
+              <w:widowControl w:val="0"/>
+              <w:pBdr>
+                <w:top w:space="0" w:sz="0" w:val="nil"/>
+                <w:left w:space="0" w:sz="0" w:val="nil"/>
+                <w:bottom w:space="0" w:sz="0" w:val="nil"/>
+                <w:right w:space="0" w:sz="0" w:val="nil"/>
+                <w:between w:space="0" w:sz="0" w:val="nil"/>
+              </w:pBdr>
+              <w:shd w:fill="auto" w:val="clear"/>
+              <w:spacing w:after="0" w:before="0" w:line="276" w:lineRule="auto"/>
+              <w:ind w:left="0" w:right="0" w:firstLine="0"/>
+              <w:jc w:val="left"/>
               <w:rPr/>
             </w:pPr>
             <w:r>
@@ -1945,9 +2032,21 @@
           </w:tcPr>
           <w:p>
             <w:pPr>
-              <w:spacing w:after="0" w:before="0" w:line="240" w:lineRule="auto"/>
-              <w:ind w:left="0" w:firstLine="0"/>
-              <w:jc w:val="both"/>
+              <w:keepNext w:val="0"/>
+              <w:keepLines w:val="0"/>
+              <w:pageBreakBefore w:val="0"/>
+              <w:widowControl w:val="0"/>
+              <w:pBdr>
+                <w:top w:space="0" w:sz="0" w:val="nil"/>
+                <w:left w:space="0" w:sz="0" w:val="nil"/>
+                <w:bottom w:space="0" w:sz="0" w:val="nil"/>
+                <w:right w:space="0" w:sz="0" w:val="nil"/>
+                <w:between w:space="0" w:sz="0" w:val="nil"/>
+              </w:pBdr>
+              <w:shd w:fill="auto" w:val="clear"/>
+              <w:spacing w:after="0" w:before="0" w:line="276" w:lineRule="auto"/>
+              <w:ind w:left="0" w:right="0" w:firstLine="0"/>
+              <w:jc w:val="left"/>
               <w:rPr/>
             </w:pPr>
             <w:r>
@@ -1998,9 +2097,21 @@
           </w:tcPr>
           <w:p>
             <w:pPr>
-              <w:spacing w:after="0" w:before="0" w:line="240" w:lineRule="auto"/>
-              <w:ind w:left="0" w:firstLine="0"/>
-              <w:jc w:val="both"/>
+              <w:keepNext w:val="0"/>
+              <w:keepLines w:val="0"/>
+              <w:pageBreakBefore w:val="0"/>
+              <w:widowControl w:val="0"/>
+              <w:pBdr>
+                <w:top w:space="0" w:sz="0" w:val="nil"/>
+                <w:left w:space="0" w:sz="0" w:val="nil"/>
+                <w:bottom w:space="0" w:sz="0" w:val="nil"/>
+                <w:right w:space="0" w:sz="0" w:val="nil"/>
+                <w:between w:space="0" w:sz="0" w:val="nil"/>
+              </w:pBdr>
+              <w:shd w:fill="auto" w:val="clear"/>
+              <w:spacing w:after="0" w:before="0" w:line="276" w:lineRule="auto"/>
+              <w:ind w:left="0" w:right="0" w:firstLine="0"/>
+              <w:jc w:val="left"/>
               <w:rPr/>
             </w:pPr>
             <w:r>
@@ -2054,10 +2165,24 @@
           </w:tcPr>
           <w:p>
             <w:pPr>
-              <w:spacing w:after="0" w:before="0" w:line="240" w:lineRule="auto"/>
-              <w:ind w:left="0" w:firstLine="0"/>
-              <w:jc w:val="both"/>
-              <w:rPr/>
+              <w:keepNext w:val="0"/>
+              <w:keepLines w:val="0"/>
+              <w:pageBreakBefore w:val="0"/>
+              <w:widowControl w:val="0"/>
+              <w:pBdr>
+                <w:top w:space="0" w:sz="0" w:val="nil"/>
+                <w:left w:space="0" w:sz="0" w:val="nil"/>
+                <w:bottom w:space="0" w:sz="0" w:val="nil"/>
+                <w:right w:space="0" w:sz="0" w:val="nil"/>
+                <w:between w:space="0" w:sz="0" w:val="nil"/>
+              </w:pBdr>
+              <w:shd w:fill="auto" w:val="clear"/>
+              <w:spacing w:after="0" w:before="0" w:line="276" w:lineRule="auto"/>
+              <w:ind w:left="0" w:right="0" w:firstLine="0"/>
+              <w:jc w:val="left"/>
+              <w:rPr>
+                <w:highlight w:val="white"/>
+              </w:rPr>
             </w:pPr>
             <w:r>
               <w:rPr>
@@ -2110,10 +2235,24 @@
           </w:tcPr>
           <w:p>
             <w:pPr>
-              <w:spacing w:after="0" w:before="0" w:line="240" w:lineRule="auto"/>
-              <w:ind w:left="0" w:firstLine="0"/>
-              <w:jc w:val="both"/>
-              <w:rPr/>
+              <w:keepNext w:val="0"/>
+              <w:keepLines w:val="0"/>
+              <w:pageBreakBefore w:val="0"/>
+              <w:widowControl w:val="0"/>
+              <w:pBdr>
+                <w:top w:space="0" w:sz="0" w:val="nil"/>
+                <w:left w:space="0" w:sz="0" w:val="nil"/>
+                <w:bottom w:space="0" w:sz="0" w:val="nil"/>
+                <w:right w:space="0" w:sz="0" w:val="nil"/>
+                <w:between w:space="0" w:sz="0" w:val="nil"/>
+              </w:pBdr>
+              <w:shd w:fill="auto" w:val="clear"/>
+              <w:spacing w:after="0" w:before="0" w:line="276" w:lineRule="auto"/>
+              <w:ind w:left="0" w:right="0" w:firstLine="0"/>
+              <w:jc w:val="left"/>
+              <w:rPr>
+                <w:highlight w:val="white"/>
+              </w:rPr>
             </w:pPr>
             <w:r>
               <w:rPr>
@@ -2166,10 +2305,24 @@
           </w:tcPr>
           <w:p>
             <w:pPr>
-              <w:spacing w:after="0" w:before="0" w:line="240" w:lineRule="auto"/>
-              <w:ind w:left="0" w:firstLine="0"/>
-              <w:jc w:val="both"/>
-              <w:rPr/>
+              <w:keepNext w:val="0"/>
+              <w:keepLines w:val="0"/>
+              <w:pageBreakBefore w:val="0"/>
+              <w:widowControl w:val="0"/>
+              <w:pBdr>
+                <w:top w:space="0" w:sz="0" w:val="nil"/>
+                <w:left w:space="0" w:sz="0" w:val="nil"/>
+                <w:bottom w:space="0" w:sz="0" w:val="nil"/>
+                <w:right w:space="0" w:sz="0" w:val="nil"/>
+                <w:between w:space="0" w:sz="0" w:val="nil"/>
+              </w:pBdr>
+              <w:shd w:fill="auto" w:val="clear"/>
+              <w:spacing w:after="0" w:before="0" w:line="276" w:lineRule="auto"/>
+              <w:ind w:left="0" w:right="0" w:firstLine="0"/>
+              <w:jc w:val="left"/>
+              <w:rPr>
+                <w:highlight w:val="white"/>
+              </w:rPr>
             </w:pPr>
             <w:r>
               <w:rPr>
@@ -2223,7 +2376,2479 @@
     </w:p>
     <w:p>
       <w:pPr>
-        <w:rPr/>
+        <w:rPr>
+          <w:rFonts w:ascii="Arial" w:cs="Arial" w:eastAsia="Arial" w:hAnsi="Arial"/>
+        </w:rPr>
+      </w:pPr>
+      <w:r>
+        <w:rPr>
+          <w:rtl w:val="0"/>
+        </w:rPr>
+      </w:r>
+    </w:p>
+    <w:p>
+      <w:pPr>
+        <w:rPr>
+          <w:rFonts w:ascii="Arial" w:cs="Arial" w:eastAsia="Arial" w:hAnsi="Arial"/>
+        </w:rPr>
+      </w:pPr>
+      <w:r>
+        <w:rPr>
+          <w:rtl w:val="0"/>
+        </w:rPr>
+      </w:r>
+    </w:p>
+    <w:p>
+      <w:pPr>
+        <w:rPr>
+          <w:rFonts w:ascii="Arial" w:cs="Arial" w:eastAsia="Arial" w:hAnsi="Arial"/>
+        </w:rPr>
+      </w:pPr>
+      <w:r>
+        <w:rPr>
+          <w:rtl w:val="0"/>
+        </w:rPr>
+      </w:r>
+    </w:p>
+    <w:p>
+      <w:pPr>
+        <w:rPr>
+          <w:rFonts w:ascii="Arial" w:cs="Arial" w:eastAsia="Arial" w:hAnsi="Arial"/>
+        </w:rPr>
+      </w:pPr>
+      <w:r>
+        <w:rPr>
+          <w:rtl w:val="0"/>
+        </w:rPr>
+      </w:r>
+    </w:p>
+    <w:p>
+      <w:pPr>
+        <w:rPr>
+          <w:rFonts w:ascii="Arial" w:cs="Arial" w:eastAsia="Arial" w:hAnsi="Arial"/>
+        </w:rPr>
+      </w:pPr>
+      <w:r>
+        <w:rPr>
+          <w:rtl w:val="0"/>
+        </w:rPr>
+      </w:r>
+    </w:p>
+    <w:p>
+      <w:pPr>
+        <w:rPr>
+          <w:rFonts w:ascii="Arial" w:cs="Arial" w:eastAsia="Arial" w:hAnsi="Arial"/>
+        </w:rPr>
+      </w:pPr>
+      <w:r>
+        <w:rPr>
+          <w:rtl w:val="0"/>
+        </w:rPr>
+      </w:r>
+    </w:p>
+    <w:p>
+      <w:pPr>
+        <w:rPr>
+          <w:rFonts w:ascii="Arial" w:cs="Arial" w:eastAsia="Arial" w:hAnsi="Arial"/>
+        </w:rPr>
+      </w:pPr>
+      <w:r>
+        <w:rPr>
+          <w:rtl w:val="0"/>
+        </w:rPr>
+      </w:r>
+    </w:p>
+    <w:p>
+      <w:pPr>
+        <w:rPr>
+          <w:rFonts w:ascii="Arial" w:cs="Arial" w:eastAsia="Arial" w:hAnsi="Arial"/>
+        </w:rPr>
+      </w:pPr>
+      <w:r>
+        <w:rPr>
+          <w:rtl w:val="0"/>
+        </w:rPr>
+      </w:r>
+    </w:p>
+    <w:p>
+      <w:pPr>
+        <w:rPr>
+          <w:rFonts w:ascii="Arial" w:cs="Arial" w:eastAsia="Arial" w:hAnsi="Arial"/>
+        </w:rPr>
+      </w:pPr>
+      <w:r>
+        <w:rPr>
+          <w:rtl w:val="0"/>
+        </w:rPr>
+      </w:r>
+    </w:p>
+    <w:p>
+      <w:pPr>
+        <w:rPr>
+          <w:rFonts w:ascii="Arial" w:cs="Arial" w:eastAsia="Arial" w:hAnsi="Arial"/>
+        </w:rPr>
+      </w:pPr>
+      <w:r>
+        <w:rPr>
+          <w:rtl w:val="0"/>
+        </w:rPr>
+      </w:r>
+    </w:p>
+    <w:p>
+      <w:pPr>
+        <w:rPr>
+          <w:rFonts w:ascii="Arial" w:cs="Arial" w:eastAsia="Arial" w:hAnsi="Arial"/>
+        </w:rPr>
+      </w:pPr>
+      <w:r>
+        <w:rPr>
+          <w:rtl w:val="0"/>
+        </w:rPr>
+      </w:r>
+    </w:p>
+    <w:p>
+      <w:pPr>
+        <w:spacing w:after="120" w:line="276" w:lineRule="auto"/>
+        <w:ind w:right="-134.5275590551165" w:hanging="141.73228346456688"/>
+        <w:rPr>
+          <w:rFonts w:ascii="Arial" w:cs="Arial" w:eastAsia="Arial" w:hAnsi="Arial"/>
+          <w:sz w:val="28"/>
+          <w:szCs w:val="28"/>
+        </w:rPr>
+      </w:pPr>
+      <w:r>
+        <w:rPr>
+          <w:rFonts w:ascii="Arial" w:cs="Arial" w:eastAsia="Arial" w:hAnsi="Arial"/>
+          <w:sz w:val="28"/>
+          <w:szCs w:val="28"/>
+          <w:rtl w:val="0"/>
+        </w:rPr>
+        <w:t xml:space="preserve">Умови прийняття:</w:t>
+      </w:r>
+    </w:p>
+    <w:p>
+      <w:pPr>
+        <w:spacing w:after="120" w:line="276" w:lineRule="auto"/>
+        <w:rPr>
+          <w:rFonts w:ascii="Arial" w:cs="Arial" w:eastAsia="Arial" w:hAnsi="Arial"/>
+          <w:sz w:val="28"/>
+          <w:szCs w:val="28"/>
+        </w:rPr>
+      </w:pPr>
+      <w:r>
+        <w:rPr>
+          <w:rtl w:val="0"/>
+        </w:rPr>
+      </w:r>
+    </w:p>
+    <w:tbl>
+      <w:tblPr>
+        <w:tblStyle w:val="Table2"/>
+        <w:tblW w:w="9855.0" w:type="dxa"/>
+        <w:jc w:val="left"/>
+        <w:tblInd w:w="-150.0" w:type="dxa"/>
+        <w:tblBorders>
+          <w:top w:color="000000" w:space="0" w:sz="0" w:val="nil"/>
+          <w:left w:color="000000" w:space="0" w:sz="0" w:val="nil"/>
+          <w:bottom w:color="000000" w:space="0" w:sz="0" w:val="nil"/>
+          <w:right w:color="000000" w:space="0" w:sz="0" w:val="nil"/>
+          <w:insideH w:color="000000" w:space="0" w:sz="0" w:val="nil"/>
+          <w:insideV w:color="000000" w:space="0" w:sz="0" w:val="nil"/>
+        </w:tblBorders>
+        <w:tblLayout w:type="fixed"/>
+        <w:tblLook w:val="0600"/>
+      </w:tblPr>
+      <w:tblGrid>
+        <w:gridCol w:w="2265"/>
+        <w:gridCol w:w="2385"/>
+        <w:gridCol w:w="2100"/>
+        <w:gridCol w:w="3105"/>
+        <w:tblGridChange w:id="0">
+          <w:tblGrid>
+            <w:gridCol w:w="2265"/>
+            <w:gridCol w:w="2385"/>
+            <w:gridCol w:w="2100"/>
+            <w:gridCol w:w="3105"/>
+          </w:tblGrid>
+        </w:tblGridChange>
+      </w:tblGrid>
+      <w:tr>
+        <w:trPr>
+          <w:cantSplit w:val="0"/>
+          <w:trHeight w:val="904.74609375" w:hRule="atLeast"/>
+          <w:tblHeader w:val="0"/>
+        </w:trPr>
+        <w:tc>
+          <w:tcPr>
+            <w:tcBorders>
+              <w:top w:color="1f1f1f" w:space="0" w:sz="6" w:val="single"/>
+              <w:left w:color="1f1f1f" w:space="0" w:sz="6" w:val="single"/>
+              <w:bottom w:color="1f1f1f" w:space="0" w:sz="6" w:val="single"/>
+              <w:right w:color="1f1f1f" w:space="0" w:sz="6" w:val="single"/>
+            </w:tcBorders>
+            <w:shd w:fill="efefef" w:val="clear"/>
+            <w:tcMar>
+              <w:top w:w="120.0" w:type="dxa"/>
+              <w:left w:w="180.0" w:type="dxa"/>
+              <w:bottom w:w="120.0" w:type="dxa"/>
+              <w:right w:w="180.0" w:type="dxa"/>
+            </w:tcMar>
+            <w:vAlign w:val="top"/>
+          </w:tcPr>
+          <w:p>
+            <w:pPr>
+              <w:spacing w:after="480" w:line="276" w:lineRule="auto"/>
+              <w:rPr>
+                <w:rFonts w:ascii="Arial" w:cs="Arial" w:eastAsia="Arial" w:hAnsi="Arial"/>
+                <w:color w:val="1f1f1f"/>
+              </w:rPr>
+            </w:pPr>
+            <w:r>
+              <w:rPr>
+                <w:rFonts w:ascii="Arial" w:cs="Arial" w:eastAsia="Arial" w:hAnsi="Arial"/>
+                <w:b w:val="1"/>
+                <w:bCs w:val="1"/>
+                <w:color w:val="1f1f1f"/>
+                <w:rtl w:val="0"/>
+              </w:rPr>
+              <w:t xml:space="preserve">Дія</w:t>
+            </w:r>
+            <w:r>
+              <w:rPr>
+                <w:rtl w:val="0"/>
+              </w:rPr>
+            </w:r>
+          </w:p>
+        </w:tc>
+        <w:tc>
+          <w:tcPr>
+            <w:tcBorders>
+              <w:top w:color="1f1f1f" w:space="0" w:sz="6" w:val="single"/>
+              <w:left w:color="1f1f1f" w:space="0" w:sz="6" w:val="single"/>
+              <w:bottom w:color="1f1f1f" w:space="0" w:sz="6" w:val="single"/>
+              <w:right w:color="1f1f1f" w:space="0" w:sz="6" w:val="single"/>
+            </w:tcBorders>
+            <w:shd w:fill="efefef" w:val="clear"/>
+            <w:tcMar>
+              <w:top w:w="120.0" w:type="dxa"/>
+              <w:left w:w="180.0" w:type="dxa"/>
+              <w:bottom w:w="120.0" w:type="dxa"/>
+              <w:right w:w="180.0" w:type="dxa"/>
+            </w:tcMar>
+            <w:vAlign w:val="top"/>
+          </w:tcPr>
+          <w:p>
+            <w:pPr>
+              <w:spacing w:after="480" w:line="276" w:lineRule="auto"/>
+              <w:rPr>
+                <w:rFonts w:ascii="Arial" w:cs="Arial" w:eastAsia="Arial" w:hAnsi="Arial"/>
+                <w:color w:val="1f1f1f"/>
+              </w:rPr>
+            </w:pPr>
+            <w:r>
+              <w:rPr>
+                <w:rFonts w:ascii="Arial" w:cs="Arial" w:eastAsia="Arial" w:hAnsi="Arial"/>
+                <w:b w:val="1"/>
+                <w:bCs w:val="1"/>
+                <w:color w:val="1f1f1f"/>
+                <w:rtl w:val="0"/>
+              </w:rPr>
+              <w:t xml:space="preserve">Умова прийняття </w:t>
+            </w:r>
+            <w:r>
+              <w:rPr>
+                <w:rtl w:val="0"/>
+              </w:rPr>
+            </w:r>
+          </w:p>
+        </w:tc>
+        <w:tc>
+          <w:tcPr>
+            <w:tcBorders>
+              <w:top w:color="1f1f1f" w:space="0" w:sz="6" w:val="single"/>
+              <w:left w:color="1f1f1f" w:space="0" w:sz="6" w:val="single"/>
+              <w:bottom w:color="1f1f1f" w:space="0" w:sz="6" w:val="single"/>
+              <w:right w:color="1f1f1f" w:space="0" w:sz="6" w:val="single"/>
+            </w:tcBorders>
+            <w:shd w:fill="efefef" w:val="clear"/>
+            <w:tcMar>
+              <w:top w:w="120.0" w:type="dxa"/>
+              <w:left w:w="180.0" w:type="dxa"/>
+              <w:bottom w:w="120.0" w:type="dxa"/>
+              <w:right w:w="180.0" w:type="dxa"/>
+            </w:tcMar>
+            <w:vAlign w:val="top"/>
+          </w:tcPr>
+          <w:p>
+            <w:pPr>
+              <w:spacing w:after="480" w:line="276" w:lineRule="auto"/>
+              <w:rPr>
+                <w:rFonts w:ascii="Arial" w:cs="Arial" w:eastAsia="Arial" w:hAnsi="Arial"/>
+                <w:color w:val="1f1f1f"/>
+              </w:rPr>
+            </w:pPr>
+            <w:r>
+              <w:rPr>
+                <w:rFonts w:ascii="Arial" w:cs="Arial" w:eastAsia="Arial" w:hAnsi="Arial"/>
+                <w:b w:val="1"/>
+                <w:bCs w:val="1"/>
+                <w:color w:val="1f1f1f"/>
+                <w:rtl w:val="0"/>
+              </w:rPr>
+              <w:t xml:space="preserve">Негативний сценарій</w:t>
+            </w:r>
+            <w:r>
+              <w:rPr>
+                <w:rtl w:val="0"/>
+              </w:rPr>
+            </w:r>
+          </w:p>
+        </w:tc>
+        <w:tc>
+          <w:tcPr>
+            <w:tcBorders>
+              <w:top w:color="1f1f1f" w:space="0" w:sz="6" w:val="single"/>
+              <w:left w:color="1f1f1f" w:space="0" w:sz="6" w:val="single"/>
+              <w:bottom w:color="1f1f1f" w:space="0" w:sz="6" w:val="single"/>
+              <w:right w:color="1f1f1f" w:space="0" w:sz="6" w:val="single"/>
+            </w:tcBorders>
+            <w:shd w:fill="efefef" w:val="clear"/>
+            <w:tcMar>
+              <w:top w:w="120.0" w:type="dxa"/>
+              <w:left w:w="180.0" w:type="dxa"/>
+              <w:bottom w:w="120.0" w:type="dxa"/>
+              <w:right w:w="180.0" w:type="dxa"/>
+            </w:tcMar>
+            <w:vAlign w:val="top"/>
+          </w:tcPr>
+          <w:p>
+            <w:pPr>
+              <w:spacing w:after="480" w:line="276" w:lineRule="auto"/>
+              <w:rPr>
+                <w:rFonts w:ascii="Arial" w:cs="Arial" w:eastAsia="Arial" w:hAnsi="Arial"/>
+                <w:color w:val="1f1f1f"/>
+              </w:rPr>
+            </w:pPr>
+            <w:r>
+              <w:rPr>
+                <w:rFonts w:ascii="Arial" w:cs="Arial" w:eastAsia="Arial" w:hAnsi="Arial"/>
+                <w:b w:val="1"/>
+                <w:bCs w:val="1"/>
+                <w:color w:val="1f1f1f"/>
+                <w:rtl w:val="0"/>
+              </w:rPr>
+              <w:t xml:space="preserve">Обробка негативного сценарію</w:t>
+            </w:r>
+            <w:r>
+              <w:rPr>
+                <w:rtl w:val="0"/>
+              </w:rPr>
+            </w:r>
+          </w:p>
+        </w:tc>
+      </w:tr>
+      <w:tr>
+        <w:trPr>
+          <w:cantSplit w:val="0"/>
+          <w:trHeight w:val="1739.23828125" w:hRule="atLeast"/>
+          <w:tblHeader w:val="0"/>
+        </w:trPr>
+        <w:tc>
+          <w:tcPr>
+            <w:tcBorders>
+              <w:top w:color="1f1f1f" w:space="0" w:sz="6" w:val="single"/>
+              <w:left w:color="1f1f1f" w:space="0" w:sz="6" w:val="single"/>
+              <w:bottom w:color="1f1f1f" w:space="0" w:sz="6" w:val="single"/>
+              <w:right w:color="1f1f1f" w:space="0" w:sz="6" w:val="single"/>
+            </w:tcBorders>
+            <w:tcMar>
+              <w:top w:w="120.0" w:type="dxa"/>
+              <w:left w:w="180.0" w:type="dxa"/>
+              <w:bottom w:w="120.0" w:type="dxa"/>
+              <w:right w:w="180.0" w:type="dxa"/>
+            </w:tcMar>
+            <w:vAlign w:val="top"/>
+          </w:tcPr>
+          <w:p>
+            <w:pPr>
+              <w:spacing w:after="480" w:line="276" w:lineRule="auto"/>
+              <w:rPr>
+                <w:rFonts w:ascii="Arial" w:cs="Arial" w:eastAsia="Arial" w:hAnsi="Arial"/>
+                <w:color w:val="1f1f1f"/>
+              </w:rPr>
+            </w:pPr>
+            <w:r>
+              <w:rPr>
+                <w:rFonts w:ascii="Arial" w:cs="Arial" w:eastAsia="Arial" w:hAnsi="Arial"/>
+                <w:b w:val="1"/>
+                <w:bCs w:val="1"/>
+                <w:color w:val="1f1f1f"/>
+                <w:rtl w:val="0"/>
+              </w:rPr>
+              <w:t xml:space="preserve">Авторизація</w:t>
+            </w:r>
+            <w:r>
+              <w:rPr>
+                <w:rtl w:val="0"/>
+              </w:rPr>
+            </w:r>
+          </w:p>
+        </w:tc>
+        <w:tc>
+          <w:tcPr>
+            <w:tcBorders>
+              <w:top w:color="1f1f1f" w:space="0" w:sz="6" w:val="single"/>
+              <w:left w:color="1f1f1f" w:space="0" w:sz="6" w:val="single"/>
+              <w:bottom w:color="1f1f1f" w:space="0" w:sz="6" w:val="single"/>
+              <w:right w:color="1f1f1f" w:space="0" w:sz="6" w:val="single"/>
+            </w:tcBorders>
+            <w:tcMar>
+              <w:top w:w="120.0" w:type="dxa"/>
+              <w:left w:w="180.0" w:type="dxa"/>
+              <w:bottom w:w="120.0" w:type="dxa"/>
+              <w:right w:w="180.0" w:type="dxa"/>
+            </w:tcMar>
+            <w:vAlign w:val="top"/>
+          </w:tcPr>
+          <w:p>
+            <w:pPr>
+              <w:spacing w:after="480" w:line="276" w:lineRule="auto"/>
+              <w:rPr>
+                <w:rFonts w:ascii="Arial" w:cs="Arial" w:eastAsia="Arial" w:hAnsi="Arial"/>
+                <w:color w:val="1f1f1f"/>
+              </w:rPr>
+            </w:pPr>
+            <w:r>
+              <w:rPr>
+                <w:rFonts w:ascii="Arial" w:cs="Arial" w:eastAsia="Arial" w:hAnsi="Arial"/>
+                <w:color w:val="1f1f1f"/>
+                <w:rtl w:val="0"/>
+              </w:rPr>
+              <w:t xml:space="preserve">Вхід виключно через Microsoft OAuth</w:t>
+            </w:r>
+          </w:p>
+        </w:tc>
+        <w:tc>
+          <w:tcPr>
+            <w:tcBorders>
+              <w:top w:color="1f1f1f" w:space="0" w:sz="6" w:val="single"/>
+              <w:left w:color="1f1f1f" w:space="0" w:sz="6" w:val="single"/>
+              <w:bottom w:color="1f1f1f" w:space="0" w:sz="6" w:val="single"/>
+              <w:right w:color="1f1f1f" w:space="0" w:sz="6" w:val="single"/>
+            </w:tcBorders>
+            <w:tcMar>
+              <w:top w:w="120.0" w:type="dxa"/>
+              <w:left w:w="180.0" w:type="dxa"/>
+              <w:bottom w:w="120.0" w:type="dxa"/>
+              <w:right w:w="180.0" w:type="dxa"/>
+            </w:tcMar>
+            <w:vAlign w:val="top"/>
+          </w:tcPr>
+          <w:p>
+            <w:pPr>
+              <w:spacing w:after="480" w:line="276" w:lineRule="auto"/>
+              <w:rPr>
+                <w:rFonts w:ascii="Arial" w:cs="Arial" w:eastAsia="Arial" w:hAnsi="Arial"/>
+                <w:color w:val="1f1f1f"/>
+              </w:rPr>
+            </w:pPr>
+            <w:r>
+              <w:rPr>
+                <w:rFonts w:ascii="Arial" w:cs="Arial" w:eastAsia="Arial" w:hAnsi="Arial"/>
+                <w:color w:val="1f1f1f"/>
+                <w:rtl w:val="0"/>
+              </w:rPr>
+              <w:t xml:space="preserve">Спроба входу через особисту пошту (Gmail) або логін/пароль.</w:t>
+            </w:r>
+          </w:p>
+        </w:tc>
+        <w:tc>
+          <w:tcPr>
+            <w:tcBorders>
+              <w:top w:color="1f1f1f" w:space="0" w:sz="6" w:val="single"/>
+              <w:left w:color="1f1f1f" w:space="0" w:sz="6" w:val="single"/>
+              <w:bottom w:color="1f1f1f" w:space="0" w:sz="6" w:val="single"/>
+              <w:right w:color="1f1f1f" w:space="0" w:sz="6" w:val="single"/>
+            </w:tcBorders>
+            <w:tcMar>
+              <w:top w:w="120.0" w:type="dxa"/>
+              <w:left w:w="180.0" w:type="dxa"/>
+              <w:bottom w:w="120.0" w:type="dxa"/>
+              <w:right w:w="180.0" w:type="dxa"/>
+            </w:tcMar>
+            <w:vAlign w:val="top"/>
+          </w:tcPr>
+          <w:p>
+            <w:pPr>
+              <w:spacing w:after="480" w:line="276" w:lineRule="auto"/>
+              <w:rPr>
+                <w:rFonts w:ascii="Arial" w:cs="Arial" w:eastAsia="Arial" w:hAnsi="Arial"/>
+                <w:color w:val="1f1f1f"/>
+              </w:rPr>
+            </w:pPr>
+            <w:r>
+              <w:rPr>
+                <w:rFonts w:ascii="Arial" w:cs="Arial" w:eastAsia="Arial" w:hAnsi="Arial"/>
+                <w:color w:val="1f1f1f"/>
+                <w:rtl w:val="0"/>
+              </w:rPr>
+              <w:t xml:space="preserve">Система відхиляє запит, доступ заборонено.</w:t>
+            </w:r>
+          </w:p>
+        </w:tc>
+      </w:tr>
+      <w:tr>
+        <w:trPr>
+          <w:cantSplit w:val="0"/>
+          <w:trHeight w:val="2475" w:hRule="atLeast"/>
+          <w:tblHeader w:val="0"/>
+        </w:trPr>
+        <w:tc>
+          <w:tcPr>
+            <w:tcBorders>
+              <w:top w:color="1f1f1f" w:space="0" w:sz="6" w:val="single"/>
+              <w:left w:color="1f1f1f" w:space="0" w:sz="6" w:val="single"/>
+              <w:bottom w:color="1f1f1f" w:space="0" w:sz="6" w:val="single"/>
+              <w:right w:color="1f1f1f" w:space="0" w:sz="6" w:val="single"/>
+            </w:tcBorders>
+            <w:tcMar>
+              <w:top w:w="120.0" w:type="dxa"/>
+              <w:left w:w="180.0" w:type="dxa"/>
+              <w:bottom w:w="120.0" w:type="dxa"/>
+              <w:right w:w="180.0" w:type="dxa"/>
+            </w:tcMar>
+            <w:vAlign w:val="top"/>
+          </w:tcPr>
+          <w:p>
+            <w:pPr>
+              <w:spacing w:after="480" w:line="276" w:lineRule="auto"/>
+              <w:rPr>
+                <w:rFonts w:ascii="Arial" w:cs="Arial" w:eastAsia="Arial" w:hAnsi="Arial"/>
+                <w:color w:val="1f1f1f"/>
+              </w:rPr>
+            </w:pPr>
+            <w:r>
+              <w:rPr>
+                <w:rFonts w:ascii="Arial" w:cs="Arial" w:eastAsia="Arial" w:hAnsi="Arial"/>
+                <w:b w:val="1"/>
+                <w:bCs w:val="1"/>
+                <w:color w:val="1f1f1f"/>
+                <w:rtl w:val="0"/>
+              </w:rPr>
+              <w:t xml:space="preserve">Реєстрація</w:t>
+            </w:r>
+            <w:r>
+              <w:rPr>
+                <w:rtl w:val="0"/>
+              </w:rPr>
+            </w:r>
+          </w:p>
+        </w:tc>
+        <w:tc>
+          <w:tcPr>
+            <w:tcBorders>
+              <w:top w:color="1f1f1f" w:space="0" w:sz="6" w:val="single"/>
+              <w:left w:color="1f1f1f" w:space="0" w:sz="6" w:val="single"/>
+              <w:bottom w:color="1f1f1f" w:space="0" w:sz="6" w:val="single"/>
+              <w:right w:color="1f1f1f" w:space="0" w:sz="6" w:val="single"/>
+            </w:tcBorders>
+            <w:tcMar>
+              <w:top w:w="120.0" w:type="dxa"/>
+              <w:left w:w="180.0" w:type="dxa"/>
+              <w:bottom w:w="120.0" w:type="dxa"/>
+              <w:right w:w="180.0" w:type="dxa"/>
+            </w:tcMar>
+            <w:vAlign w:val="top"/>
+          </w:tcPr>
+          <w:p>
+            <w:pPr>
+              <w:spacing w:after="480" w:line="276" w:lineRule="auto"/>
+              <w:rPr>
+                <w:rFonts w:ascii="Arial" w:cs="Arial" w:eastAsia="Arial" w:hAnsi="Arial"/>
+                <w:color w:val="1f1f1f"/>
+              </w:rPr>
+            </w:pPr>
+            <w:r>
+              <w:rPr>
+                <w:rFonts w:ascii="Arial" w:cs="Arial" w:eastAsia="Arial" w:hAnsi="Arial"/>
+                <w:color w:val="1f1f1f"/>
+                <w:rtl w:val="0"/>
+              </w:rPr>
+              <w:t xml:space="preserve">Автозаповнення профілю з MS акаунта</w:t>
+            </w:r>
+          </w:p>
+        </w:tc>
+        <w:tc>
+          <w:tcPr>
+            <w:tcBorders>
+              <w:top w:color="1f1f1f" w:space="0" w:sz="6" w:val="single"/>
+              <w:left w:color="1f1f1f" w:space="0" w:sz="6" w:val="single"/>
+              <w:bottom w:color="1f1f1f" w:space="0" w:sz="6" w:val="single"/>
+              <w:right w:color="1f1f1f" w:space="0" w:sz="6" w:val="single"/>
+            </w:tcBorders>
+            <w:tcMar>
+              <w:top w:w="120.0" w:type="dxa"/>
+              <w:left w:w="180.0" w:type="dxa"/>
+              <w:bottom w:w="120.0" w:type="dxa"/>
+              <w:right w:w="180.0" w:type="dxa"/>
+            </w:tcMar>
+            <w:vAlign w:val="top"/>
+          </w:tcPr>
+          <w:p>
+            <w:pPr>
+              <w:spacing w:after="480" w:line="276" w:lineRule="auto"/>
+              <w:rPr>
+                <w:rFonts w:ascii="Arial" w:cs="Arial" w:eastAsia="Arial" w:hAnsi="Arial"/>
+                <w:color w:val="1f1f1f"/>
+              </w:rPr>
+            </w:pPr>
+            <w:r>
+              <w:rPr>
+                <w:rFonts w:ascii="Arial" w:cs="Arial" w:eastAsia="Arial" w:hAnsi="Arial"/>
+                <w:color w:val="1f1f1f"/>
+                <w:rtl w:val="0"/>
+              </w:rPr>
+              <w:t xml:space="preserve">Спроба вручну змінити Email або Прізвище через API під час реєстрації.</w:t>
+            </w:r>
+          </w:p>
+        </w:tc>
+        <w:tc>
+          <w:tcPr>
+            <w:tcBorders>
+              <w:top w:color="1f1f1f" w:space="0" w:sz="6" w:val="single"/>
+              <w:left w:color="1f1f1f" w:space="0" w:sz="6" w:val="single"/>
+              <w:bottom w:color="1f1f1f" w:space="0" w:sz="6" w:val="single"/>
+              <w:right w:color="1f1f1f" w:space="0" w:sz="6" w:val="single"/>
+            </w:tcBorders>
+            <w:tcMar>
+              <w:top w:w="120.0" w:type="dxa"/>
+              <w:left w:w="180.0" w:type="dxa"/>
+              <w:bottom w:w="120.0" w:type="dxa"/>
+              <w:right w:w="180.0" w:type="dxa"/>
+            </w:tcMar>
+            <w:vAlign w:val="top"/>
+          </w:tcPr>
+          <w:p>
+            <w:pPr>
+              <w:spacing w:after="480" w:line="276" w:lineRule="auto"/>
+              <w:rPr>
+                <w:rFonts w:ascii="Arial" w:cs="Arial" w:eastAsia="Arial" w:hAnsi="Arial"/>
+                <w:color w:val="1f1f1f"/>
+              </w:rPr>
+            </w:pPr>
+            <w:r>
+              <w:rPr>
+                <w:rFonts w:ascii="Arial" w:cs="Arial" w:eastAsia="Arial" w:hAnsi="Arial"/>
+                <w:color w:val="1f1f1f"/>
+                <w:rtl w:val="0"/>
+              </w:rPr>
+              <w:t xml:space="preserve">Система ігнорує ручні дані та записує лише дані з OAuth.</w:t>
+            </w:r>
+          </w:p>
+        </w:tc>
+      </w:tr>
+      <w:tr>
+        <w:trPr>
+          <w:cantSplit w:val="0"/>
+          <w:trHeight w:val="1920" w:hRule="atLeast"/>
+          <w:tblHeader w:val="0"/>
+        </w:trPr>
+        <w:tc>
+          <w:tcPr>
+            <w:tcBorders>
+              <w:top w:color="1f1f1f" w:space="0" w:sz="6" w:val="single"/>
+              <w:left w:color="1f1f1f" w:space="0" w:sz="6" w:val="single"/>
+              <w:bottom w:color="1f1f1f" w:space="0" w:sz="6" w:val="single"/>
+              <w:right w:color="1f1f1f" w:space="0" w:sz="6" w:val="single"/>
+            </w:tcBorders>
+            <w:tcMar>
+              <w:top w:w="120.0" w:type="dxa"/>
+              <w:left w:w="180.0" w:type="dxa"/>
+              <w:bottom w:w="120.0" w:type="dxa"/>
+              <w:right w:w="180.0" w:type="dxa"/>
+            </w:tcMar>
+            <w:vAlign w:val="top"/>
+          </w:tcPr>
+          <w:p>
+            <w:pPr>
+              <w:spacing w:after="480" w:line="276" w:lineRule="auto"/>
+              <w:rPr>
+                <w:rFonts w:ascii="Arial" w:cs="Arial" w:eastAsia="Arial" w:hAnsi="Arial"/>
+                <w:color w:val="1f1f1f"/>
+              </w:rPr>
+            </w:pPr>
+            <w:r>
+              <w:rPr>
+                <w:rFonts w:ascii="Arial" w:cs="Arial" w:eastAsia="Arial" w:hAnsi="Arial"/>
+                <w:b w:val="1"/>
+                <w:bCs w:val="1"/>
+                <w:color w:val="1f1f1f"/>
+                <w:rtl w:val="0"/>
+              </w:rPr>
+              <w:t xml:space="preserve">Обирати групу</w:t>
+            </w:r>
+            <w:r>
+              <w:rPr>
+                <w:rtl w:val="0"/>
+              </w:rPr>
+            </w:r>
+          </w:p>
+        </w:tc>
+        <w:tc>
+          <w:tcPr>
+            <w:tcBorders>
+              <w:top w:color="1f1f1f" w:space="0" w:sz="6" w:val="single"/>
+              <w:left w:color="1f1f1f" w:space="0" w:sz="6" w:val="single"/>
+              <w:bottom w:color="1f1f1f" w:space="0" w:sz="6" w:val="single"/>
+              <w:right w:color="1f1f1f" w:space="0" w:sz="6" w:val="single"/>
+            </w:tcBorders>
+            <w:tcMar>
+              <w:top w:w="120.0" w:type="dxa"/>
+              <w:left w:w="180.0" w:type="dxa"/>
+              <w:bottom w:w="120.0" w:type="dxa"/>
+              <w:right w:w="180.0" w:type="dxa"/>
+            </w:tcMar>
+            <w:vAlign w:val="top"/>
+          </w:tcPr>
+          <w:p>
+            <w:pPr>
+              <w:spacing w:after="480" w:line="276" w:lineRule="auto"/>
+              <w:rPr>
+                <w:rFonts w:ascii="Arial" w:cs="Arial" w:eastAsia="Arial" w:hAnsi="Arial"/>
+                <w:color w:val="1f1f1f"/>
+              </w:rPr>
+            </w:pPr>
+            <w:r>
+              <w:rPr>
+                <w:rFonts w:ascii="Arial" w:cs="Arial" w:eastAsia="Arial" w:hAnsi="Arial"/>
+                <w:color w:val="1f1f1f"/>
+                <w:rtl w:val="0"/>
+              </w:rPr>
+              <w:t xml:space="preserve">Обов'язковий вибір академічної групи</w:t>
+            </w:r>
+          </w:p>
+        </w:tc>
+        <w:tc>
+          <w:tcPr>
+            <w:tcBorders>
+              <w:top w:color="1f1f1f" w:space="0" w:sz="6" w:val="single"/>
+              <w:left w:color="1f1f1f" w:space="0" w:sz="6" w:val="single"/>
+              <w:bottom w:color="1f1f1f" w:space="0" w:sz="6" w:val="single"/>
+              <w:right w:color="1f1f1f" w:space="0" w:sz="6" w:val="single"/>
+            </w:tcBorders>
+            <w:tcMar>
+              <w:top w:w="120.0" w:type="dxa"/>
+              <w:left w:w="180.0" w:type="dxa"/>
+              <w:bottom w:w="120.0" w:type="dxa"/>
+              <w:right w:w="180.0" w:type="dxa"/>
+            </w:tcMar>
+            <w:vAlign w:val="top"/>
+          </w:tcPr>
+          <w:p>
+            <w:pPr>
+              <w:spacing w:after="480" w:line="276" w:lineRule="auto"/>
+              <w:rPr>
+                <w:rFonts w:ascii="Arial" w:cs="Arial" w:eastAsia="Arial" w:hAnsi="Arial"/>
+                <w:color w:val="1f1f1f"/>
+              </w:rPr>
+            </w:pPr>
+            <w:r>
+              <w:rPr>
+                <w:rFonts w:ascii="Arial" w:cs="Arial" w:eastAsia="Arial" w:hAnsi="Arial"/>
+                <w:color w:val="1f1f1f"/>
+                <w:rtl w:val="0"/>
+              </w:rPr>
+              <w:t xml:space="preserve">Користувач намагається завершити реєстрацію, не обравши групу.</w:t>
+            </w:r>
+          </w:p>
+        </w:tc>
+        <w:tc>
+          <w:tcPr>
+            <w:tcBorders>
+              <w:top w:color="1f1f1f" w:space="0" w:sz="6" w:val="single"/>
+              <w:left w:color="1f1f1f" w:space="0" w:sz="6" w:val="single"/>
+              <w:bottom w:color="1f1f1f" w:space="0" w:sz="6" w:val="single"/>
+              <w:right w:color="1f1f1f" w:space="0" w:sz="6" w:val="single"/>
+            </w:tcBorders>
+            <w:tcMar>
+              <w:top w:w="120.0" w:type="dxa"/>
+              <w:left w:w="180.0" w:type="dxa"/>
+              <w:bottom w:w="120.0" w:type="dxa"/>
+              <w:right w:w="180.0" w:type="dxa"/>
+            </w:tcMar>
+            <w:vAlign w:val="top"/>
+          </w:tcPr>
+          <w:p>
+            <w:pPr>
+              <w:spacing w:after="480" w:line="276" w:lineRule="auto"/>
+              <w:rPr>
+                <w:rFonts w:ascii="Arial" w:cs="Arial" w:eastAsia="Arial" w:hAnsi="Arial"/>
+                <w:color w:val="1f1f1f"/>
+              </w:rPr>
+            </w:pPr>
+            <w:r>
+              <w:rPr>
+                <w:rFonts w:ascii="Arial" w:cs="Arial" w:eastAsia="Arial" w:hAnsi="Arial"/>
+                <w:color w:val="1f1f1f"/>
+                <w:rtl w:val="0"/>
+              </w:rPr>
+              <w:t xml:space="preserve">Помилка валідації: "Вибір групи є обов'язковим".</w:t>
+            </w:r>
+          </w:p>
+        </w:tc>
+      </w:tr>
+      <w:tr>
+        <w:trPr>
+          <w:cantSplit w:val="0"/>
+          <w:trHeight w:val="2475" w:hRule="atLeast"/>
+          <w:tblHeader w:val="0"/>
+        </w:trPr>
+        <w:tc>
+          <w:tcPr>
+            <w:tcBorders>
+              <w:top w:color="1f1f1f" w:space="0" w:sz="6" w:val="single"/>
+              <w:left w:color="1f1f1f" w:space="0" w:sz="6" w:val="single"/>
+              <w:bottom w:color="1f1f1f" w:space="0" w:sz="6" w:val="single"/>
+              <w:right w:color="1f1f1f" w:space="0" w:sz="6" w:val="single"/>
+            </w:tcBorders>
+            <w:tcMar>
+              <w:top w:w="120.0" w:type="dxa"/>
+              <w:left w:w="180.0" w:type="dxa"/>
+              <w:bottom w:w="120.0" w:type="dxa"/>
+              <w:right w:w="180.0" w:type="dxa"/>
+            </w:tcMar>
+            <w:vAlign w:val="top"/>
+          </w:tcPr>
+          <w:p>
+            <w:pPr>
+              <w:spacing w:after="480" w:line="276" w:lineRule="auto"/>
+              <w:rPr>
+                <w:rFonts w:ascii="Arial" w:cs="Arial" w:eastAsia="Arial" w:hAnsi="Arial"/>
+                <w:color w:val="1f1f1f"/>
+              </w:rPr>
+            </w:pPr>
+            <w:r>
+              <w:rPr>
+                <w:rFonts w:ascii="Arial" w:cs="Arial" w:eastAsia="Arial" w:hAnsi="Arial"/>
+                <w:b w:val="1"/>
+                <w:bCs w:val="1"/>
+                <w:color w:val="1f1f1f"/>
+                <w:rtl w:val="0"/>
+              </w:rPr>
+              <w:t xml:space="preserve">Вихід з системи</w:t>
+            </w:r>
+            <w:r>
+              <w:rPr>
+                <w:rtl w:val="0"/>
+              </w:rPr>
+            </w:r>
+          </w:p>
+        </w:tc>
+        <w:tc>
+          <w:tcPr>
+            <w:tcBorders>
+              <w:top w:color="1f1f1f" w:space="0" w:sz="6" w:val="single"/>
+              <w:left w:color="1f1f1f" w:space="0" w:sz="6" w:val="single"/>
+              <w:bottom w:color="1f1f1f" w:space="0" w:sz="6" w:val="single"/>
+              <w:right w:color="1f1f1f" w:space="0" w:sz="6" w:val="single"/>
+            </w:tcBorders>
+            <w:tcMar>
+              <w:top w:w="120.0" w:type="dxa"/>
+              <w:left w:w="180.0" w:type="dxa"/>
+              <w:bottom w:w="120.0" w:type="dxa"/>
+              <w:right w:w="180.0" w:type="dxa"/>
+            </w:tcMar>
+            <w:vAlign w:val="top"/>
+          </w:tcPr>
+          <w:p>
+            <w:pPr>
+              <w:spacing w:after="480" w:line="276" w:lineRule="auto"/>
+              <w:rPr>
+                <w:rFonts w:ascii="Arial" w:cs="Arial" w:eastAsia="Arial" w:hAnsi="Arial"/>
+                <w:color w:val="1f1f1f"/>
+              </w:rPr>
+            </w:pPr>
+            <w:r>
+              <w:rPr>
+                <w:rFonts w:ascii="Arial" w:cs="Arial" w:eastAsia="Arial" w:hAnsi="Arial"/>
+                <w:color w:val="1f1f1f"/>
+                <w:rtl w:val="0"/>
+              </w:rPr>
+              <w:t xml:space="preserve">Сесія повинна анулюватися</w:t>
+            </w:r>
+          </w:p>
+        </w:tc>
+        <w:tc>
+          <w:tcPr>
+            <w:tcBorders>
+              <w:top w:color="1f1f1f" w:space="0" w:sz="6" w:val="single"/>
+              <w:left w:color="1f1f1f" w:space="0" w:sz="6" w:val="single"/>
+              <w:bottom w:color="1f1f1f" w:space="0" w:sz="6" w:val="single"/>
+              <w:right w:color="1f1f1f" w:space="0" w:sz="6" w:val="single"/>
+            </w:tcBorders>
+            <w:tcMar>
+              <w:top w:w="120.0" w:type="dxa"/>
+              <w:left w:w="180.0" w:type="dxa"/>
+              <w:bottom w:w="120.0" w:type="dxa"/>
+              <w:right w:w="180.0" w:type="dxa"/>
+            </w:tcMar>
+            <w:vAlign w:val="top"/>
+          </w:tcPr>
+          <w:p>
+            <w:pPr>
+              <w:spacing w:after="480" w:line="276" w:lineRule="auto"/>
+              <w:rPr>
+                <w:rFonts w:ascii="Arial" w:cs="Arial" w:eastAsia="Arial" w:hAnsi="Arial"/>
+                <w:color w:val="1f1f1f"/>
+              </w:rPr>
+            </w:pPr>
+            <w:r>
+              <w:rPr>
+                <w:rFonts w:ascii="Arial" w:cs="Arial" w:eastAsia="Arial" w:hAnsi="Arial"/>
+                <w:color w:val="1f1f1f"/>
+                <w:rtl w:val="0"/>
+              </w:rPr>
+              <w:t xml:space="preserve">Спроба використати старий токен після того, як користувач натиснув "Вихід".</w:t>
+            </w:r>
+          </w:p>
+        </w:tc>
+        <w:tc>
+          <w:tcPr>
+            <w:tcBorders>
+              <w:top w:color="1f1f1f" w:space="0" w:sz="6" w:val="single"/>
+              <w:left w:color="1f1f1f" w:space="0" w:sz="6" w:val="single"/>
+              <w:bottom w:color="1f1f1f" w:space="0" w:sz="6" w:val="single"/>
+              <w:right w:color="1f1f1f" w:space="0" w:sz="6" w:val="single"/>
+            </w:tcBorders>
+            <w:tcMar>
+              <w:top w:w="120.0" w:type="dxa"/>
+              <w:left w:w="180.0" w:type="dxa"/>
+              <w:bottom w:w="120.0" w:type="dxa"/>
+              <w:right w:w="180.0" w:type="dxa"/>
+            </w:tcMar>
+            <w:vAlign w:val="top"/>
+          </w:tcPr>
+          <w:p>
+            <w:pPr>
+              <w:spacing w:after="480" w:line="276" w:lineRule="auto"/>
+              <w:rPr>
+                <w:rFonts w:ascii="Arial" w:cs="Arial" w:eastAsia="Arial" w:hAnsi="Arial"/>
+                <w:color w:val="1f1f1f"/>
+              </w:rPr>
+            </w:pPr>
+            <w:r>
+              <w:rPr>
+                <w:rFonts w:ascii="Arial" w:cs="Arial" w:eastAsia="Arial" w:hAnsi="Arial"/>
+                <w:color w:val="1f1f1f"/>
+                <w:rtl w:val="0"/>
+              </w:rPr>
+              <w:t xml:space="preserve">Сервер перенаправляє на сторінку авторизації</w:t>
+            </w:r>
+          </w:p>
+        </w:tc>
+      </w:tr>
+      <w:tr>
+        <w:trPr>
+          <w:cantSplit w:val="0"/>
+          <w:trHeight w:val="1920" w:hRule="atLeast"/>
+          <w:tblHeader w:val="0"/>
+        </w:trPr>
+        <w:tc>
+          <w:tcPr>
+            <w:tcBorders>
+              <w:top w:color="1f1f1f" w:space="0" w:sz="6" w:val="single"/>
+              <w:left w:color="1f1f1f" w:space="0" w:sz="6" w:val="single"/>
+              <w:bottom w:color="1f1f1f" w:space="0" w:sz="6" w:val="single"/>
+              <w:right w:color="1f1f1f" w:space="0" w:sz="6" w:val="single"/>
+            </w:tcBorders>
+            <w:tcMar>
+              <w:top w:w="120.0" w:type="dxa"/>
+              <w:left w:w="180.0" w:type="dxa"/>
+              <w:bottom w:w="120.0" w:type="dxa"/>
+              <w:right w:w="180.0" w:type="dxa"/>
+            </w:tcMar>
+            <w:vAlign w:val="top"/>
+          </w:tcPr>
+          <w:p>
+            <w:pPr>
+              <w:spacing w:after="480" w:line="276" w:lineRule="auto"/>
+              <w:rPr>
+                <w:rFonts w:ascii="Arial" w:cs="Arial" w:eastAsia="Arial" w:hAnsi="Arial"/>
+                <w:color w:val="1f1f1f"/>
+              </w:rPr>
+            </w:pPr>
+            <w:r>
+              <w:rPr>
+                <w:rFonts w:ascii="Arial" w:cs="Arial" w:eastAsia="Arial" w:hAnsi="Arial"/>
+                <w:b w:val="1"/>
+                <w:bCs w:val="1"/>
+                <w:color w:val="1f1f1f"/>
+                <w:rtl w:val="0"/>
+              </w:rPr>
+              <w:t xml:space="preserve">Встановлювати дедлайн</w:t>
+            </w:r>
+            <w:r>
+              <w:rPr>
+                <w:rtl w:val="0"/>
+              </w:rPr>
+            </w:r>
+          </w:p>
+        </w:tc>
+        <w:tc>
+          <w:tcPr>
+            <w:tcBorders>
+              <w:top w:color="1f1f1f" w:space="0" w:sz="6" w:val="single"/>
+              <w:left w:color="1f1f1f" w:space="0" w:sz="6" w:val="single"/>
+              <w:bottom w:color="1f1f1f" w:space="0" w:sz="6" w:val="single"/>
+              <w:right w:color="1f1f1f" w:space="0" w:sz="6" w:val="single"/>
+            </w:tcBorders>
+            <w:tcMar>
+              <w:top w:w="120.0" w:type="dxa"/>
+              <w:left w:w="180.0" w:type="dxa"/>
+              <w:bottom w:w="120.0" w:type="dxa"/>
+              <w:right w:w="180.0" w:type="dxa"/>
+            </w:tcMar>
+            <w:vAlign w:val="top"/>
+          </w:tcPr>
+          <w:p>
+            <w:pPr>
+              <w:spacing w:after="480" w:line="276" w:lineRule="auto"/>
+              <w:rPr>
+                <w:rFonts w:ascii="Arial" w:cs="Arial" w:eastAsia="Arial" w:hAnsi="Arial"/>
+                <w:color w:val="1f1f1f"/>
+              </w:rPr>
+            </w:pPr>
+            <w:r>
+              <w:rPr>
+                <w:rFonts w:ascii="Arial" w:cs="Arial" w:eastAsia="Arial" w:hAnsi="Arial"/>
+                <w:color w:val="1f1f1f"/>
+                <w:rtl w:val="0"/>
+              </w:rPr>
+              <w:t xml:space="preserve">Валідація дедлайнів (не минула дата)</w:t>
+            </w:r>
+          </w:p>
+        </w:tc>
+        <w:tc>
+          <w:tcPr>
+            <w:tcBorders>
+              <w:top w:color="1f1f1f" w:space="0" w:sz="6" w:val="single"/>
+              <w:left w:color="1f1f1f" w:space="0" w:sz="6" w:val="single"/>
+              <w:bottom w:color="1f1f1f" w:space="0" w:sz="6" w:val="single"/>
+              <w:right w:color="1f1f1f" w:space="0" w:sz="6" w:val="single"/>
+            </w:tcBorders>
+            <w:tcMar>
+              <w:top w:w="120.0" w:type="dxa"/>
+              <w:left w:w="180.0" w:type="dxa"/>
+              <w:bottom w:w="120.0" w:type="dxa"/>
+              <w:right w:w="180.0" w:type="dxa"/>
+            </w:tcMar>
+            <w:vAlign w:val="top"/>
+          </w:tcPr>
+          <w:p>
+            <w:pPr>
+              <w:spacing w:after="480" w:line="276" w:lineRule="auto"/>
+              <w:rPr>
+                <w:rFonts w:ascii="Arial" w:cs="Arial" w:eastAsia="Arial" w:hAnsi="Arial"/>
+                <w:color w:val="1f1f1f"/>
+              </w:rPr>
+            </w:pPr>
+            <w:r>
+              <w:rPr>
+                <w:rFonts w:ascii="Arial" w:cs="Arial" w:eastAsia="Arial" w:hAnsi="Arial"/>
+                <w:color w:val="1f1f1f"/>
+                <w:rtl w:val="0"/>
+              </w:rPr>
+              <w:t xml:space="preserve">Студент встановлює дедлайн на заднє число.</w:t>
+            </w:r>
+          </w:p>
+        </w:tc>
+        <w:tc>
+          <w:tcPr>
+            <w:tcBorders>
+              <w:top w:color="1f1f1f" w:space="0" w:sz="6" w:val="single"/>
+              <w:left w:color="1f1f1f" w:space="0" w:sz="6" w:val="single"/>
+              <w:bottom w:color="1f1f1f" w:space="0" w:sz="6" w:val="single"/>
+              <w:right w:color="1f1f1f" w:space="0" w:sz="6" w:val="single"/>
+            </w:tcBorders>
+            <w:tcMar>
+              <w:top w:w="120.0" w:type="dxa"/>
+              <w:left w:w="180.0" w:type="dxa"/>
+              <w:bottom w:w="120.0" w:type="dxa"/>
+              <w:right w:w="180.0" w:type="dxa"/>
+            </w:tcMar>
+            <w:vAlign w:val="top"/>
+          </w:tcPr>
+          <w:p>
+            <w:pPr>
+              <w:spacing w:after="480" w:line="276" w:lineRule="auto"/>
+              <w:rPr>
+                <w:rFonts w:ascii="Arial" w:cs="Arial" w:eastAsia="Arial" w:hAnsi="Arial"/>
+                <w:color w:val="1f1f1f"/>
+              </w:rPr>
+            </w:pPr>
+            <w:r>
+              <w:rPr>
+                <w:rFonts w:ascii="Arial" w:cs="Arial" w:eastAsia="Arial" w:hAnsi="Arial"/>
+                <w:color w:val="1f1f1f"/>
+                <w:rtl w:val="0"/>
+              </w:rPr>
+              <w:t xml:space="preserve">Система блокує збереження: "Дедлайн не може бути в минулому".</w:t>
+            </w:r>
+          </w:p>
+        </w:tc>
+      </w:tr>
+      <w:tr>
+        <w:trPr>
+          <w:cantSplit w:val="0"/>
+          <w:trHeight w:val="2205" w:hRule="atLeast"/>
+          <w:tblHeader w:val="0"/>
+        </w:trPr>
+        <w:tc>
+          <w:tcPr>
+            <w:tcBorders>
+              <w:top w:color="1f1f1f" w:space="0" w:sz="6" w:val="single"/>
+              <w:left w:color="1f1f1f" w:space="0" w:sz="6" w:val="single"/>
+              <w:bottom w:color="1f1f1f" w:space="0" w:sz="6" w:val="single"/>
+              <w:right w:color="1f1f1f" w:space="0" w:sz="6" w:val="single"/>
+            </w:tcBorders>
+            <w:tcMar>
+              <w:top w:w="120.0" w:type="dxa"/>
+              <w:left w:w="180.0" w:type="dxa"/>
+              <w:bottom w:w="120.0" w:type="dxa"/>
+              <w:right w:w="180.0" w:type="dxa"/>
+            </w:tcMar>
+            <w:vAlign w:val="top"/>
+          </w:tcPr>
+          <w:p>
+            <w:pPr>
+              <w:spacing w:after="480" w:line="276" w:lineRule="auto"/>
+              <w:rPr>
+                <w:rFonts w:ascii="Arial" w:cs="Arial" w:eastAsia="Arial" w:hAnsi="Arial"/>
+                <w:color w:val="1f1f1f"/>
+              </w:rPr>
+            </w:pPr>
+            <w:r>
+              <w:rPr>
+                <w:rFonts w:ascii="Arial" w:cs="Arial" w:eastAsia="Arial" w:hAnsi="Arial"/>
+                <w:b w:val="1"/>
+                <w:bCs w:val="1"/>
+                <w:color w:val="1f1f1f"/>
+                <w:rtl w:val="0"/>
+              </w:rPr>
+              <w:t xml:space="preserve">Відфільтрувати завдання по назві</w:t>
+            </w:r>
+            <w:r>
+              <w:rPr>
+                <w:rtl w:val="0"/>
+              </w:rPr>
+            </w:r>
+          </w:p>
+        </w:tc>
+        <w:tc>
+          <w:tcPr>
+            <w:tcBorders>
+              <w:top w:color="1f1f1f" w:space="0" w:sz="6" w:val="single"/>
+              <w:left w:color="1f1f1f" w:space="0" w:sz="6" w:val="single"/>
+              <w:bottom w:color="1f1f1f" w:space="0" w:sz="6" w:val="single"/>
+              <w:right w:color="1f1f1f" w:space="0" w:sz="6" w:val="single"/>
+            </w:tcBorders>
+            <w:tcMar>
+              <w:top w:w="120.0" w:type="dxa"/>
+              <w:left w:w="180.0" w:type="dxa"/>
+              <w:bottom w:w="120.0" w:type="dxa"/>
+              <w:right w:w="180.0" w:type="dxa"/>
+            </w:tcMar>
+            <w:vAlign w:val="top"/>
+          </w:tcPr>
+          <w:p>
+            <w:pPr>
+              <w:spacing w:after="480" w:line="276" w:lineRule="auto"/>
+              <w:rPr>
+                <w:rFonts w:ascii="Arial" w:cs="Arial" w:eastAsia="Arial" w:hAnsi="Arial"/>
+                <w:color w:val="1f1f1f"/>
+              </w:rPr>
+            </w:pPr>
+            <w:r>
+              <w:rPr>
+                <w:rFonts w:ascii="Arial" w:cs="Arial" w:eastAsia="Arial" w:hAnsi="Arial"/>
+                <w:color w:val="1f1f1f"/>
+                <w:rtl w:val="0"/>
+              </w:rPr>
+              <w:t xml:space="preserve">Фільтрація за текстом</w:t>
+            </w:r>
+          </w:p>
+        </w:tc>
+        <w:tc>
+          <w:tcPr>
+            <w:tcBorders>
+              <w:top w:color="1f1f1f" w:space="0" w:sz="6" w:val="single"/>
+              <w:left w:color="1f1f1f" w:space="0" w:sz="6" w:val="single"/>
+              <w:bottom w:color="1f1f1f" w:space="0" w:sz="6" w:val="single"/>
+              <w:right w:color="1f1f1f" w:space="0" w:sz="6" w:val="single"/>
+            </w:tcBorders>
+            <w:tcMar>
+              <w:top w:w="120.0" w:type="dxa"/>
+              <w:left w:w="180.0" w:type="dxa"/>
+              <w:bottom w:w="120.0" w:type="dxa"/>
+              <w:right w:w="180.0" w:type="dxa"/>
+            </w:tcMar>
+            <w:vAlign w:val="top"/>
+          </w:tcPr>
+          <w:p>
+            <w:pPr>
+              <w:spacing w:after="480" w:line="276" w:lineRule="auto"/>
+              <w:rPr>
+                <w:rFonts w:ascii="Arial" w:cs="Arial" w:eastAsia="Arial" w:hAnsi="Arial"/>
+                <w:color w:val="1f1f1f"/>
+              </w:rPr>
+            </w:pPr>
+            <w:r>
+              <w:rPr>
+                <w:rFonts w:ascii="Arial" w:cs="Arial" w:eastAsia="Arial" w:hAnsi="Arial"/>
+                <w:color w:val="1f1f1f"/>
+                <w:rtl w:val="0"/>
+              </w:rPr>
+              <w:t xml:space="preserve">Користувач вводить у пошук 1000+ символів або SQL-ін'єкцію.</w:t>
+            </w:r>
+          </w:p>
+        </w:tc>
+        <w:tc>
+          <w:tcPr>
+            <w:tcBorders>
+              <w:top w:color="1f1f1f" w:space="0" w:sz="6" w:val="single"/>
+              <w:left w:color="1f1f1f" w:space="0" w:sz="6" w:val="single"/>
+              <w:bottom w:color="1f1f1f" w:space="0" w:sz="6" w:val="single"/>
+              <w:right w:color="1f1f1f" w:space="0" w:sz="6" w:val="single"/>
+            </w:tcBorders>
+            <w:tcMar>
+              <w:top w:w="120.0" w:type="dxa"/>
+              <w:left w:w="180.0" w:type="dxa"/>
+              <w:bottom w:w="120.0" w:type="dxa"/>
+              <w:right w:w="180.0" w:type="dxa"/>
+            </w:tcMar>
+            <w:vAlign w:val="top"/>
+          </w:tcPr>
+          <w:p>
+            <w:pPr>
+              <w:spacing w:after="480" w:line="276" w:lineRule="auto"/>
+              <w:rPr>
+                <w:rFonts w:ascii="Arial" w:cs="Arial" w:eastAsia="Arial" w:hAnsi="Arial"/>
+                <w:color w:val="1f1f1f"/>
+              </w:rPr>
+            </w:pPr>
+            <w:r>
+              <w:rPr>
+                <w:rFonts w:ascii="Arial" w:cs="Arial" w:eastAsia="Arial" w:hAnsi="Arial"/>
+                <w:color w:val="1f1f1f"/>
+                <w:rtl w:val="0"/>
+              </w:rPr>
+              <w:t xml:space="preserve">Вертає пустий список.</w:t>
+            </w:r>
+          </w:p>
+        </w:tc>
+      </w:tr>
+      <w:tr>
+        <w:trPr>
+          <w:cantSplit w:val="0"/>
+          <w:trHeight w:val="2475" w:hRule="atLeast"/>
+          <w:tblHeader w:val="0"/>
+        </w:trPr>
+        <w:tc>
+          <w:tcPr>
+            <w:tcBorders>
+              <w:top w:color="1f1f1f" w:space="0" w:sz="6" w:val="single"/>
+              <w:left w:color="1f1f1f" w:space="0" w:sz="6" w:val="single"/>
+              <w:bottom w:color="1f1f1f" w:space="0" w:sz="6" w:val="single"/>
+              <w:right w:color="1f1f1f" w:space="0" w:sz="6" w:val="single"/>
+            </w:tcBorders>
+            <w:tcMar>
+              <w:top w:w="120.0" w:type="dxa"/>
+              <w:left w:w="180.0" w:type="dxa"/>
+              <w:bottom w:w="120.0" w:type="dxa"/>
+              <w:right w:w="180.0" w:type="dxa"/>
+            </w:tcMar>
+            <w:vAlign w:val="top"/>
+          </w:tcPr>
+          <w:p>
+            <w:pPr>
+              <w:spacing w:after="480" w:line="276" w:lineRule="auto"/>
+              <w:rPr>
+                <w:rFonts w:ascii="Arial" w:cs="Arial" w:eastAsia="Arial" w:hAnsi="Arial"/>
+                <w:b w:val="1"/>
+                <w:bCs w:val="1"/>
+                <w:color w:val="1f1f1f"/>
+              </w:rPr>
+            </w:pPr>
+            <w:r>
+              <w:rPr>
+                <w:rFonts w:ascii="Arial" w:cs="Arial" w:eastAsia="Arial" w:hAnsi="Arial"/>
+                <w:b w:val="1"/>
+                <w:bCs w:val="1"/>
+                <w:color w:val="1f1f1f"/>
+                <w:rtl w:val="0"/>
+              </w:rPr>
+              <w:t xml:space="preserve">Видалити завдання з  дошки</w:t>
+            </w:r>
+          </w:p>
+        </w:tc>
+        <w:tc>
+          <w:tcPr>
+            <w:tcBorders>
+              <w:top w:color="1f1f1f" w:space="0" w:sz="6" w:val="single"/>
+              <w:left w:color="1f1f1f" w:space="0" w:sz="6" w:val="single"/>
+              <w:bottom w:color="1f1f1f" w:space="0" w:sz="6" w:val="single"/>
+              <w:right w:color="1f1f1f" w:space="0" w:sz="6" w:val="single"/>
+            </w:tcBorders>
+            <w:tcMar>
+              <w:top w:w="120.0" w:type="dxa"/>
+              <w:left w:w="180.0" w:type="dxa"/>
+              <w:bottom w:w="120.0" w:type="dxa"/>
+              <w:right w:w="180.0" w:type="dxa"/>
+            </w:tcMar>
+            <w:vAlign w:val="top"/>
+          </w:tcPr>
+          <w:p>
+            <w:pPr>
+              <w:spacing w:after="480" w:line="276" w:lineRule="auto"/>
+              <w:rPr>
+                <w:rFonts w:ascii="Arial" w:cs="Arial" w:eastAsia="Arial" w:hAnsi="Arial"/>
+                <w:color w:val="1f1f1f"/>
+              </w:rPr>
+            </w:pPr>
+            <w:r>
+              <w:rPr>
+                <w:rFonts w:ascii="Arial" w:cs="Arial" w:eastAsia="Arial" w:hAnsi="Arial"/>
+                <w:color w:val="1f1f1f"/>
+                <w:rtl w:val="0"/>
+              </w:rPr>
+              <w:t xml:space="preserve">Студент може видалити тільки свої завдання</w:t>
+            </w:r>
+          </w:p>
+          <w:p>
+            <w:pPr>
+              <w:spacing w:after="480" w:line="276" w:lineRule="auto"/>
+              <w:rPr>
+                <w:rFonts w:ascii="Arial" w:cs="Arial" w:eastAsia="Arial" w:hAnsi="Arial"/>
+                <w:color w:val="1f1f1f"/>
+              </w:rPr>
+            </w:pPr>
+            <w:r>
+              <w:rPr>
+                <w:rtl w:val="0"/>
+              </w:rPr>
+            </w:r>
+          </w:p>
+        </w:tc>
+        <w:tc>
+          <w:tcPr>
+            <w:tcBorders>
+              <w:top w:color="1f1f1f" w:space="0" w:sz="6" w:val="single"/>
+              <w:left w:color="1f1f1f" w:space="0" w:sz="6" w:val="single"/>
+              <w:bottom w:color="1f1f1f" w:space="0" w:sz="6" w:val="single"/>
+              <w:right w:color="1f1f1f" w:space="0" w:sz="6" w:val="single"/>
+            </w:tcBorders>
+            <w:tcMar>
+              <w:top w:w="120.0" w:type="dxa"/>
+              <w:left w:w="180.0" w:type="dxa"/>
+              <w:bottom w:w="120.0" w:type="dxa"/>
+              <w:right w:w="180.0" w:type="dxa"/>
+            </w:tcMar>
+            <w:vAlign w:val="top"/>
+          </w:tcPr>
+          <w:p>
+            <w:pPr>
+              <w:spacing w:after="480" w:line="276" w:lineRule="auto"/>
+              <w:rPr>
+                <w:rFonts w:ascii="Arial" w:cs="Arial" w:eastAsia="Arial" w:hAnsi="Arial"/>
+                <w:color w:val="1f1f1f"/>
+              </w:rPr>
+            </w:pPr>
+            <w:r>
+              <w:rPr>
+                <w:rFonts w:ascii="Arial" w:cs="Arial" w:eastAsia="Arial" w:hAnsi="Arial"/>
+                <w:color w:val="1f1f1f"/>
+                <w:rtl w:val="0"/>
+              </w:rPr>
+              <w:t xml:space="preserve">Звичайний студент (не староста) намагається видалити завдання іншого студента.</w:t>
+            </w:r>
+          </w:p>
+        </w:tc>
+        <w:tc>
+          <w:tcPr>
+            <w:tcBorders>
+              <w:top w:color="1f1f1f" w:space="0" w:sz="6" w:val="single"/>
+              <w:left w:color="1f1f1f" w:space="0" w:sz="6" w:val="single"/>
+              <w:bottom w:color="1f1f1f" w:space="0" w:sz="6" w:val="single"/>
+              <w:right w:color="1f1f1f" w:space="0" w:sz="6" w:val="single"/>
+            </w:tcBorders>
+            <w:tcMar>
+              <w:top w:w="120.0" w:type="dxa"/>
+              <w:left w:w="180.0" w:type="dxa"/>
+              <w:bottom w:w="120.0" w:type="dxa"/>
+              <w:right w:w="180.0" w:type="dxa"/>
+            </w:tcMar>
+            <w:vAlign w:val="top"/>
+          </w:tcPr>
+          <w:p>
+            <w:pPr>
+              <w:spacing w:after="480" w:line="276" w:lineRule="auto"/>
+              <w:rPr>
+                <w:rFonts w:ascii="Arial" w:cs="Arial" w:eastAsia="Arial" w:hAnsi="Arial"/>
+                <w:color w:val="1f1f1f"/>
+              </w:rPr>
+            </w:pPr>
+            <w:r>
+              <w:rPr>
+                <w:rFonts w:ascii="Arial" w:cs="Arial" w:eastAsia="Arial" w:hAnsi="Arial"/>
+                <w:color w:val="1f1f1f"/>
+                <w:rtl w:val="0"/>
+              </w:rPr>
+              <w:t xml:space="preserve">Помилка доступу: "Тільки староста може видаляти чужі завдання".</w:t>
+            </w:r>
+          </w:p>
+        </w:tc>
+      </w:tr>
+      <w:tr>
+        <w:trPr>
+          <w:cantSplit w:val="0"/>
+          <w:trHeight w:val="1920" w:hRule="atLeast"/>
+          <w:tblHeader w:val="0"/>
+        </w:trPr>
+        <w:tc>
+          <w:tcPr>
+            <w:tcBorders>
+              <w:top w:color="1f1f1f" w:space="0" w:sz="6" w:val="single"/>
+              <w:left w:color="1f1f1f" w:space="0" w:sz="6" w:val="single"/>
+              <w:bottom w:color="1f1f1f" w:space="0" w:sz="6" w:val="single"/>
+              <w:right w:color="1f1f1f" w:space="0" w:sz="6" w:val="single"/>
+            </w:tcBorders>
+            <w:tcMar>
+              <w:top w:w="120.0" w:type="dxa"/>
+              <w:left w:w="180.0" w:type="dxa"/>
+              <w:bottom w:w="120.0" w:type="dxa"/>
+              <w:right w:w="180.0" w:type="dxa"/>
+            </w:tcMar>
+            <w:vAlign w:val="top"/>
+          </w:tcPr>
+          <w:p>
+            <w:pPr>
+              <w:spacing w:after="480" w:line="276" w:lineRule="auto"/>
+              <w:rPr>
+                <w:rFonts w:ascii="Arial" w:cs="Arial" w:eastAsia="Arial" w:hAnsi="Arial"/>
+                <w:b w:val="1"/>
+                <w:bCs w:val="1"/>
+                <w:color w:val="1f1f1f"/>
+              </w:rPr>
+            </w:pPr>
+            <w:r>
+              <w:rPr>
+                <w:rFonts w:ascii="Arial" w:cs="Arial" w:eastAsia="Arial" w:hAnsi="Arial"/>
+                <w:b w:val="1"/>
+                <w:bCs w:val="1"/>
+                <w:color w:val="1f1f1f"/>
+                <w:rtl w:val="0"/>
+              </w:rPr>
+              <w:t xml:space="preserve">Завантажувати розклад</w:t>
+            </w:r>
+          </w:p>
+        </w:tc>
+        <w:tc>
+          <w:tcPr>
+            <w:tcBorders>
+              <w:top w:color="1f1f1f" w:space="0" w:sz="6" w:val="single"/>
+              <w:left w:color="1f1f1f" w:space="0" w:sz="6" w:val="single"/>
+              <w:bottom w:color="1f1f1f" w:space="0" w:sz="6" w:val="single"/>
+              <w:right w:color="1f1f1f" w:space="0" w:sz="6" w:val="single"/>
+            </w:tcBorders>
+            <w:tcMar>
+              <w:top w:w="120.0" w:type="dxa"/>
+              <w:left w:w="180.0" w:type="dxa"/>
+              <w:bottom w:w="120.0" w:type="dxa"/>
+              <w:right w:w="180.0" w:type="dxa"/>
+            </w:tcMar>
+            <w:vAlign w:val="top"/>
+          </w:tcPr>
+          <w:p>
+            <w:pPr>
+              <w:spacing w:after="480" w:line="276" w:lineRule="auto"/>
+              <w:rPr>
+                <w:rFonts w:ascii="Arial" w:cs="Arial" w:eastAsia="Arial" w:hAnsi="Arial"/>
+                <w:color w:val="1f1f1f"/>
+              </w:rPr>
+            </w:pPr>
+            <w:r>
+              <w:rPr>
+                <w:rFonts w:ascii="Arial" w:cs="Arial" w:eastAsia="Arial" w:hAnsi="Arial"/>
+                <w:color w:val="1f1f1f"/>
+                <w:rtl w:val="0"/>
+              </w:rPr>
+              <w:t xml:space="preserve">Автоматичний парсинг для групи</w:t>
+            </w:r>
+          </w:p>
+        </w:tc>
+        <w:tc>
+          <w:tcPr>
+            <w:tcBorders>
+              <w:top w:color="1f1f1f" w:space="0" w:sz="6" w:val="single"/>
+              <w:left w:color="1f1f1f" w:space="0" w:sz="6" w:val="single"/>
+              <w:bottom w:color="1f1f1f" w:space="0" w:sz="6" w:val="single"/>
+              <w:right w:color="1f1f1f" w:space="0" w:sz="6" w:val="single"/>
+            </w:tcBorders>
+            <w:tcMar>
+              <w:top w:w="120.0" w:type="dxa"/>
+              <w:left w:w="180.0" w:type="dxa"/>
+              <w:bottom w:w="120.0" w:type="dxa"/>
+              <w:right w:w="180.0" w:type="dxa"/>
+            </w:tcMar>
+            <w:vAlign w:val="top"/>
+          </w:tcPr>
+          <w:p>
+            <w:pPr>
+              <w:spacing w:after="480" w:line="276" w:lineRule="auto"/>
+              <w:rPr>
+                <w:rFonts w:ascii="Arial" w:cs="Arial" w:eastAsia="Arial" w:hAnsi="Arial"/>
+                <w:color w:val="1f1f1f"/>
+              </w:rPr>
+            </w:pPr>
+            <w:r>
+              <w:rPr>
+                <w:rFonts w:ascii="Arial" w:cs="Arial" w:eastAsia="Arial" w:hAnsi="Arial"/>
+                <w:color w:val="1f1f1f"/>
+                <w:rtl w:val="0"/>
+              </w:rPr>
+              <w:t xml:space="preserve">Користувач вказав у профілі неіснуючу групу.</w:t>
+            </w:r>
+          </w:p>
+        </w:tc>
+        <w:tc>
+          <w:tcPr>
+            <w:tcBorders>
+              <w:top w:color="1f1f1f" w:space="0" w:sz="6" w:val="single"/>
+              <w:left w:color="1f1f1f" w:space="0" w:sz="6" w:val="single"/>
+              <w:bottom w:color="1f1f1f" w:space="0" w:sz="6" w:val="single"/>
+              <w:right w:color="1f1f1f" w:space="0" w:sz="6" w:val="single"/>
+            </w:tcBorders>
+            <w:tcMar>
+              <w:top w:w="120.0" w:type="dxa"/>
+              <w:left w:w="180.0" w:type="dxa"/>
+              <w:bottom w:w="120.0" w:type="dxa"/>
+              <w:right w:w="180.0" w:type="dxa"/>
+            </w:tcMar>
+            <w:vAlign w:val="top"/>
+          </w:tcPr>
+          <w:p>
+            <w:pPr>
+              <w:spacing w:after="480" w:line="276" w:lineRule="auto"/>
+              <w:rPr>
+                <w:rFonts w:ascii="Arial" w:cs="Arial" w:eastAsia="Arial" w:hAnsi="Arial"/>
+                <w:color w:val="1f1f1f"/>
+              </w:rPr>
+            </w:pPr>
+            <w:r>
+              <w:rPr>
+                <w:rFonts w:ascii="Arial" w:cs="Arial" w:eastAsia="Arial" w:hAnsi="Arial"/>
+                <w:color w:val="1f1f1f"/>
+                <w:rtl w:val="0"/>
+              </w:rPr>
+              <w:t xml:space="preserve">Система виводить повідомлення: "Розклад для вказаної групи не знайдено".</w:t>
+            </w:r>
+          </w:p>
+        </w:tc>
+      </w:tr>
+      <w:tr>
+        <w:trPr>
+          <w:cantSplit w:val="0"/>
+          <w:trHeight w:val="1920" w:hRule="atLeast"/>
+          <w:tblHeader w:val="0"/>
+        </w:trPr>
+        <w:tc>
+          <w:tcPr>
+            <w:tcBorders>
+              <w:top w:color="1f1f1f" w:space="0" w:sz="6" w:val="single"/>
+              <w:left w:color="1f1f1f" w:space="0" w:sz="6" w:val="single"/>
+              <w:bottom w:color="1f1f1f" w:space="0" w:sz="6" w:val="single"/>
+              <w:right w:color="1f1f1f" w:space="0" w:sz="6" w:val="single"/>
+            </w:tcBorders>
+            <w:tcMar>
+              <w:top w:w="120.0" w:type="dxa"/>
+              <w:left w:w="180.0" w:type="dxa"/>
+              <w:bottom w:w="120.0" w:type="dxa"/>
+              <w:right w:w="180.0" w:type="dxa"/>
+            </w:tcMar>
+            <w:vAlign w:val="top"/>
+          </w:tcPr>
+          <w:p>
+            <w:pPr>
+              <w:spacing w:after="480" w:line="276" w:lineRule="auto"/>
+              <w:rPr>
+                <w:rFonts w:ascii="Arial" w:cs="Arial" w:eastAsia="Arial" w:hAnsi="Arial"/>
+                <w:b w:val="1"/>
+                <w:bCs w:val="1"/>
+                <w:color w:val="1f1f1f"/>
+              </w:rPr>
+            </w:pPr>
+            <w:r>
+              <w:rPr>
+                <w:rFonts w:ascii="Arial" w:cs="Arial" w:eastAsia="Arial" w:hAnsi="Arial"/>
+                <w:b w:val="1"/>
+                <w:bCs w:val="1"/>
+                <w:color w:val="1f1f1f"/>
+                <w:rtl w:val="0"/>
+              </w:rPr>
+              <w:t xml:space="preserve">Отримувати доступ (офлайн)</w:t>
+            </w:r>
+          </w:p>
+        </w:tc>
+        <w:tc>
+          <w:tcPr>
+            <w:tcBorders>
+              <w:top w:color="1f1f1f" w:space="0" w:sz="6" w:val="single"/>
+              <w:left w:color="1f1f1f" w:space="0" w:sz="6" w:val="single"/>
+              <w:bottom w:color="1f1f1f" w:space="0" w:sz="6" w:val="single"/>
+              <w:right w:color="1f1f1f" w:space="0" w:sz="6" w:val="single"/>
+            </w:tcBorders>
+            <w:tcMar>
+              <w:top w:w="120.0" w:type="dxa"/>
+              <w:left w:w="180.0" w:type="dxa"/>
+              <w:bottom w:w="120.0" w:type="dxa"/>
+              <w:right w:w="180.0" w:type="dxa"/>
+            </w:tcMar>
+            <w:vAlign w:val="top"/>
+          </w:tcPr>
+          <w:p>
+            <w:pPr>
+              <w:spacing w:after="480" w:line="276" w:lineRule="auto"/>
+              <w:rPr>
+                <w:rFonts w:ascii="Arial" w:cs="Arial" w:eastAsia="Arial" w:hAnsi="Arial"/>
+                <w:color w:val="1f1f1f"/>
+              </w:rPr>
+            </w:pPr>
+            <w:r>
+              <w:rPr>
+                <w:rFonts w:ascii="Arial" w:cs="Arial" w:eastAsia="Arial" w:hAnsi="Arial"/>
+                <w:color w:val="1f1f1f"/>
+                <w:rtl w:val="0"/>
+              </w:rPr>
+              <w:t xml:space="preserve">Офлайн-доступ до розкладу</w:t>
+            </w:r>
+          </w:p>
+        </w:tc>
+        <w:tc>
+          <w:tcPr>
+            <w:tcBorders>
+              <w:top w:color="1f1f1f" w:space="0" w:sz="6" w:val="single"/>
+              <w:left w:color="1f1f1f" w:space="0" w:sz="6" w:val="single"/>
+              <w:bottom w:color="1f1f1f" w:space="0" w:sz="6" w:val="single"/>
+              <w:right w:color="1f1f1f" w:space="0" w:sz="6" w:val="single"/>
+            </w:tcBorders>
+            <w:tcMar>
+              <w:top w:w="120.0" w:type="dxa"/>
+              <w:left w:w="180.0" w:type="dxa"/>
+              <w:bottom w:w="120.0" w:type="dxa"/>
+              <w:right w:w="180.0" w:type="dxa"/>
+            </w:tcMar>
+            <w:vAlign w:val="top"/>
+          </w:tcPr>
+          <w:p>
+            <w:pPr>
+              <w:spacing w:after="480" w:line="276" w:lineRule="auto"/>
+              <w:rPr>
+                <w:rFonts w:ascii="Arial" w:cs="Arial" w:eastAsia="Arial" w:hAnsi="Arial"/>
+                <w:color w:val="1f1f1f"/>
+              </w:rPr>
+            </w:pPr>
+            <w:r>
+              <w:rPr>
+                <w:rFonts w:ascii="Arial" w:cs="Arial" w:eastAsia="Arial" w:hAnsi="Arial"/>
+                <w:color w:val="1f1f1f"/>
+                <w:rtl w:val="0"/>
+              </w:rPr>
+              <w:t xml:space="preserve">Відсутній інтернет і в кеші немає жодної копії (перший вхід).</w:t>
+            </w:r>
+          </w:p>
+        </w:tc>
+        <w:tc>
+          <w:tcPr>
+            <w:tcBorders>
+              <w:top w:color="1f1f1f" w:space="0" w:sz="6" w:val="single"/>
+              <w:left w:color="1f1f1f" w:space="0" w:sz="6" w:val="single"/>
+              <w:bottom w:color="1f1f1f" w:space="0" w:sz="6" w:val="single"/>
+              <w:right w:color="1f1f1f" w:space="0" w:sz="6" w:val="single"/>
+            </w:tcBorders>
+            <w:tcMar>
+              <w:top w:w="120.0" w:type="dxa"/>
+              <w:left w:w="180.0" w:type="dxa"/>
+              <w:bottom w:w="120.0" w:type="dxa"/>
+              <w:right w:w="180.0" w:type="dxa"/>
+            </w:tcMar>
+            <w:vAlign w:val="top"/>
+          </w:tcPr>
+          <w:p>
+            <w:pPr>
+              <w:spacing w:after="480" w:line="276" w:lineRule="auto"/>
+              <w:rPr>
+                <w:rFonts w:ascii="Arial" w:cs="Arial" w:eastAsia="Arial" w:hAnsi="Arial"/>
+                <w:color w:val="1f1f1f"/>
+              </w:rPr>
+            </w:pPr>
+            <w:r>
+              <w:rPr>
+                <w:rFonts w:ascii="Arial" w:cs="Arial" w:eastAsia="Arial" w:hAnsi="Arial"/>
+                <w:color w:val="1f1f1f"/>
+                <w:rtl w:val="0"/>
+              </w:rPr>
+              <w:t xml:space="preserve">Повідомлення: "Дані відсутні. Підключіться до мережі".</w:t>
+            </w:r>
+          </w:p>
+        </w:tc>
+      </w:tr>
+      <w:tr>
+        <w:trPr>
+          <w:cantSplit w:val="0"/>
+          <w:trHeight w:val="2475" w:hRule="atLeast"/>
+          <w:tblHeader w:val="0"/>
+        </w:trPr>
+        <w:tc>
+          <w:tcPr>
+            <w:tcBorders>
+              <w:top w:color="1f1f1f" w:space="0" w:sz="6" w:val="single"/>
+              <w:left w:color="1f1f1f" w:space="0" w:sz="6" w:val="single"/>
+              <w:bottom w:color="1f1f1f" w:space="0" w:sz="6" w:val="single"/>
+              <w:right w:color="1f1f1f" w:space="0" w:sz="6" w:val="single"/>
+            </w:tcBorders>
+            <w:tcMar>
+              <w:top w:w="120.0" w:type="dxa"/>
+              <w:left w:w="180.0" w:type="dxa"/>
+              <w:bottom w:w="120.0" w:type="dxa"/>
+              <w:right w:w="180.0" w:type="dxa"/>
+            </w:tcMar>
+            <w:vAlign w:val="top"/>
+          </w:tcPr>
+          <w:p>
+            <w:pPr>
+              <w:spacing w:after="480" w:line="276" w:lineRule="auto"/>
+              <w:rPr>
+                <w:rFonts w:ascii="Arial" w:cs="Arial" w:eastAsia="Arial" w:hAnsi="Arial"/>
+                <w:color w:val="1f1f1f"/>
+              </w:rPr>
+            </w:pPr>
+            <w:r>
+              <w:rPr>
+                <w:rFonts w:ascii="Arial" w:cs="Arial" w:eastAsia="Arial" w:hAnsi="Arial"/>
+                <w:b w:val="1"/>
+                <w:bCs w:val="1"/>
+                <w:color w:val="1f1f1f"/>
+                <w:rtl w:val="0"/>
+              </w:rPr>
+              <w:t xml:space="preserve">Переглядати файли</w:t>
+            </w:r>
+            <w:r>
+              <w:rPr>
+                <w:rtl w:val="0"/>
+              </w:rPr>
+            </w:r>
+          </w:p>
+        </w:tc>
+        <w:tc>
+          <w:tcPr>
+            <w:tcBorders>
+              <w:top w:color="1f1f1f" w:space="0" w:sz="6" w:val="single"/>
+              <w:left w:color="1f1f1f" w:space="0" w:sz="6" w:val="single"/>
+              <w:bottom w:color="1f1f1f" w:space="0" w:sz="6" w:val="single"/>
+              <w:right w:color="1f1f1f" w:space="0" w:sz="6" w:val="single"/>
+            </w:tcBorders>
+            <w:tcMar>
+              <w:top w:w="120.0" w:type="dxa"/>
+              <w:left w:w="180.0" w:type="dxa"/>
+              <w:bottom w:w="120.0" w:type="dxa"/>
+              <w:right w:w="180.0" w:type="dxa"/>
+            </w:tcMar>
+            <w:vAlign w:val="top"/>
+          </w:tcPr>
+          <w:p>
+            <w:pPr>
+              <w:spacing w:after="480" w:line="276" w:lineRule="auto"/>
+              <w:rPr>
+                <w:rFonts w:ascii="Arial" w:cs="Arial" w:eastAsia="Arial" w:hAnsi="Arial"/>
+                <w:color w:val="1f1f1f"/>
+              </w:rPr>
+            </w:pPr>
+            <w:r>
+              <w:rPr>
+                <w:rFonts w:ascii="Arial" w:cs="Arial" w:eastAsia="Arial" w:hAnsi="Arial"/>
+                <w:color w:val="1f1f1f"/>
+                <w:rtl w:val="0"/>
+              </w:rPr>
+              <w:t xml:space="preserve">Доступ до сховищ інших груп заблоковано</w:t>
+            </w:r>
+          </w:p>
+        </w:tc>
+        <w:tc>
+          <w:tcPr>
+            <w:tcBorders>
+              <w:top w:color="1f1f1f" w:space="0" w:sz="6" w:val="single"/>
+              <w:left w:color="1f1f1f" w:space="0" w:sz="6" w:val="single"/>
+              <w:bottom w:color="1f1f1f" w:space="0" w:sz="6" w:val="single"/>
+              <w:right w:color="1f1f1f" w:space="0" w:sz="6" w:val="single"/>
+            </w:tcBorders>
+            <w:tcMar>
+              <w:top w:w="120.0" w:type="dxa"/>
+              <w:left w:w="180.0" w:type="dxa"/>
+              <w:bottom w:w="120.0" w:type="dxa"/>
+              <w:right w:w="180.0" w:type="dxa"/>
+            </w:tcMar>
+            <w:vAlign w:val="top"/>
+          </w:tcPr>
+          <w:p>
+            <w:pPr>
+              <w:spacing w:after="480" w:line="276" w:lineRule="auto"/>
+              <w:rPr>
+                <w:rFonts w:ascii="Arial" w:cs="Arial" w:eastAsia="Arial" w:hAnsi="Arial"/>
+                <w:color w:val="1f1f1f"/>
+              </w:rPr>
+            </w:pPr>
+            <w:r>
+              <w:rPr>
+                <w:rFonts w:ascii="Arial" w:cs="Arial" w:eastAsia="Arial" w:hAnsi="Arial"/>
+                <w:color w:val="1f1f1f"/>
+                <w:rtl w:val="0"/>
+              </w:rPr>
+              <w:t xml:space="preserve">Спробувати підібрати ID папки іншої групи в URL-адресі.</w:t>
+            </w:r>
+          </w:p>
+        </w:tc>
+        <w:tc>
+          <w:tcPr>
+            <w:tcBorders>
+              <w:top w:color="1f1f1f" w:space="0" w:sz="6" w:val="single"/>
+              <w:left w:color="1f1f1f" w:space="0" w:sz="6" w:val="single"/>
+              <w:bottom w:color="1f1f1f" w:space="0" w:sz="6" w:val="single"/>
+              <w:right w:color="1f1f1f" w:space="0" w:sz="6" w:val="single"/>
+            </w:tcBorders>
+            <w:tcMar>
+              <w:top w:w="120.0" w:type="dxa"/>
+              <w:left w:w="180.0" w:type="dxa"/>
+              <w:bottom w:w="120.0" w:type="dxa"/>
+              <w:right w:w="180.0" w:type="dxa"/>
+            </w:tcMar>
+            <w:vAlign w:val="top"/>
+          </w:tcPr>
+          <w:p>
+            <w:pPr>
+              <w:spacing w:after="480" w:line="276" w:lineRule="auto"/>
+              <w:rPr>
+                <w:rFonts w:ascii="Arial" w:cs="Arial" w:eastAsia="Arial" w:hAnsi="Arial"/>
+                <w:color w:val="1f1f1f"/>
+              </w:rPr>
+            </w:pPr>
+            <w:r>
+              <w:rPr>
+                <w:rFonts w:ascii="Arial" w:cs="Arial" w:eastAsia="Arial" w:hAnsi="Arial"/>
+                <w:color w:val="1f1f1f"/>
+                <w:rtl w:val="0"/>
+              </w:rPr>
+              <w:t xml:space="preserve">Статус код 403 Forbidden.</w:t>
+            </w:r>
+          </w:p>
+        </w:tc>
+      </w:tr>
+      <w:tr>
+        <w:trPr>
+          <w:cantSplit w:val="0"/>
+          <w:trHeight w:val="1650" w:hRule="atLeast"/>
+          <w:tblHeader w:val="0"/>
+        </w:trPr>
+        <w:tc>
+          <w:tcPr>
+            <w:tcBorders>
+              <w:top w:color="1f1f1f" w:space="0" w:sz="6" w:val="single"/>
+              <w:left w:color="1f1f1f" w:space="0" w:sz="6" w:val="single"/>
+              <w:bottom w:color="1f1f1f" w:space="0" w:sz="6" w:val="single"/>
+              <w:right w:color="1f1f1f" w:space="0" w:sz="6" w:val="single"/>
+            </w:tcBorders>
+            <w:tcMar>
+              <w:top w:w="120.0" w:type="dxa"/>
+              <w:left w:w="180.0" w:type="dxa"/>
+              <w:bottom w:w="120.0" w:type="dxa"/>
+              <w:right w:w="180.0" w:type="dxa"/>
+            </w:tcMar>
+            <w:vAlign w:val="top"/>
+          </w:tcPr>
+          <w:p>
+            <w:pPr>
+              <w:spacing w:after="480" w:line="276" w:lineRule="auto"/>
+              <w:rPr>
+                <w:rFonts w:ascii="Arial" w:cs="Arial" w:eastAsia="Arial" w:hAnsi="Arial"/>
+                <w:b w:val="1"/>
+                <w:bCs w:val="1"/>
+                <w:color w:val="1f1f1f"/>
+              </w:rPr>
+            </w:pPr>
+            <w:r>
+              <w:rPr>
+                <w:rFonts w:ascii="Arial" w:cs="Arial" w:eastAsia="Arial" w:hAnsi="Arial"/>
+                <w:b w:val="1"/>
+                <w:bCs w:val="1"/>
+                <w:color w:val="1f1f1f"/>
+                <w:rtl w:val="0"/>
+              </w:rPr>
+              <w:t xml:space="preserve">Завантажувати файл</w:t>
+            </w:r>
+          </w:p>
+        </w:tc>
+        <w:tc>
+          <w:tcPr>
+            <w:tcBorders>
+              <w:top w:color="1f1f1f" w:space="0" w:sz="6" w:val="single"/>
+              <w:left w:color="1f1f1f" w:space="0" w:sz="6" w:val="single"/>
+              <w:bottom w:color="1f1f1f" w:space="0" w:sz="6" w:val="single"/>
+              <w:right w:color="1f1f1f" w:space="0" w:sz="6" w:val="single"/>
+            </w:tcBorders>
+            <w:tcMar>
+              <w:top w:w="120.0" w:type="dxa"/>
+              <w:left w:w="180.0" w:type="dxa"/>
+              <w:bottom w:w="120.0" w:type="dxa"/>
+              <w:right w:w="180.0" w:type="dxa"/>
+            </w:tcMar>
+            <w:vAlign w:val="top"/>
+          </w:tcPr>
+          <w:p>
+            <w:pPr>
+              <w:spacing w:after="480" w:line="276" w:lineRule="auto"/>
+              <w:rPr>
+                <w:rFonts w:ascii="Arial" w:cs="Arial" w:eastAsia="Arial" w:hAnsi="Arial"/>
+                <w:color w:val="1f1f1f"/>
+              </w:rPr>
+            </w:pPr>
+            <w:r>
+              <w:rPr>
+                <w:rFonts w:ascii="Arial" w:cs="Arial" w:eastAsia="Arial" w:hAnsi="Arial"/>
+                <w:color w:val="1f1f1f"/>
+                <w:rtl w:val="0"/>
+              </w:rPr>
+              <w:t xml:space="preserve">Обмеження розміру файлу (100 Мб)</w:t>
+            </w:r>
+          </w:p>
+        </w:tc>
+        <w:tc>
+          <w:tcPr>
+            <w:tcBorders>
+              <w:top w:color="1f1f1f" w:space="0" w:sz="6" w:val="single"/>
+              <w:left w:color="1f1f1f" w:space="0" w:sz="6" w:val="single"/>
+              <w:bottom w:color="1f1f1f" w:space="0" w:sz="6" w:val="single"/>
+              <w:right w:color="1f1f1f" w:space="0" w:sz="6" w:val="single"/>
+            </w:tcBorders>
+            <w:tcMar>
+              <w:top w:w="120.0" w:type="dxa"/>
+              <w:left w:w="180.0" w:type="dxa"/>
+              <w:bottom w:w="120.0" w:type="dxa"/>
+              <w:right w:w="180.0" w:type="dxa"/>
+            </w:tcMar>
+            <w:vAlign w:val="top"/>
+          </w:tcPr>
+          <w:p>
+            <w:pPr>
+              <w:spacing w:after="480" w:line="276" w:lineRule="auto"/>
+              <w:rPr>
+                <w:rFonts w:ascii="Arial" w:cs="Arial" w:eastAsia="Arial" w:hAnsi="Arial"/>
+                <w:color w:val="1f1f1f"/>
+              </w:rPr>
+            </w:pPr>
+            <w:r>
+              <w:rPr>
+                <w:rFonts w:ascii="Arial" w:cs="Arial" w:eastAsia="Arial" w:hAnsi="Arial"/>
+                <w:color w:val="1f1f1f"/>
+                <w:rtl w:val="0"/>
+              </w:rPr>
+              <w:t xml:space="preserve">Студент завантажує файл розміром більше 100 Мб.</w:t>
+            </w:r>
+          </w:p>
+        </w:tc>
+        <w:tc>
+          <w:tcPr>
+            <w:tcBorders>
+              <w:top w:color="1f1f1f" w:space="0" w:sz="6" w:val="single"/>
+              <w:left w:color="1f1f1f" w:space="0" w:sz="6" w:val="single"/>
+              <w:bottom w:color="1f1f1f" w:space="0" w:sz="6" w:val="single"/>
+              <w:right w:color="1f1f1f" w:space="0" w:sz="6" w:val="single"/>
+            </w:tcBorders>
+            <w:tcMar>
+              <w:top w:w="120.0" w:type="dxa"/>
+              <w:left w:w="180.0" w:type="dxa"/>
+              <w:bottom w:w="120.0" w:type="dxa"/>
+              <w:right w:w="180.0" w:type="dxa"/>
+            </w:tcMar>
+            <w:vAlign w:val="top"/>
+          </w:tcPr>
+          <w:p>
+            <w:pPr>
+              <w:spacing w:after="480" w:line="276" w:lineRule="auto"/>
+              <w:rPr>
+                <w:rFonts w:ascii="Arial" w:cs="Arial" w:eastAsia="Arial" w:hAnsi="Arial"/>
+                <w:color w:val="1f1f1f"/>
+              </w:rPr>
+            </w:pPr>
+            <w:r>
+              <w:rPr>
+                <w:rFonts w:ascii="Arial" w:cs="Arial" w:eastAsia="Arial" w:hAnsi="Arial"/>
+                <w:color w:val="1f1f1f"/>
+                <w:rtl w:val="0"/>
+              </w:rPr>
+              <w:t xml:space="preserve">Система повертає статус код 400 Bad Request.</w:t>
+            </w:r>
+          </w:p>
+        </w:tc>
+      </w:tr>
+      <w:tr>
+        <w:trPr>
+          <w:cantSplit w:val="0"/>
+          <w:trHeight w:val="2205" w:hRule="atLeast"/>
+          <w:tblHeader w:val="0"/>
+        </w:trPr>
+        <w:tc>
+          <w:tcPr>
+            <w:tcBorders>
+              <w:top w:color="1f1f1f" w:space="0" w:sz="6" w:val="single"/>
+              <w:left w:color="1f1f1f" w:space="0" w:sz="6" w:val="single"/>
+              <w:bottom w:color="1f1f1f" w:space="0" w:sz="6" w:val="single"/>
+              <w:right w:color="1f1f1f" w:space="0" w:sz="6" w:val="single"/>
+            </w:tcBorders>
+            <w:tcMar>
+              <w:top w:w="120.0" w:type="dxa"/>
+              <w:left w:w="180.0" w:type="dxa"/>
+              <w:bottom w:w="120.0" w:type="dxa"/>
+              <w:right w:w="180.0" w:type="dxa"/>
+            </w:tcMar>
+            <w:vAlign w:val="top"/>
+          </w:tcPr>
+          <w:p>
+            <w:pPr>
+              <w:spacing w:after="480" w:line="276" w:lineRule="auto"/>
+              <w:rPr>
+                <w:rFonts w:ascii="Arial" w:cs="Arial" w:eastAsia="Arial" w:hAnsi="Arial"/>
+                <w:b w:val="1"/>
+                <w:bCs w:val="1"/>
+                <w:color w:val="1f1f1f"/>
+              </w:rPr>
+            </w:pPr>
+            <w:r>
+              <w:rPr>
+                <w:rFonts w:ascii="Arial" w:cs="Arial" w:eastAsia="Arial" w:hAnsi="Arial"/>
+                <w:b w:val="1"/>
+                <w:bCs w:val="1"/>
+                <w:color w:val="1f1f1f"/>
+                <w:rtl w:val="0"/>
+              </w:rPr>
+              <w:t xml:space="preserve">Надсилати сповіщення</w:t>
+            </w:r>
+          </w:p>
+        </w:tc>
+        <w:tc>
+          <w:tcPr>
+            <w:tcBorders>
+              <w:top w:color="1f1f1f" w:space="0" w:sz="6" w:val="single"/>
+              <w:left w:color="1f1f1f" w:space="0" w:sz="6" w:val="single"/>
+              <w:bottom w:color="1f1f1f" w:space="0" w:sz="6" w:val="single"/>
+              <w:right w:color="1f1f1f" w:space="0" w:sz="6" w:val="single"/>
+            </w:tcBorders>
+            <w:tcMar>
+              <w:top w:w="120.0" w:type="dxa"/>
+              <w:left w:w="180.0" w:type="dxa"/>
+              <w:bottom w:w="120.0" w:type="dxa"/>
+              <w:right w:w="180.0" w:type="dxa"/>
+            </w:tcMar>
+            <w:vAlign w:val="top"/>
+          </w:tcPr>
+          <w:p>
+            <w:pPr>
+              <w:spacing w:after="480" w:line="276" w:lineRule="auto"/>
+              <w:rPr>
+                <w:rFonts w:ascii="Arial" w:cs="Arial" w:eastAsia="Arial" w:hAnsi="Arial"/>
+                <w:color w:val="1f1f1f"/>
+              </w:rPr>
+            </w:pPr>
+            <w:r>
+              <w:rPr>
+                <w:rFonts w:ascii="Arial" w:cs="Arial" w:eastAsia="Arial" w:hAnsi="Arial"/>
+                <w:color w:val="1f1f1f"/>
+                <w:rtl w:val="0"/>
+              </w:rPr>
+              <w:t xml:space="preserve">Логіка дедлайнів (&lt; 24 год)</w:t>
+            </w:r>
+          </w:p>
+        </w:tc>
+        <w:tc>
+          <w:tcPr>
+            <w:tcBorders>
+              <w:top w:color="1f1f1f" w:space="0" w:sz="6" w:val="single"/>
+              <w:left w:color="1f1f1f" w:space="0" w:sz="6" w:val="single"/>
+              <w:bottom w:color="1f1f1f" w:space="0" w:sz="6" w:val="single"/>
+              <w:right w:color="1f1f1f" w:space="0" w:sz="6" w:val="single"/>
+            </w:tcBorders>
+            <w:tcMar>
+              <w:top w:w="120.0" w:type="dxa"/>
+              <w:left w:w="180.0" w:type="dxa"/>
+              <w:bottom w:w="120.0" w:type="dxa"/>
+              <w:right w:w="180.0" w:type="dxa"/>
+            </w:tcMar>
+            <w:vAlign w:val="top"/>
+          </w:tcPr>
+          <w:p>
+            <w:pPr>
+              <w:spacing w:after="480" w:line="276" w:lineRule="auto"/>
+              <w:rPr>
+                <w:rFonts w:ascii="Arial" w:cs="Arial" w:eastAsia="Arial" w:hAnsi="Arial"/>
+                <w:color w:val="1f1f1f"/>
+              </w:rPr>
+            </w:pPr>
+            <w:r>
+              <w:rPr>
+                <w:rFonts w:ascii="Arial" w:cs="Arial" w:eastAsia="Arial" w:hAnsi="Arial"/>
+                <w:color w:val="1f1f1f"/>
+                <w:rtl w:val="0"/>
+              </w:rPr>
+              <w:t xml:space="preserve">Дедлайн завдання змінено на майбутнє (наприклад, через тиждень).</w:t>
+            </w:r>
+          </w:p>
+        </w:tc>
+        <w:tc>
+          <w:tcPr>
+            <w:tcBorders>
+              <w:top w:color="1f1f1f" w:space="0" w:sz="6" w:val="single"/>
+              <w:left w:color="1f1f1f" w:space="0" w:sz="6" w:val="single"/>
+              <w:bottom w:color="1f1f1f" w:space="0" w:sz="6" w:val="single"/>
+              <w:right w:color="1f1f1f" w:space="0" w:sz="6" w:val="single"/>
+            </w:tcBorders>
+            <w:tcMar>
+              <w:top w:w="120.0" w:type="dxa"/>
+              <w:left w:w="180.0" w:type="dxa"/>
+              <w:bottom w:w="120.0" w:type="dxa"/>
+              <w:right w:w="180.0" w:type="dxa"/>
+            </w:tcMar>
+            <w:vAlign w:val="top"/>
+          </w:tcPr>
+          <w:p>
+            <w:pPr>
+              <w:spacing w:after="480" w:line="276" w:lineRule="auto"/>
+              <w:rPr>
+                <w:rFonts w:ascii="Arial" w:cs="Arial" w:eastAsia="Arial" w:hAnsi="Arial"/>
+                <w:color w:val="1f1f1f"/>
+              </w:rPr>
+            </w:pPr>
+            <w:r>
+              <w:rPr>
+                <w:rFonts w:ascii="Arial" w:cs="Arial" w:eastAsia="Arial" w:hAnsi="Arial"/>
+                <w:color w:val="1f1f1f"/>
+                <w:rtl w:val="0"/>
+              </w:rPr>
+              <w:t xml:space="preserve">Система скасовує заплановане "термінове" сповіщення.</w:t>
+            </w:r>
+          </w:p>
+        </w:tc>
+      </w:tr>
+      <w:tr>
+        <w:trPr>
+          <w:cantSplit w:val="0"/>
+          <w:trHeight w:val="2205" w:hRule="atLeast"/>
+          <w:tblHeader w:val="0"/>
+        </w:trPr>
+        <w:tc>
+          <w:tcPr>
+            <w:tcBorders>
+              <w:top w:color="1f1f1f" w:space="0" w:sz="6" w:val="single"/>
+              <w:left w:color="1f1f1f" w:space="0" w:sz="6" w:val="single"/>
+              <w:bottom w:color="1f1f1f" w:space="0" w:sz="6" w:val="single"/>
+              <w:right w:color="1f1f1f" w:space="0" w:sz="6" w:val="single"/>
+            </w:tcBorders>
+            <w:tcMar>
+              <w:top w:w="120.0" w:type="dxa"/>
+              <w:left w:w="180.0" w:type="dxa"/>
+              <w:bottom w:w="120.0" w:type="dxa"/>
+              <w:right w:w="180.0" w:type="dxa"/>
+            </w:tcMar>
+            <w:vAlign w:val="top"/>
+          </w:tcPr>
+          <w:p>
+            <w:pPr>
+              <w:spacing w:after="480" w:line="276" w:lineRule="auto"/>
+              <w:rPr>
+                <w:rFonts w:ascii="Arial" w:cs="Arial" w:eastAsia="Arial" w:hAnsi="Arial"/>
+                <w:b w:val="1"/>
+                <w:bCs w:val="1"/>
+                <w:color w:val="1f1f1f"/>
+              </w:rPr>
+            </w:pPr>
+            <w:r>
+              <w:rPr>
+                <w:rFonts w:ascii="Arial" w:cs="Arial" w:eastAsia="Arial" w:hAnsi="Arial"/>
+                <w:b w:val="1"/>
+                <w:bCs w:val="1"/>
+                <w:color w:val="1f1f1f"/>
+                <w:rtl w:val="0"/>
+              </w:rPr>
+              <w:t xml:space="preserve">Модерувати дані</w:t>
+            </w:r>
+          </w:p>
+        </w:tc>
+        <w:tc>
+          <w:tcPr>
+            <w:tcBorders>
+              <w:top w:color="1f1f1f" w:space="0" w:sz="6" w:val="single"/>
+              <w:left w:color="1f1f1f" w:space="0" w:sz="6" w:val="single"/>
+              <w:bottom w:color="1f1f1f" w:space="0" w:sz="6" w:val="single"/>
+              <w:right w:color="1f1f1f" w:space="0" w:sz="6" w:val="single"/>
+            </w:tcBorders>
+            <w:tcMar>
+              <w:top w:w="120.0" w:type="dxa"/>
+              <w:left w:w="180.0" w:type="dxa"/>
+              <w:bottom w:w="120.0" w:type="dxa"/>
+              <w:right w:w="180.0" w:type="dxa"/>
+            </w:tcMar>
+            <w:vAlign w:val="top"/>
+          </w:tcPr>
+          <w:p>
+            <w:pPr>
+              <w:spacing w:after="480" w:line="276" w:lineRule="auto"/>
+              <w:rPr>
+                <w:rFonts w:ascii="Arial" w:cs="Arial" w:eastAsia="Arial" w:hAnsi="Arial"/>
+                <w:color w:val="1f1f1f"/>
+              </w:rPr>
+            </w:pPr>
+            <w:r>
+              <w:rPr>
+                <w:rFonts w:ascii="Arial" w:cs="Arial" w:eastAsia="Arial" w:hAnsi="Arial"/>
+                <w:color w:val="1f1f1f"/>
+                <w:rtl w:val="0"/>
+              </w:rPr>
+              <w:t xml:space="preserve">Адміністратор може видаляти користувачів</w:t>
+            </w:r>
+          </w:p>
+        </w:tc>
+        <w:tc>
+          <w:tcPr>
+            <w:tcBorders>
+              <w:top w:color="1f1f1f" w:space="0" w:sz="6" w:val="single"/>
+              <w:left w:color="1f1f1f" w:space="0" w:sz="6" w:val="single"/>
+              <w:bottom w:color="1f1f1f" w:space="0" w:sz="6" w:val="single"/>
+              <w:right w:color="1f1f1f" w:space="0" w:sz="6" w:val="single"/>
+            </w:tcBorders>
+            <w:tcMar>
+              <w:top w:w="120.0" w:type="dxa"/>
+              <w:left w:w="180.0" w:type="dxa"/>
+              <w:bottom w:w="120.0" w:type="dxa"/>
+              <w:right w:w="180.0" w:type="dxa"/>
+            </w:tcMar>
+            <w:vAlign w:val="top"/>
+          </w:tcPr>
+          <w:p>
+            <w:pPr>
+              <w:spacing w:after="480" w:line="276" w:lineRule="auto"/>
+              <w:rPr>
+                <w:rFonts w:ascii="Arial" w:cs="Arial" w:eastAsia="Arial" w:hAnsi="Arial"/>
+                <w:color w:val="1f1f1f"/>
+              </w:rPr>
+            </w:pPr>
+            <w:r>
+              <w:rPr>
+                <w:rFonts w:ascii="Arial" w:cs="Arial" w:eastAsia="Arial" w:hAnsi="Arial"/>
+                <w:color w:val="1f1f1f"/>
+                <w:rtl w:val="0"/>
+              </w:rPr>
+              <w:t xml:space="preserve">Адміністратор видаляє свій власний обліковий запис, якщо він єдиний адмін.</w:t>
+            </w:r>
+          </w:p>
+        </w:tc>
+        <w:tc>
+          <w:tcPr>
+            <w:tcBorders>
+              <w:top w:color="1f1f1f" w:space="0" w:sz="6" w:val="single"/>
+              <w:left w:color="1f1f1f" w:space="0" w:sz="6" w:val="single"/>
+              <w:bottom w:color="1f1f1f" w:space="0" w:sz="6" w:val="single"/>
+              <w:right w:color="1f1f1f" w:space="0" w:sz="6" w:val="single"/>
+            </w:tcBorders>
+            <w:tcMar>
+              <w:top w:w="120.0" w:type="dxa"/>
+              <w:left w:w="180.0" w:type="dxa"/>
+              <w:bottom w:w="120.0" w:type="dxa"/>
+              <w:right w:w="180.0" w:type="dxa"/>
+            </w:tcMar>
+            <w:vAlign w:val="top"/>
+          </w:tcPr>
+          <w:p>
+            <w:pPr>
+              <w:spacing w:after="480" w:line="276" w:lineRule="auto"/>
+              <w:rPr>
+                <w:rFonts w:ascii="Arial" w:cs="Arial" w:eastAsia="Arial" w:hAnsi="Arial"/>
+                <w:color w:val="1f1f1f"/>
+              </w:rPr>
+            </w:pPr>
+            <w:r>
+              <w:rPr>
+                <w:rFonts w:ascii="Arial" w:cs="Arial" w:eastAsia="Arial" w:hAnsi="Arial"/>
+                <w:color w:val="1f1f1f"/>
+                <w:rtl w:val="0"/>
+              </w:rPr>
+              <w:t xml:space="preserve">Система блокує дію для запобігання втрати контролю над системою.</w:t>
+            </w:r>
+          </w:p>
+        </w:tc>
+      </w:tr>
+      <w:tr>
+        <w:trPr>
+          <w:cantSplit w:val="0"/>
+          <w:trHeight w:val="2475" w:hRule="atLeast"/>
+          <w:tblHeader w:val="0"/>
+        </w:trPr>
+        <w:tc>
+          <w:tcPr>
+            <w:tcBorders>
+              <w:top w:color="1f1f1f" w:space="0" w:sz="6" w:val="single"/>
+              <w:left w:color="1f1f1f" w:space="0" w:sz="6" w:val="single"/>
+              <w:bottom w:color="1f1f1f" w:space="0" w:sz="6" w:val="single"/>
+              <w:right w:color="1f1f1f" w:space="0" w:sz="6" w:val="single"/>
+            </w:tcBorders>
+            <w:tcMar>
+              <w:top w:w="120.0" w:type="dxa"/>
+              <w:left w:w="180.0" w:type="dxa"/>
+              <w:bottom w:w="120.0" w:type="dxa"/>
+              <w:right w:w="180.0" w:type="dxa"/>
+            </w:tcMar>
+            <w:vAlign w:val="top"/>
+          </w:tcPr>
+          <w:p>
+            <w:pPr>
+              <w:spacing w:after="480" w:line="276" w:lineRule="auto"/>
+              <w:rPr>
+                <w:rFonts w:ascii="Arial" w:cs="Arial" w:eastAsia="Arial" w:hAnsi="Arial"/>
+                <w:b w:val="1"/>
+                <w:bCs w:val="1"/>
+                <w:color w:val="1f1f1f"/>
+              </w:rPr>
+            </w:pPr>
+            <w:r>
+              <w:rPr>
+                <w:rFonts w:ascii="Arial" w:cs="Arial" w:eastAsia="Arial" w:hAnsi="Arial"/>
+                <w:b w:val="1"/>
+                <w:bCs w:val="1"/>
+                <w:color w:val="1f1f1f"/>
+                <w:rtl w:val="0"/>
+              </w:rPr>
+              <w:t xml:space="preserve">Синхронізувати зміни</w:t>
+            </w:r>
+          </w:p>
+        </w:tc>
+        <w:tc>
+          <w:tcPr>
+            <w:tcBorders>
+              <w:top w:color="1f1f1f" w:space="0" w:sz="6" w:val="single"/>
+              <w:left w:color="1f1f1f" w:space="0" w:sz="6" w:val="single"/>
+              <w:bottom w:color="1f1f1f" w:space="0" w:sz="6" w:val="single"/>
+              <w:right w:color="1f1f1f" w:space="0" w:sz="6" w:val="single"/>
+            </w:tcBorders>
+            <w:tcMar>
+              <w:top w:w="120.0" w:type="dxa"/>
+              <w:left w:w="180.0" w:type="dxa"/>
+              <w:bottom w:w="120.0" w:type="dxa"/>
+              <w:right w:w="180.0" w:type="dxa"/>
+            </w:tcMar>
+            <w:vAlign w:val="top"/>
+          </w:tcPr>
+          <w:p>
+            <w:pPr>
+              <w:spacing w:after="480" w:line="276" w:lineRule="auto"/>
+              <w:rPr>
+                <w:rFonts w:ascii="Arial" w:cs="Arial" w:eastAsia="Arial" w:hAnsi="Arial"/>
+                <w:color w:val="1f1f1f"/>
+              </w:rPr>
+            </w:pPr>
+            <w:r>
+              <w:rPr>
+                <w:rFonts w:ascii="Arial" w:cs="Arial" w:eastAsia="Arial" w:hAnsi="Arial"/>
+                <w:color w:val="1f1f1f"/>
+                <w:rtl w:val="0"/>
+              </w:rPr>
+              <w:t xml:space="preserve">Синхронізація між пристроями</w:t>
+            </w:r>
+          </w:p>
+        </w:tc>
+        <w:tc>
+          <w:tcPr>
+            <w:tcBorders>
+              <w:top w:color="1f1f1f" w:space="0" w:sz="6" w:val="single"/>
+              <w:left w:color="1f1f1f" w:space="0" w:sz="6" w:val="single"/>
+              <w:bottom w:color="1f1f1f" w:space="0" w:sz="6" w:val="single"/>
+              <w:right w:color="1f1f1f" w:space="0" w:sz="6" w:val="single"/>
+            </w:tcBorders>
+            <w:tcMar>
+              <w:top w:w="120.0" w:type="dxa"/>
+              <w:left w:w="180.0" w:type="dxa"/>
+              <w:bottom w:w="120.0" w:type="dxa"/>
+              <w:right w:w="180.0" w:type="dxa"/>
+            </w:tcMar>
+            <w:vAlign w:val="top"/>
+          </w:tcPr>
+          <w:p>
+            <w:pPr>
+              <w:spacing w:after="480" w:line="276" w:lineRule="auto"/>
+              <w:rPr>
+                <w:rFonts w:ascii="Arial" w:cs="Arial" w:eastAsia="Arial" w:hAnsi="Arial"/>
+                <w:color w:val="1f1f1f"/>
+              </w:rPr>
+            </w:pPr>
+            <w:r>
+              <w:rPr>
+                <w:rFonts w:ascii="Arial" w:cs="Arial" w:eastAsia="Arial" w:hAnsi="Arial"/>
+                <w:color w:val="1f1f1f"/>
+                <w:rtl w:val="0"/>
+              </w:rPr>
+              <w:t xml:space="preserve">Одночасна зміна одного завдання з двох пристроїв (конфлікт).</w:t>
+            </w:r>
+          </w:p>
+        </w:tc>
+        <w:tc>
+          <w:tcPr>
+            <w:tcBorders>
+              <w:top w:color="1f1f1f" w:space="0" w:sz="6" w:val="single"/>
+              <w:left w:color="1f1f1f" w:space="0" w:sz="6" w:val="single"/>
+              <w:bottom w:color="1f1f1f" w:space="0" w:sz="6" w:val="single"/>
+              <w:right w:color="1f1f1f" w:space="0" w:sz="6" w:val="single"/>
+            </w:tcBorders>
+            <w:tcMar>
+              <w:top w:w="120.0" w:type="dxa"/>
+              <w:left w:w="180.0" w:type="dxa"/>
+              <w:bottom w:w="120.0" w:type="dxa"/>
+              <w:right w:w="180.0" w:type="dxa"/>
+            </w:tcMar>
+            <w:vAlign w:val="top"/>
+          </w:tcPr>
+          <w:p>
+            <w:pPr>
+              <w:spacing w:after="480" w:line="276" w:lineRule="auto"/>
+              <w:rPr>
+                <w:rFonts w:ascii="Arial" w:cs="Arial" w:eastAsia="Arial" w:hAnsi="Arial"/>
+                <w:color w:val="1f1f1f"/>
+              </w:rPr>
+            </w:pPr>
+            <w:r>
+              <w:rPr>
+                <w:rFonts w:ascii="Arial" w:cs="Arial" w:eastAsia="Arial" w:hAnsi="Arial"/>
+                <w:color w:val="1f1f1f"/>
+                <w:rtl w:val="0"/>
+              </w:rPr>
+              <w:t xml:space="preserve">Система повинна зберегти останню актуальну зміну або попередити про конфлікт.</w:t>
+            </w:r>
+          </w:p>
+        </w:tc>
+      </w:tr>
+    </w:tbl>
+    <w:p>
+      <w:pPr>
+        <w:spacing w:after="120" w:line="276" w:lineRule="auto"/>
+        <w:rPr>
+          <w:rFonts w:ascii="Arial" w:cs="Arial" w:eastAsia="Arial" w:hAnsi="Arial"/>
+          <w:sz w:val="28"/>
+          <w:szCs w:val="28"/>
+        </w:rPr>
       </w:pPr>
       <w:r>
         <w:rPr>
@@ -2241,7 +4866,7 @@
           <wp:inline distB="114300" distT="114300" distL="114300" distR="114300">
             <wp:extent cx="6120455" cy="6261100"/>
             <wp:effectExtent b="0" l="0" r="0" t="0"/>
-            <wp:docPr id="1" name="image1.png"/>
+            <wp:docPr id="5" name="image1.png"/>
             <a:graphic>
               <a:graphicData uri="http://schemas.openxmlformats.org/drawingml/2006/picture">
                 <pic:pic>
@@ -2274,6 +4899,820 @@
         <w:rPr>
           <w:rtl w:val="0"/>
         </w:rPr>
+      </w:r>
+    </w:p>
+    <w:p>
+      <w:pPr>
+        <w:rPr/>
+      </w:pPr>
+      <w:r>
+        <w:rPr>
+          <w:rtl w:val="0"/>
+        </w:rPr>
+      </w:r>
+    </w:p>
+    <w:p>
+      <w:pPr>
+        <w:rPr/>
+      </w:pPr>
+      <w:r>
+        <w:rPr>
+          <w:rtl w:val="0"/>
+        </w:rPr>
+      </w:r>
+    </w:p>
+    <w:p>
+      <w:pPr>
+        <w:rPr/>
+      </w:pPr>
+      <w:r>
+        <w:rPr>
+          <w:rtl w:val="0"/>
+        </w:rPr>
+      </w:r>
+    </w:p>
+    <w:p>
+      <w:pPr>
+        <w:rPr/>
+      </w:pPr>
+      <w:r>
+        <w:rPr>
+          <w:rtl w:val="0"/>
+        </w:rPr>
+      </w:r>
+    </w:p>
+    <w:p>
+      <w:pPr>
+        <w:rPr/>
+      </w:pPr>
+      <w:r>
+        <w:rPr>
+          <w:rtl w:val="0"/>
+        </w:rPr>
+      </w:r>
+    </w:p>
+    <w:p>
+      <w:pPr>
+        <w:rPr/>
+      </w:pPr>
+      <w:r>
+        <w:rPr>
+          <w:rtl w:val="0"/>
+        </w:rPr>
+      </w:r>
+    </w:p>
+    <w:p>
+      <w:pPr>
+        <w:rPr/>
+      </w:pPr>
+      <w:r>
+        <w:rPr>
+          <w:rtl w:val="0"/>
+        </w:rPr>
+      </w:r>
+    </w:p>
+    <w:p>
+      <w:pPr>
+        <w:rPr/>
+      </w:pPr>
+      <w:r>
+        <w:rPr>
+          <w:rtl w:val="0"/>
+        </w:rPr>
+      </w:r>
+    </w:p>
+    <w:p>
+      <w:pPr>
+        <w:rPr/>
+      </w:pPr>
+      <w:r>
+        <w:rPr>
+          <w:rtl w:val="0"/>
+        </w:rPr>
+      </w:r>
+    </w:p>
+    <w:p>
+      <w:pPr>
+        <w:rPr/>
+      </w:pPr>
+      <w:r>
+        <w:rPr>
+          <w:rtl w:val="0"/>
+        </w:rPr>
+      </w:r>
+    </w:p>
+    <w:p>
+      <w:pPr>
+        <w:rPr>
+          <w:sz w:val="28"/>
+          <w:szCs w:val="28"/>
+        </w:rPr>
+      </w:pPr>
+      <w:r>
+        <w:rPr>
+          <w:sz w:val="28"/>
+          <w:szCs w:val="28"/>
+          <w:rtl w:val="0"/>
+        </w:rPr>
+        <w:t xml:space="preserve">Діаграми послідовностей:</w:t>
+      </w:r>
+    </w:p>
+    <w:p>
+      <w:pPr>
+        <w:rPr/>
+      </w:pPr>
+      <w:r>
+        <w:rPr>
+          <w:rtl w:val="0"/>
+        </w:rPr>
+      </w:r>
+    </w:p>
+    <w:p>
+      <w:pPr>
+        <w:jc w:val="center"/>
+        <w:rPr/>
+      </w:pPr>
+      <w:r>
+        <w:rPr>
+          <w:rtl w:val="0"/>
+        </w:rPr>
+        <w:br w:type="textWrapping"/>
+      </w:r>
+      <w:r>
+        <w:rPr/>
+        <w:drawing>
+          <wp:inline distB="114300" distT="114300" distL="114300" distR="114300">
+            <wp:extent cx="6120455" cy="3467100"/>
+            <wp:effectExtent b="0" l="0" r="0" t="0"/>
+            <wp:docPr id="6" name="image5.png"/>
+            <a:graphic>
+              <a:graphicData uri="http://schemas.openxmlformats.org/drawingml/2006/picture">
+                <pic:pic>
+                  <pic:nvPicPr>
+                    <pic:cNvPr id="0" name="image5.png"/>
+                    <pic:cNvPicPr preferRelativeResize="0"/>
+                  </pic:nvPicPr>
+                  <pic:blipFill>
+                    <a:blip r:embed="rId7"/>
+                    <a:srcRect b="0" l="0" r="0" t="0"/>
+                    <a:stretch>
+                      <a:fillRect/>
+                    </a:stretch>
+                  </pic:blipFill>
+                  <pic:spPr>
+                    <a:xfrm>
+                      <a:off x="0" y="0"/>
+                      <a:ext cx="6120455" cy="3467100"/>
+                    </a:xfrm>
+                    <a:prstGeom prst="rect"/>
+                    <a:ln/>
+                  </pic:spPr>
+                </pic:pic>
+              </a:graphicData>
+            </a:graphic>
+          </wp:inline>
+        </w:drawing>
+      </w:r>
+      <w:r>
+        <w:rPr>
+          <w:rtl w:val="0"/>
+        </w:rPr>
+        <w:br w:type="textWrapping"/>
+        <w:t xml:space="preserve">Авторизація / Автентифікація</w:t>
+        <w:br w:type="textWrapping"/>
+        <w:br w:type="textWrapping"/>
+      </w:r>
+      <w:r>
+        <w:rPr/>
+        <w:drawing>
+          <wp:inline distB="114300" distT="114300" distL="114300" distR="114300">
+            <wp:extent cx="6120455" cy="6045200"/>
+            <wp:effectExtent b="0" l="0" r="0" t="0"/>
+            <wp:docPr id="2" name="image7.png"/>
+            <a:graphic>
+              <a:graphicData uri="http://schemas.openxmlformats.org/drawingml/2006/picture">
+                <pic:pic>
+                  <pic:nvPicPr>
+                    <pic:cNvPr id="0" name="image7.png"/>
+                    <pic:cNvPicPr preferRelativeResize="0"/>
+                  </pic:nvPicPr>
+                  <pic:blipFill>
+                    <a:blip r:embed="rId8"/>
+                    <a:srcRect b="0" l="0" r="0" t="0"/>
+                    <a:stretch>
+                      <a:fillRect/>
+                    </a:stretch>
+                  </pic:blipFill>
+                  <pic:spPr>
+                    <a:xfrm>
+                      <a:off x="0" y="0"/>
+                      <a:ext cx="6120455" cy="6045200"/>
+                    </a:xfrm>
+                    <a:prstGeom prst="rect"/>
+                    <a:ln/>
+                  </pic:spPr>
+                </pic:pic>
+              </a:graphicData>
+            </a:graphic>
+          </wp:inline>
+        </w:drawing>
+      </w:r>
+      <w:r>
+        <w:rPr>
+          <w:rtl w:val="0"/>
+        </w:rPr>
+      </w:r>
+    </w:p>
+    <w:p>
+      <w:pPr>
+        <w:jc w:val="center"/>
+        <w:rPr/>
+      </w:pPr>
+      <w:r>
+        <w:rPr>
+          <w:rtl w:val="0"/>
+        </w:rPr>
+        <w:t xml:space="preserve">Сховище файлів</w:t>
+      </w:r>
+    </w:p>
+    <w:p>
+      <w:pPr>
+        <w:rPr/>
+      </w:pPr>
+      <w:r>
+        <w:rPr>
+          <w:rtl w:val="0"/>
+        </w:rPr>
+      </w:r>
+    </w:p>
+    <w:p>
+      <w:pPr>
+        <w:rPr/>
+      </w:pPr>
+      <w:r>
+        <w:rPr/>
+        <w:drawing>
+          <wp:inline distB="114300" distT="114300" distL="114300" distR="114300">
+            <wp:extent cx="6120455" cy="4622800"/>
+            <wp:effectExtent b="0" l="0" r="0" t="0"/>
+            <wp:docPr id="7" name="image8.png"/>
+            <a:graphic>
+              <a:graphicData uri="http://schemas.openxmlformats.org/drawingml/2006/picture">
+                <pic:pic>
+                  <pic:nvPicPr>
+                    <pic:cNvPr id="0" name="image8.png"/>
+                    <pic:cNvPicPr preferRelativeResize="0"/>
+                  </pic:nvPicPr>
+                  <pic:blipFill>
+                    <a:blip r:embed="rId9"/>
+                    <a:srcRect b="0" l="0" r="0" t="0"/>
+                    <a:stretch>
+                      <a:fillRect/>
+                    </a:stretch>
+                  </pic:blipFill>
+                  <pic:spPr>
+                    <a:xfrm>
+                      <a:off x="0" y="0"/>
+                      <a:ext cx="6120455" cy="4622800"/>
+                    </a:xfrm>
+                    <a:prstGeom prst="rect"/>
+                    <a:ln/>
+                  </pic:spPr>
+                </pic:pic>
+              </a:graphicData>
+            </a:graphic>
+          </wp:inline>
+        </w:drawing>
+      </w:r>
+      <w:r>
+        <w:rPr>
+          <w:rtl w:val="0"/>
+        </w:rPr>
+      </w:r>
+    </w:p>
+    <w:p>
+      <w:pPr>
+        <w:jc w:val="center"/>
+        <w:rPr/>
+      </w:pPr>
+      <w:r>
+        <w:rPr>
+          <w:rtl w:val="0"/>
+        </w:rPr>
+        <w:t xml:space="preserve">Дошка завдань</w:t>
+      </w:r>
+    </w:p>
+    <w:p>
+      <w:pPr>
+        <w:rPr/>
+      </w:pPr>
+      <w:r>
+        <w:rPr>
+          <w:rtl w:val="0"/>
+        </w:rPr>
+      </w:r>
+    </w:p>
+    <w:p>
+      <w:pPr>
+        <w:rPr/>
+      </w:pPr>
+      <w:r>
+        <w:rPr>
+          <w:rtl w:val="0"/>
+        </w:rPr>
+      </w:r>
+    </w:p>
+    <w:p>
+      <w:pPr>
+        <w:rPr/>
+      </w:pPr>
+      <w:r>
+        <w:rPr>
+          <w:rtl w:val="0"/>
+        </w:rPr>
+      </w:r>
+    </w:p>
+    <w:p>
+      <w:pPr>
+        <w:rPr/>
+      </w:pPr>
+      <w:r>
+        <w:rPr>
+          <w:rtl w:val="0"/>
+        </w:rPr>
+      </w:r>
+    </w:p>
+    <w:p>
+      <w:pPr>
+        <w:rPr/>
+      </w:pPr>
+      <w:r>
+        <w:rPr/>
+        <w:drawing>
+          <wp:inline distB="114300" distT="114300" distL="114300" distR="114300">
+            <wp:extent cx="6120455" cy="4089400"/>
+            <wp:effectExtent b="0" l="0" r="0" t="0"/>
+            <wp:docPr id="3" name="image4.png"/>
+            <a:graphic>
+              <a:graphicData uri="http://schemas.openxmlformats.org/drawingml/2006/picture">
+                <pic:pic>
+                  <pic:nvPicPr>
+                    <pic:cNvPr id="0" name="image4.png"/>
+                    <pic:cNvPicPr preferRelativeResize="0"/>
+                  </pic:nvPicPr>
+                  <pic:blipFill>
+                    <a:blip r:embed="rId10"/>
+                    <a:srcRect b="0" l="0" r="0" t="0"/>
+                    <a:stretch>
+                      <a:fillRect/>
+                    </a:stretch>
+                  </pic:blipFill>
+                  <pic:spPr>
+                    <a:xfrm>
+                      <a:off x="0" y="0"/>
+                      <a:ext cx="6120455" cy="4089400"/>
+                    </a:xfrm>
+                    <a:prstGeom prst="rect"/>
+                    <a:ln/>
+                  </pic:spPr>
+                </pic:pic>
+              </a:graphicData>
+            </a:graphic>
+          </wp:inline>
+        </w:drawing>
+      </w:r>
+      <w:r>
+        <w:rPr>
+          <w:rtl w:val="0"/>
+        </w:rPr>
+      </w:r>
+    </w:p>
+    <w:p>
+      <w:pPr>
+        <w:jc w:val="center"/>
+        <w:rPr/>
+      </w:pPr>
+      <w:r>
+        <w:rPr>
+          <w:rtl w:val="0"/>
+        </w:rPr>
+        <w:t xml:space="preserve">Сторінка розкладу старости</w:t>
+        <w:br w:type="textWrapping"/>
+        <w:br w:type="textWrapping"/>
+      </w:r>
+    </w:p>
+    <w:p>
+      <w:pPr>
+        <w:rPr/>
+      </w:pPr>
+      <w:r>
+        <w:rPr>
+          <w:rtl w:val="0"/>
+        </w:rPr>
+      </w:r>
+    </w:p>
+    <w:p>
+      <w:pPr>
+        <w:rPr/>
+      </w:pPr>
+      <w:r>
+        <w:rPr>
+          <w:rtl w:val="0"/>
+        </w:rPr>
+      </w:r>
+    </w:p>
+    <w:p>
+      <w:pPr>
+        <w:rPr/>
+      </w:pPr>
+      <w:r>
+        <w:rPr>
+          <w:rtl w:val="0"/>
+        </w:rPr>
+      </w:r>
+    </w:p>
+    <w:p>
+      <w:pPr>
+        <w:rPr/>
+      </w:pPr>
+      <w:r>
+        <w:rPr>
+          <w:rtl w:val="0"/>
+        </w:rPr>
+      </w:r>
+    </w:p>
+    <w:p>
+      <w:pPr>
+        <w:rPr/>
+      </w:pPr>
+      <w:r>
+        <w:rPr>
+          <w:rtl w:val="0"/>
+        </w:rPr>
+      </w:r>
+    </w:p>
+    <w:p>
+      <w:pPr>
+        <w:rPr/>
+      </w:pPr>
+      <w:r>
+        <w:rPr>
+          <w:rtl w:val="0"/>
+        </w:rPr>
+      </w:r>
+    </w:p>
+    <w:p>
+      <w:pPr>
+        <w:rPr/>
+      </w:pPr>
+      <w:r>
+        <w:rPr>
+          <w:rtl w:val="0"/>
+        </w:rPr>
+        <w:br w:type="textWrapping"/>
+      </w:r>
+    </w:p>
+    <w:p>
+      <w:pPr>
+        <w:rPr/>
+      </w:pPr>
+      <w:r>
+        <w:rPr/>
+        <w:drawing>
+          <wp:inline distB="114300" distT="114300" distL="114300" distR="114300">
+            <wp:extent cx="6120455" cy="3149600"/>
+            <wp:effectExtent b="0" l="0" r="0" t="0"/>
+            <wp:docPr id="9" name="image6.png"/>
+            <a:graphic>
+              <a:graphicData uri="http://schemas.openxmlformats.org/drawingml/2006/picture">
+                <pic:pic>
+                  <pic:nvPicPr>
+                    <pic:cNvPr id="0" name="image6.png"/>
+                    <pic:cNvPicPr preferRelativeResize="0"/>
+                  </pic:nvPicPr>
+                  <pic:blipFill>
+                    <a:blip r:embed="rId11"/>
+                    <a:srcRect b="0" l="0" r="0" t="0"/>
+                    <a:stretch>
+                      <a:fillRect/>
+                    </a:stretch>
+                  </pic:blipFill>
+                  <pic:spPr>
+                    <a:xfrm>
+                      <a:off x="0" y="0"/>
+                      <a:ext cx="6120455" cy="3149600"/>
+                    </a:xfrm>
+                    <a:prstGeom prst="rect"/>
+                    <a:ln/>
+                  </pic:spPr>
+                </pic:pic>
+              </a:graphicData>
+            </a:graphic>
+          </wp:inline>
+        </w:drawing>
+      </w:r>
+      <w:r>
+        <w:rPr>
+          <w:rtl w:val="0"/>
+        </w:rPr>
+      </w:r>
+    </w:p>
+    <w:p>
+      <w:pPr>
+        <w:jc w:val="center"/>
+        <w:rPr/>
+      </w:pPr>
+      <w:r>
+        <w:rPr>
+          <w:rtl w:val="0"/>
+        </w:rPr>
+        <w:t xml:space="preserve">Сторінка профілю</w:t>
+      </w:r>
+    </w:p>
+    <w:p>
+      <w:pPr>
+        <w:rPr/>
+      </w:pPr>
+      <w:r>
+        <w:rPr>
+          <w:rtl w:val="0"/>
+        </w:rPr>
+      </w:r>
+    </w:p>
+    <w:p>
+      <w:pPr>
+        <w:rPr/>
+      </w:pPr>
+      <w:r>
+        <w:rPr>
+          <w:rtl w:val="0"/>
+        </w:rPr>
+      </w:r>
+    </w:p>
+    <w:p>
+      <w:pPr>
+        <w:rPr/>
+      </w:pPr>
+      <w:r>
+        <w:rPr>
+          <w:rtl w:val="0"/>
+        </w:rPr>
+      </w:r>
+    </w:p>
+    <w:p>
+      <w:pPr>
+        <w:rPr/>
+      </w:pPr>
+      <w:r>
+        <w:rPr>
+          <w:rtl w:val="0"/>
+        </w:rPr>
+      </w:r>
+    </w:p>
+    <w:p>
+      <w:pPr>
+        <w:rPr/>
+      </w:pPr>
+      <w:r>
+        <w:rPr>
+          <w:rtl w:val="0"/>
+        </w:rPr>
+        <w:br w:type="textWrapping"/>
+        <w:br w:type="textWrapping"/>
+        <w:br w:type="textWrapping"/>
+      </w:r>
+      <w:r>
+        <w:rPr/>
+        <w:drawing>
+          <wp:inline distB="114300" distT="114300" distL="114300" distR="114300">
+            <wp:extent cx="6120455" cy="4432300"/>
+            <wp:effectExtent b="0" l="0" r="0" t="0"/>
+            <wp:docPr id="8" name="image9.png"/>
+            <a:graphic>
+              <a:graphicData uri="http://schemas.openxmlformats.org/drawingml/2006/picture">
+                <pic:pic>
+                  <pic:nvPicPr>
+                    <pic:cNvPr id="0" name="image9.png"/>
+                    <pic:cNvPicPr preferRelativeResize="0"/>
+                  </pic:nvPicPr>
+                  <pic:blipFill>
+                    <a:blip r:embed="rId12"/>
+                    <a:srcRect b="0" l="0" r="0" t="0"/>
+                    <a:stretch>
+                      <a:fillRect/>
+                    </a:stretch>
+                  </pic:blipFill>
+                  <pic:spPr>
+                    <a:xfrm>
+                      <a:off x="0" y="0"/>
+                      <a:ext cx="6120455" cy="4432300"/>
+                    </a:xfrm>
+                    <a:prstGeom prst="rect"/>
+                    <a:ln/>
+                  </pic:spPr>
+                </pic:pic>
+              </a:graphicData>
+            </a:graphic>
+          </wp:inline>
+        </w:drawing>
+      </w:r>
+      <w:r>
+        <w:rPr>
+          <w:rtl w:val="0"/>
+        </w:rPr>
+      </w:r>
+    </w:p>
+    <w:p>
+      <w:pPr>
+        <w:jc w:val="center"/>
+        <w:rPr/>
+      </w:pPr>
+      <w:r>
+        <w:rPr>
+          <w:rtl w:val="0"/>
+        </w:rPr>
+        <w:t xml:space="preserve">Адмін-панель</w:t>
+        <w:br w:type="textWrapping"/>
+      </w:r>
+    </w:p>
+    <w:p>
+      <w:pPr>
+        <w:rPr/>
+      </w:pPr>
+      <w:r>
+        <w:rPr>
+          <w:rtl w:val="0"/>
+        </w:rPr>
+      </w:r>
+    </w:p>
+    <w:p>
+      <w:pPr>
+        <w:rPr/>
+      </w:pPr>
+      <w:r>
+        <w:rPr>
+          <w:rtl w:val="0"/>
+        </w:rPr>
+      </w:r>
+    </w:p>
+    <w:p>
+      <w:pPr>
+        <w:rPr/>
+      </w:pPr>
+      <w:r>
+        <w:rPr>
+          <w:rtl w:val="0"/>
+        </w:rPr>
+        <w:br w:type="textWrapping"/>
+      </w:r>
+      <w:r>
+        <w:rPr/>
+        <w:drawing>
+          <wp:inline distB="114300" distT="114300" distL="114300" distR="114300">
+            <wp:extent cx="6120455" cy="4076700"/>
+            <wp:effectExtent b="0" l="0" r="0" t="0"/>
+            <wp:docPr id="1" name="image2.png"/>
+            <a:graphic>
+              <a:graphicData uri="http://schemas.openxmlformats.org/drawingml/2006/picture">
+                <pic:pic>
+                  <pic:nvPicPr>
+                    <pic:cNvPr id="0" name="image2.png"/>
+                    <pic:cNvPicPr preferRelativeResize="0"/>
+                  </pic:nvPicPr>
+                  <pic:blipFill>
+                    <a:blip r:embed="rId13"/>
+                    <a:srcRect b="0" l="0" r="0" t="0"/>
+                    <a:stretch>
+                      <a:fillRect/>
+                    </a:stretch>
+                  </pic:blipFill>
+                  <pic:spPr>
+                    <a:xfrm>
+                      <a:off x="0" y="0"/>
+                      <a:ext cx="6120455" cy="4076700"/>
+                    </a:xfrm>
+                    <a:prstGeom prst="rect"/>
+                    <a:ln/>
+                  </pic:spPr>
+                </pic:pic>
+              </a:graphicData>
+            </a:graphic>
+          </wp:inline>
+        </w:drawing>
+      </w:r>
+      <w:r>
+        <w:rPr>
+          <w:rtl w:val="0"/>
+        </w:rPr>
+      </w:r>
+    </w:p>
+    <w:p>
+      <w:pPr>
+        <w:jc w:val="center"/>
+        <w:rPr/>
+      </w:pPr>
+      <w:r>
+        <w:rPr>
+          <w:rtl w:val="0"/>
+        </w:rPr>
+        <w:t xml:space="preserve">Сторінка запитів</w:t>
+      </w:r>
+    </w:p>
+    <w:p>
+      <w:pPr>
+        <w:rPr/>
+      </w:pPr>
+      <w:r>
+        <w:rPr>
+          <w:rtl w:val="0"/>
+        </w:rPr>
+      </w:r>
+    </w:p>
+    <w:p>
+      <w:pPr>
+        <w:rPr/>
+      </w:pPr>
+      <w:r>
+        <w:rPr>
+          <w:rtl w:val="0"/>
+        </w:rPr>
+      </w:r>
+    </w:p>
+    <w:p>
+      <w:pPr>
+        <w:rPr/>
+      </w:pPr>
+      <w:r>
+        <w:rPr>
+          <w:rtl w:val="0"/>
+        </w:rPr>
+      </w:r>
+    </w:p>
+    <w:p>
+      <w:pPr>
+        <w:rPr/>
+      </w:pPr>
+      <w:r>
+        <w:rPr>
+          <w:rtl w:val="0"/>
+        </w:rPr>
+      </w:r>
+    </w:p>
+    <w:p>
+      <w:pPr>
+        <w:rPr/>
+      </w:pPr>
+      <w:r>
+        <w:rPr/>
+        <w:drawing>
+          <wp:inline distB="114300" distT="114300" distL="114300" distR="114300">
+            <wp:extent cx="6120455" cy="3683000"/>
+            <wp:effectExtent b="0" l="0" r="0" t="0"/>
+            <wp:docPr id="4" name="image3.png"/>
+            <a:graphic>
+              <a:graphicData uri="http://schemas.openxmlformats.org/drawingml/2006/picture">
+                <pic:pic>
+                  <pic:nvPicPr>
+                    <pic:cNvPr id="0" name="image3.png"/>
+                    <pic:cNvPicPr preferRelativeResize="0"/>
+                  </pic:nvPicPr>
+                  <pic:blipFill>
+                    <a:blip r:embed="rId14"/>
+                    <a:srcRect b="0" l="0" r="0" t="0"/>
+                    <a:stretch>
+                      <a:fillRect/>
+                    </a:stretch>
+                  </pic:blipFill>
+                  <pic:spPr>
+                    <a:xfrm>
+                      <a:off x="0" y="0"/>
+                      <a:ext cx="6120455" cy="3683000"/>
+                    </a:xfrm>
+                    <a:prstGeom prst="rect"/>
+                    <a:ln/>
+                  </pic:spPr>
+                </pic:pic>
+              </a:graphicData>
+            </a:graphic>
+          </wp:inline>
+        </w:drawing>
+      </w:r>
+      <w:r>
+        <w:rPr>
+          <w:rtl w:val="0"/>
+        </w:rPr>
+      </w:r>
+    </w:p>
+    <w:p>
+      <w:pPr>
+        <w:jc w:val="center"/>
+        <w:rPr/>
+      </w:pPr>
+      <w:r>
+        <w:rPr>
+          <w:rtl w:val="0"/>
+        </w:rPr>
+        <w:t xml:space="preserve">Отримання статистики</w:t>
       </w:r>
     </w:p>
     <w:sectPr>
@@ -2561,6 +6000,19 @@
         <w:left w:w="108.0" w:type="dxa"/>
         <w:bottom w:w="0.0" w:type="dxa"/>
         <w:right w:w="108.0" w:type="dxa"/>
+      </w:tblCellMar>
+    </w:tblPr>
+  </w:style>
+  <w:style w:type="table" w:styleId="Table2">
+    <w:basedOn w:val="TableNormal"/>
+    <w:tblPr>
+      <w:tblStyleRowBandSize w:val="1"/>
+      <w:tblStyleColBandSize w:val="1"/>
+      <w:tblCellMar>
+        <w:top w:w="100.0" w:type="dxa"/>
+        <w:left w:w="100.0" w:type="dxa"/>
+        <w:bottom w:w="100.0" w:type="dxa"/>
+        <w:right w:w="100.0" w:type="dxa"/>
       </w:tblCellMar>
     </w:tblPr>
   </w:style>

</xml_diff>